<commit_message>
added company/:id/:token GET request. Modified company/:id GET request. Changed from companyAddress and location to more specific columns (street, house number, postcode, city). Added some postman API tests.
</commit_message>
<xml_diff>
--- a/Documentation/Milestone 2/Models.docx
+++ b/Documentation/Milestone 2/Models.docx
@@ -1,6 +1,6 @@
 
 <file path=word/document.xml><?xml version="1.0" encoding="utf-8"?>
-<w:document xmlns:wpc="http://schemas.microsoft.com/office/word/2010/wordprocessingCanvas" xmlns:cx="http://schemas.microsoft.com/office/drawing/2014/chartex" xmlns:cx1="http://schemas.microsoft.com/office/drawing/2015/9/8/chartex" xmlns:cx2="http://schemas.microsoft.com/office/drawing/2015/10/21/chartex" xmlns:cx3="http://schemas.microsoft.com/office/drawing/2016/5/9/chartex" xmlns:cx4="http://schemas.microsoft.com/office/drawing/2016/5/10/chartex" xmlns:cx5="http://schemas.microsoft.com/office/drawing/2016/5/11/chartex" xmlns:cx6="http://schemas.microsoft.com/office/drawing/2016/5/12/chartex" xmlns:cx7="http://schemas.microsoft.com/office/drawing/2016/5/13/chartex" xmlns:cx8="http://schemas.microsoft.com/office/drawing/2016/5/14/chartex" xmlns:mc="http://schemas.openxmlformats.org/markup-compatibility/2006" xmlns:aink="http://schemas.microsoft.com/office/drawing/2016/ink" xmlns:am3d="http://schemas.microsoft.com/office/drawing/2017/model3d" xmlns:o="urn:schemas-microsoft-com:office:office" xmlns:r="http://schemas.openxmlformats.org/officeDocument/2006/relationships" xmlns:m="http://schemas.openxmlformats.org/officeDocument/2006/math" xmlns:v="urn:schemas-microsoft-com:vml" xmlns:wp14="http://schemas.microsoft.com/office/word/2010/wordprocessingDrawing" xmlns:wp="http://schemas.openxmlformats.org/drawingml/2006/wordprocessingDrawing" xmlns:w10="urn:schemas-microsoft-com:office:word" xmlns:w="http://schemas.openxmlformats.org/wordprocessingml/2006/main" xmlns:w14="http://schemas.microsoft.com/office/word/2010/wordml" xmlns:w15="http://schemas.microsoft.com/office/word/2012/wordml" xmlns:w16cid="http://schemas.microsoft.com/office/word/2016/wordml/cid" xmlns:w16se="http://schemas.microsoft.com/office/word/2015/wordml/symex" xmlns:wpg="http://schemas.microsoft.com/office/word/2010/wordprocessingGroup" xmlns:wpi="http://schemas.microsoft.com/office/word/2010/wordprocessingInk" xmlns:wne="http://schemas.microsoft.com/office/word/2006/wordml" xmlns:wps="http://schemas.microsoft.com/office/word/2010/wordprocessingShape" mc:Ignorable="w14 w15 w16se w16cid wp14">
+<w:document xmlns:wpc="http://schemas.microsoft.com/office/word/2010/wordprocessingCanvas" xmlns:mc="http://schemas.openxmlformats.org/markup-compatibility/2006" xmlns:o="urn:schemas-microsoft-com:office:office" xmlns:r="http://schemas.openxmlformats.org/officeDocument/2006/relationships" xmlns:m="http://schemas.openxmlformats.org/officeDocument/2006/math" xmlns:v="urn:schemas-microsoft-com:vml" xmlns:wp14="http://schemas.microsoft.com/office/word/2010/wordprocessingDrawing" xmlns:wp="http://schemas.openxmlformats.org/drawingml/2006/wordprocessingDrawing" xmlns:w10="urn:schemas-microsoft-com:office:word" xmlns:w="http://schemas.openxmlformats.org/wordprocessingml/2006/main" xmlns:w14="http://schemas.microsoft.com/office/word/2010/wordml" xmlns:wpg="http://schemas.microsoft.com/office/word/2010/wordprocessingGroup" xmlns:wpi="http://schemas.microsoft.com/office/word/2010/wordprocessingInk" xmlns:wne="http://schemas.microsoft.com/office/word/2006/wordml" xmlns:wps="http://schemas.microsoft.com/office/word/2010/wordprocessingShape" mc:Ignorable="w14 wp14">
   <w:body>
     <w:p>
       <w:pPr>
@@ -502,7 +502,7 @@
               <w:rPr>
                 <w:lang w:val="de-CH"/>
               </w:rPr>
-              <w:t>location</w:t>
+              <w:t>street</w:t>
             </w:r>
             <w:proofErr w:type="spellEnd"/>
           </w:p>
@@ -548,7 +548,7 @@
               <w:rPr>
                 <w:lang w:val="de-CH"/>
               </w:rPr>
-              <w:t>salaryType</w:t>
+              <w:t>houseNumber</w:t>
             </w:r>
             <w:proofErr w:type="spellEnd"/>
           </w:p>
@@ -594,7 +594,7 @@
               <w:rPr>
                 <w:lang w:val="de-CH"/>
               </w:rPr>
-              <w:t>salaryAmount</w:t>
+              <w:t>postcode</w:t>
             </w:r>
             <w:proofErr w:type="spellEnd"/>
           </w:p>
@@ -614,7 +614,7 @@
               <w:rPr>
                 <w:lang w:val="de-CH"/>
               </w:rPr>
-              <w:t>number</w:t>
+              <w:t>string</w:t>
             </w:r>
             <w:proofErr w:type="spellEnd"/>
           </w:p>
@@ -640,7 +640,7 @@
               <w:rPr>
                 <w:lang w:val="de-CH"/>
               </w:rPr>
-              <w:t>skills</w:t>
+              <w:t>city</w:t>
             </w:r>
             <w:proofErr w:type="spellEnd"/>
           </w:p>
@@ -674,20 +674,19 @@
         <w:tc>
           <w:tcPr>
             <w:tcW w:w="2547" w:type="dxa"/>
-            <w:shd w:val="clear" w:color="auto" w:fill="FFFF00"/>
-          </w:tcPr>
-          <w:p>
-            <w:pPr>
-              <w:rPr>
-                <w:lang w:val="de-CH"/>
-              </w:rPr>
-            </w:pPr>
-            <w:proofErr w:type="spellStart"/>
-            <w:r>
-              <w:rPr>
-                <w:lang w:val="de-CH"/>
-              </w:rPr>
-              <w:t>accepted</w:t>
+          </w:tcPr>
+          <w:p>
+            <w:pPr>
+              <w:rPr>
+                <w:lang w:val="de-CH"/>
+              </w:rPr>
+            </w:pPr>
+            <w:proofErr w:type="spellStart"/>
+            <w:r>
+              <w:rPr>
+                <w:lang w:val="de-CH"/>
+              </w:rPr>
+              <w:t>salaryType</w:t>
             </w:r>
             <w:proofErr w:type="spellEnd"/>
           </w:p>
@@ -695,20 +694,19 @@
         <w:tc>
           <w:tcPr>
             <w:tcW w:w="1417" w:type="dxa"/>
-            <w:shd w:val="clear" w:color="auto" w:fill="FFFF00"/>
-          </w:tcPr>
-          <w:p>
-            <w:pPr>
-              <w:rPr>
-                <w:lang w:val="de-CH"/>
-              </w:rPr>
-            </w:pPr>
-            <w:proofErr w:type="spellStart"/>
-            <w:r>
-              <w:rPr>
-                <w:lang w:val="de-CH"/>
-              </w:rPr>
-              <w:t>boolean</w:t>
+          </w:tcPr>
+          <w:p>
+            <w:pPr>
+              <w:rPr>
+                <w:lang w:val="de-CH"/>
+              </w:rPr>
+            </w:pPr>
+            <w:proofErr w:type="spellStart"/>
+            <w:r>
+              <w:rPr>
+                <w:lang w:val="de-CH"/>
+              </w:rPr>
+              <w:t>number</w:t>
             </w:r>
             <w:proofErr w:type="spellEnd"/>
           </w:p>
@@ -722,6 +720,98 @@
         <w:tc>
           <w:tcPr>
             <w:tcW w:w="2547" w:type="dxa"/>
+          </w:tcPr>
+          <w:p>
+            <w:pPr>
+              <w:rPr>
+                <w:lang w:val="de-CH"/>
+              </w:rPr>
+            </w:pPr>
+            <w:proofErr w:type="spellStart"/>
+            <w:r>
+              <w:rPr>
+                <w:lang w:val="de-CH"/>
+              </w:rPr>
+              <w:t>salaryAmount</w:t>
+            </w:r>
+            <w:proofErr w:type="spellEnd"/>
+          </w:p>
+        </w:tc>
+        <w:tc>
+          <w:tcPr>
+            <w:tcW w:w="1417" w:type="dxa"/>
+          </w:tcPr>
+          <w:p>
+            <w:pPr>
+              <w:rPr>
+                <w:lang w:val="de-CH"/>
+              </w:rPr>
+            </w:pPr>
+            <w:proofErr w:type="spellStart"/>
+            <w:r>
+              <w:rPr>
+                <w:lang w:val="de-CH"/>
+              </w:rPr>
+              <w:t>number</w:t>
+            </w:r>
+            <w:proofErr w:type="spellEnd"/>
+          </w:p>
+        </w:tc>
+      </w:tr>
+      <w:tr>
+        <w:trPr>
+          <w:gridAfter w:val="1"/>
+          <w:wAfter w:w="3402" w:type="dxa"/>
+        </w:trPr>
+        <w:tc>
+          <w:tcPr>
+            <w:tcW w:w="2547" w:type="dxa"/>
+          </w:tcPr>
+          <w:p>
+            <w:pPr>
+              <w:rPr>
+                <w:lang w:val="de-CH"/>
+              </w:rPr>
+            </w:pPr>
+            <w:proofErr w:type="spellStart"/>
+            <w:r>
+              <w:rPr>
+                <w:lang w:val="de-CH"/>
+              </w:rPr>
+              <w:t>skills</w:t>
+            </w:r>
+            <w:proofErr w:type="spellEnd"/>
+          </w:p>
+        </w:tc>
+        <w:tc>
+          <w:tcPr>
+            <w:tcW w:w="1417" w:type="dxa"/>
+          </w:tcPr>
+          <w:p>
+            <w:pPr>
+              <w:rPr>
+                <w:lang w:val="de-CH"/>
+              </w:rPr>
+            </w:pPr>
+            <w:proofErr w:type="spellStart"/>
+            <w:r>
+              <w:rPr>
+                <w:lang w:val="de-CH"/>
+              </w:rPr>
+              <w:t>string</w:t>
+            </w:r>
+            <w:proofErr w:type="spellEnd"/>
+          </w:p>
+        </w:tc>
+      </w:tr>
+      <w:tr>
+        <w:trPr>
+          <w:gridAfter w:val="1"/>
+          <w:wAfter w:w="3402" w:type="dxa"/>
+        </w:trPr>
+        <w:tc>
+          <w:tcPr>
+            <w:tcW w:w="2547" w:type="dxa"/>
             <w:shd w:val="clear" w:color="auto" w:fill="FFFF00"/>
           </w:tcPr>
           <w:p>
@@ -735,7 +825,7 @@
               <w:rPr>
                 <w:lang w:val="de-CH"/>
               </w:rPr>
-              <w:t>messageFromAdmin</w:t>
+              <w:t>accepted</w:t>
             </w:r>
             <w:proofErr w:type="spellEnd"/>
           </w:p>
@@ -756,13 +846,17 @@
               <w:rPr>
                 <w:lang w:val="de-CH"/>
               </w:rPr>
-              <w:t>string</w:t>
-            </w:r>
-            <w:proofErr w:type="spellEnd"/>
-          </w:p>
-        </w:tc>
-      </w:tr>
-      <w:tr>
+              <w:t>boolean</w:t>
+            </w:r>
+            <w:proofErr w:type="spellEnd"/>
+          </w:p>
+        </w:tc>
+      </w:tr>
+      <w:tr>
+        <w:trPr>
+          <w:gridAfter w:val="1"/>
+          <w:wAfter w:w="3402" w:type="dxa"/>
+        </w:trPr>
         <w:tc>
           <w:tcPr>
             <w:tcW w:w="2547" w:type="dxa"/>
@@ -779,7 +873,7 @@
               <w:rPr>
                 <w:lang w:val="de-CH"/>
               </w:rPr>
-              <w:t>companyId</w:t>
+              <w:t>messageFromAdmin</w:t>
             </w:r>
             <w:proofErr w:type="spellEnd"/>
           </w:p>
@@ -800,6 +894,50 @@
               <w:rPr>
                 <w:lang w:val="de-CH"/>
               </w:rPr>
+              <w:t>string</w:t>
+            </w:r>
+            <w:proofErr w:type="spellEnd"/>
+          </w:p>
+        </w:tc>
+      </w:tr>
+      <w:tr>
+        <w:tc>
+          <w:tcPr>
+            <w:tcW w:w="2547" w:type="dxa"/>
+            <w:shd w:val="clear" w:color="auto" w:fill="FFFF00"/>
+          </w:tcPr>
+          <w:p>
+            <w:pPr>
+              <w:rPr>
+                <w:lang w:val="de-CH"/>
+              </w:rPr>
+            </w:pPr>
+            <w:proofErr w:type="spellStart"/>
+            <w:r>
+              <w:rPr>
+                <w:lang w:val="de-CH"/>
+              </w:rPr>
+              <w:t>companyId</w:t>
+            </w:r>
+            <w:proofErr w:type="spellEnd"/>
+          </w:p>
+        </w:tc>
+        <w:tc>
+          <w:tcPr>
+            <w:tcW w:w="1417" w:type="dxa"/>
+            <w:shd w:val="clear" w:color="auto" w:fill="FFFF00"/>
+          </w:tcPr>
+          <w:p>
+            <w:pPr>
+              <w:rPr>
+                <w:lang w:val="de-CH"/>
+              </w:rPr>
+            </w:pPr>
+            <w:proofErr w:type="spellStart"/>
+            <w:r>
+              <w:rPr>
+                <w:lang w:val="de-CH"/>
+              </w:rPr>
               <w:t>number</w:t>
             </w:r>
             <w:proofErr w:type="spellEnd"/>
@@ -816,11 +954,19 @@
                 <w:lang w:val="de-CH"/>
               </w:rPr>
             </w:pPr>
-            <w:r>
-              <w:rPr>
-                <w:lang w:val="de-CH"/>
-              </w:rPr>
-              <w:t>Creator/</w:t>
+            <w:proofErr w:type="spellStart"/>
+            <w:r>
+              <w:rPr>
+                <w:lang w:val="de-CH"/>
+              </w:rPr>
+              <w:t>Creator</w:t>
+            </w:r>
+            <w:proofErr w:type="spellEnd"/>
+            <w:r>
+              <w:rPr>
+                <w:lang w:val="de-CH"/>
+              </w:rPr>
+              <w:t>/</w:t>
             </w:r>
             <w:proofErr w:type="spellStart"/>
             <w:r>
@@ -864,6 +1010,34 @@
         <w:t>JobItem</w:t>
       </w:r>
       <w:proofErr w:type="spellEnd"/>
+    </w:p>
+    <w:p>
+      <w:pPr>
+        <w:rPr>
+          <w:lang w:val="de-CH"/>
+        </w:rPr>
+      </w:pPr>
+    </w:p>
+    <w:p>
+      <w:pPr>
+        <w:rPr>
+          <w:lang w:val="de-CH"/>
+        </w:rPr>
+      </w:pPr>
+    </w:p>
+    <w:p>
+      <w:pPr>
+        <w:rPr>
+          <w:lang w:val="de-CH"/>
+        </w:rPr>
+      </w:pPr>
+    </w:p>
+    <w:p>
+      <w:pPr>
+        <w:rPr>
+          <w:lang w:val="de-CH"/>
+        </w:rPr>
+      </w:pPr>
     </w:p>
     <w:p>
       <w:pPr>
@@ -1288,6 +1462,27 @@
         </w:rPr>
       </w:pPr>
     </w:p>
+    <w:p>
+      <w:pPr>
+        <w:rPr>
+          <w:lang w:val="de-CH"/>
+        </w:rPr>
+      </w:pPr>
+    </w:p>
+    <w:p>
+      <w:pPr>
+        <w:rPr>
+          <w:lang w:val="de-CH"/>
+        </w:rPr>
+      </w:pPr>
+    </w:p>
+    <w:p>
+      <w:pPr>
+        <w:rPr>
+          <w:lang w:val="de-CH"/>
+        </w:rPr>
+      </w:pPr>
+    </w:p>
     <w:tbl>
       <w:tblPr>
         <w:tblStyle w:val="Tabellenraster"/>
@@ -1296,7 +1491,7 @@
         <w:tblLook w:val="04A0" w:firstRow="1" w:lastRow="0" w:firstColumn="1" w:lastColumn="0" w:noHBand="0" w:noVBand="1"/>
       </w:tblPr>
       <w:tblGrid>
-        <w:gridCol w:w="2190"/>
+        <w:gridCol w:w="2337"/>
         <w:gridCol w:w="1774"/>
       </w:tblGrid>
       <w:tr>
@@ -1399,7 +1594,141 @@
               <w:rPr>
                 <w:lang w:val="de-CH"/>
               </w:rPr>
-              <w:t>companyAddress</w:t>
+              <w:t>companyStreet</w:t>
+            </w:r>
+            <w:proofErr w:type="spellEnd"/>
+          </w:p>
+        </w:tc>
+        <w:tc>
+          <w:tcPr>
+            <w:tcW w:w="1774" w:type="dxa"/>
+          </w:tcPr>
+          <w:p>
+            <w:pPr>
+              <w:rPr>
+                <w:lang w:val="de-CH"/>
+              </w:rPr>
+            </w:pPr>
+            <w:proofErr w:type="spellStart"/>
+            <w:r>
+              <w:rPr>
+                <w:lang w:val="de-CH"/>
+              </w:rPr>
+              <w:t>string</w:t>
+            </w:r>
+            <w:proofErr w:type="spellEnd"/>
+          </w:p>
+        </w:tc>
+      </w:tr>
+      <w:tr>
+        <w:tc>
+          <w:tcPr>
+            <w:tcW w:w="2190" w:type="dxa"/>
+          </w:tcPr>
+          <w:p>
+            <w:pPr>
+              <w:rPr>
+                <w:lang w:val="de-CH"/>
+              </w:rPr>
+            </w:pPr>
+            <w:proofErr w:type="spellStart"/>
+            <w:r>
+              <w:rPr>
+                <w:lang w:val="de-CH"/>
+              </w:rPr>
+              <w:t>companyHouseN</w:t>
+            </w:r>
+            <w:bookmarkStart w:id="0" w:name="_GoBack"/>
+            <w:bookmarkEnd w:id="0"/>
+            <w:r>
+              <w:rPr>
+                <w:lang w:val="de-CH"/>
+              </w:rPr>
+              <w:t>umber</w:t>
+            </w:r>
+            <w:proofErr w:type="spellEnd"/>
+          </w:p>
+        </w:tc>
+        <w:tc>
+          <w:tcPr>
+            <w:tcW w:w="1774" w:type="dxa"/>
+          </w:tcPr>
+          <w:p>
+            <w:pPr>
+              <w:rPr>
+                <w:lang w:val="de-CH"/>
+              </w:rPr>
+            </w:pPr>
+            <w:proofErr w:type="spellStart"/>
+            <w:r>
+              <w:rPr>
+                <w:lang w:val="de-CH"/>
+              </w:rPr>
+              <w:t>int</w:t>
+            </w:r>
+            <w:proofErr w:type="spellEnd"/>
+          </w:p>
+        </w:tc>
+      </w:tr>
+      <w:tr>
+        <w:tc>
+          <w:tcPr>
+            <w:tcW w:w="2190" w:type="dxa"/>
+          </w:tcPr>
+          <w:p>
+            <w:pPr>
+              <w:rPr>
+                <w:lang w:val="de-CH"/>
+              </w:rPr>
+            </w:pPr>
+            <w:proofErr w:type="spellStart"/>
+            <w:r>
+              <w:rPr>
+                <w:lang w:val="de-CH"/>
+              </w:rPr>
+              <w:t>companyPostcode</w:t>
+            </w:r>
+            <w:proofErr w:type="spellEnd"/>
+          </w:p>
+        </w:tc>
+        <w:tc>
+          <w:tcPr>
+            <w:tcW w:w="1774" w:type="dxa"/>
+          </w:tcPr>
+          <w:p>
+            <w:pPr>
+              <w:rPr>
+                <w:lang w:val="de-CH"/>
+              </w:rPr>
+            </w:pPr>
+            <w:proofErr w:type="spellStart"/>
+            <w:r>
+              <w:rPr>
+                <w:lang w:val="de-CH"/>
+              </w:rPr>
+              <w:t>string</w:t>
+            </w:r>
+            <w:proofErr w:type="spellEnd"/>
+          </w:p>
+        </w:tc>
+      </w:tr>
+      <w:tr>
+        <w:tc>
+          <w:tcPr>
+            <w:tcW w:w="2190" w:type="dxa"/>
+          </w:tcPr>
+          <w:p>
+            <w:pPr>
+              <w:rPr>
+                <w:lang w:val="de-CH"/>
+              </w:rPr>
+            </w:pPr>
+            <w:proofErr w:type="spellStart"/>
+            <w:r>
+              <w:rPr>
+                <w:lang w:val="de-CH"/>
+              </w:rPr>
+              <w:t>companyCity</w:t>
             </w:r>
             <w:proofErr w:type="spellEnd"/>
           </w:p>
@@ -1662,6 +1991,7 @@
               <w:rPr>
                 <w:lang w:val="de-CH"/>
               </w:rPr>
+              <w:lastRenderedPageBreak/>
               <w:t>messageFromAdmin</w:t>
             </w:r>
             <w:proofErr w:type="spellEnd"/>
@@ -1711,8 +2041,6 @@
           <w:lang w:val="de-CH"/>
         </w:rPr>
       </w:pPr>
-      <w:bookmarkStart w:id="0" w:name="_GoBack"/>
-      <w:bookmarkEnd w:id="0"/>
     </w:p>
     <w:p>
       <w:pPr>
@@ -1946,7 +2274,7 @@
 </file>
 
 <file path=word/styles.xml><?xml version="1.0" encoding="utf-8"?>
-<w:styles xmlns:mc="http://schemas.openxmlformats.org/markup-compatibility/2006" xmlns:r="http://schemas.openxmlformats.org/officeDocument/2006/relationships" xmlns:w="http://schemas.openxmlformats.org/wordprocessingml/2006/main" xmlns:w14="http://schemas.microsoft.com/office/word/2010/wordml" xmlns:w15="http://schemas.microsoft.com/office/word/2012/wordml" xmlns:w16cid="http://schemas.microsoft.com/office/word/2016/wordml/cid" xmlns:w16se="http://schemas.microsoft.com/office/word/2015/wordml/symex" mc:Ignorable="w14 w15 w16se w16cid">
+<w:styles xmlns:mc="http://schemas.openxmlformats.org/markup-compatibility/2006" xmlns:r="http://schemas.openxmlformats.org/officeDocument/2006/relationships" xmlns:w="http://schemas.openxmlformats.org/wordprocessingml/2006/main" xmlns:w14="http://schemas.microsoft.com/office/word/2010/wordml" mc:Ignorable="w14">
   <w:docDefaults>
     <w:rPrDefault>
       <w:rPr>
@@ -1962,382 +2290,353 @@
       </w:pPr>
     </w:pPrDefault>
   </w:docDefaults>
-  <w:latentStyles w:defLockedState="0" w:defUIPriority="99" w:defSemiHidden="0" w:defUnhideWhenUsed="0" w:defQFormat="0" w:count="375">
-    <w:lsdException w:name="Normal" w:uiPriority="0" w:qFormat="1"/>
-    <w:lsdException w:name="heading 1" w:uiPriority="9" w:qFormat="1"/>
-    <w:lsdException w:name="heading 2" w:semiHidden="1" w:uiPriority="9" w:unhideWhenUsed="1" w:qFormat="1"/>
-    <w:lsdException w:name="heading 3" w:semiHidden="1" w:uiPriority="9" w:unhideWhenUsed="1" w:qFormat="1"/>
-    <w:lsdException w:name="heading 4" w:semiHidden="1" w:uiPriority="9" w:unhideWhenUsed="1" w:qFormat="1"/>
-    <w:lsdException w:name="heading 5" w:semiHidden="1" w:uiPriority="9" w:unhideWhenUsed="1" w:qFormat="1"/>
-    <w:lsdException w:name="heading 6" w:semiHidden="1" w:uiPriority="9" w:unhideWhenUsed="1" w:qFormat="1"/>
-    <w:lsdException w:name="heading 7" w:semiHidden="1" w:uiPriority="9" w:unhideWhenUsed="1" w:qFormat="1"/>
-    <w:lsdException w:name="heading 8" w:semiHidden="1" w:uiPriority="9" w:unhideWhenUsed="1" w:qFormat="1"/>
-    <w:lsdException w:name="heading 9" w:semiHidden="1" w:uiPriority="9" w:unhideWhenUsed="1" w:qFormat="1"/>
-    <w:lsdException w:name="index 1" w:semiHidden="1" w:unhideWhenUsed="1"/>
-    <w:lsdException w:name="index 2" w:semiHidden="1" w:unhideWhenUsed="1"/>
-    <w:lsdException w:name="index 3" w:semiHidden="1" w:unhideWhenUsed="1"/>
-    <w:lsdException w:name="index 4" w:semiHidden="1" w:unhideWhenUsed="1"/>
-    <w:lsdException w:name="index 5" w:semiHidden="1" w:unhideWhenUsed="1"/>
-    <w:lsdException w:name="index 6" w:semiHidden="1" w:unhideWhenUsed="1"/>
-    <w:lsdException w:name="index 7" w:semiHidden="1" w:unhideWhenUsed="1"/>
-    <w:lsdException w:name="index 8" w:semiHidden="1" w:unhideWhenUsed="1"/>
-    <w:lsdException w:name="index 9" w:semiHidden="1" w:unhideWhenUsed="1"/>
-    <w:lsdException w:name="toc 1" w:semiHidden="1" w:uiPriority="39" w:unhideWhenUsed="1"/>
-    <w:lsdException w:name="toc 2" w:semiHidden="1" w:uiPriority="39" w:unhideWhenUsed="1"/>
-    <w:lsdException w:name="toc 3" w:semiHidden="1" w:uiPriority="39" w:unhideWhenUsed="1"/>
-    <w:lsdException w:name="toc 4" w:semiHidden="1" w:uiPriority="39" w:unhideWhenUsed="1"/>
-    <w:lsdException w:name="toc 5" w:semiHidden="1" w:uiPriority="39" w:unhideWhenUsed="1"/>
-    <w:lsdException w:name="toc 6" w:semiHidden="1" w:uiPriority="39" w:unhideWhenUsed="1"/>
-    <w:lsdException w:name="toc 7" w:semiHidden="1" w:uiPriority="39" w:unhideWhenUsed="1"/>
-    <w:lsdException w:name="toc 8" w:semiHidden="1" w:uiPriority="39" w:unhideWhenUsed="1"/>
-    <w:lsdException w:name="toc 9" w:semiHidden="1" w:uiPriority="39" w:unhideWhenUsed="1"/>
-    <w:lsdException w:name="Normal Indent" w:semiHidden="1" w:unhideWhenUsed="1"/>
-    <w:lsdException w:name="footnote text" w:semiHidden="1" w:unhideWhenUsed="1"/>
-    <w:lsdException w:name="annotation text" w:semiHidden="1" w:unhideWhenUsed="1"/>
-    <w:lsdException w:name="header" w:semiHidden="1" w:unhideWhenUsed="1"/>
-    <w:lsdException w:name="footer" w:semiHidden="1" w:unhideWhenUsed="1"/>
-    <w:lsdException w:name="index heading" w:semiHidden="1" w:unhideWhenUsed="1"/>
-    <w:lsdException w:name="caption" w:semiHidden="1" w:uiPriority="35" w:unhideWhenUsed="1" w:qFormat="1"/>
-    <w:lsdException w:name="table of figures" w:semiHidden="1" w:unhideWhenUsed="1"/>
-    <w:lsdException w:name="envelope address" w:semiHidden="1" w:unhideWhenUsed="1"/>
-    <w:lsdException w:name="envelope return" w:semiHidden="1" w:unhideWhenUsed="1"/>
-    <w:lsdException w:name="footnote reference" w:semiHidden="1" w:unhideWhenUsed="1"/>
-    <w:lsdException w:name="annotation reference" w:semiHidden="1" w:unhideWhenUsed="1"/>
-    <w:lsdException w:name="line number" w:semiHidden="1" w:unhideWhenUsed="1"/>
-    <w:lsdException w:name="page number" w:semiHidden="1" w:unhideWhenUsed="1"/>
-    <w:lsdException w:name="endnote reference" w:semiHidden="1" w:unhideWhenUsed="1"/>
-    <w:lsdException w:name="endnote text" w:semiHidden="1" w:unhideWhenUsed="1"/>
-    <w:lsdException w:name="table of authorities" w:semiHidden="1" w:unhideWhenUsed="1"/>
-    <w:lsdException w:name="macro" w:semiHidden="1" w:unhideWhenUsed="1"/>
-    <w:lsdException w:name="toa heading" w:semiHidden="1" w:unhideWhenUsed="1"/>
-    <w:lsdException w:name="List" w:semiHidden="1" w:unhideWhenUsed="1"/>
-    <w:lsdException w:name="List Bullet" w:semiHidden="1" w:unhideWhenUsed="1"/>
-    <w:lsdException w:name="List Number" w:semiHidden="1" w:unhideWhenUsed="1"/>
-    <w:lsdException w:name="List 2" w:semiHidden="1" w:unhideWhenUsed="1"/>
-    <w:lsdException w:name="List 3" w:semiHidden="1" w:unhideWhenUsed="1"/>
-    <w:lsdException w:name="List 4" w:semiHidden="1" w:unhideWhenUsed="1"/>
-    <w:lsdException w:name="List 5" w:semiHidden="1" w:unhideWhenUsed="1"/>
-    <w:lsdException w:name="List Bullet 2" w:semiHidden="1" w:unhideWhenUsed="1"/>
-    <w:lsdException w:name="List Bullet 3" w:semiHidden="1" w:unhideWhenUsed="1"/>
-    <w:lsdException w:name="List Bullet 4" w:semiHidden="1" w:unhideWhenUsed="1"/>
-    <w:lsdException w:name="List Bullet 5" w:semiHidden="1" w:unhideWhenUsed="1"/>
-    <w:lsdException w:name="List Number 2" w:semiHidden="1" w:unhideWhenUsed="1"/>
-    <w:lsdException w:name="List Number 3" w:semiHidden="1" w:unhideWhenUsed="1"/>
-    <w:lsdException w:name="List Number 4" w:semiHidden="1" w:unhideWhenUsed="1"/>
-    <w:lsdException w:name="List Number 5" w:semiHidden="1" w:unhideWhenUsed="1"/>
-    <w:lsdException w:name="Title" w:uiPriority="10" w:qFormat="1"/>
-    <w:lsdException w:name="Closing" w:semiHidden="1" w:unhideWhenUsed="1"/>
-    <w:lsdException w:name="Signature" w:semiHidden="1" w:unhideWhenUsed="1"/>
-    <w:lsdException w:name="Default Paragraph Font" w:semiHidden="1" w:uiPriority="1" w:unhideWhenUsed="1"/>
-    <w:lsdException w:name="Body Text" w:semiHidden="1" w:unhideWhenUsed="1"/>
-    <w:lsdException w:name="Body Text Indent" w:semiHidden="1" w:unhideWhenUsed="1"/>
-    <w:lsdException w:name="List Continue" w:semiHidden="1" w:unhideWhenUsed="1"/>
-    <w:lsdException w:name="List Continue 2" w:semiHidden="1" w:unhideWhenUsed="1"/>
-    <w:lsdException w:name="List Continue 3" w:semiHidden="1" w:unhideWhenUsed="1"/>
-    <w:lsdException w:name="List Continue 4" w:semiHidden="1" w:unhideWhenUsed="1"/>
-    <w:lsdException w:name="List Continue 5" w:semiHidden="1" w:unhideWhenUsed="1"/>
-    <w:lsdException w:name="Message Header" w:semiHidden="1" w:unhideWhenUsed="1"/>
-    <w:lsdException w:name="Subtitle" w:uiPriority="11" w:qFormat="1"/>
-    <w:lsdException w:name="Salutation" w:semiHidden="1" w:unhideWhenUsed="1"/>
-    <w:lsdException w:name="Date" w:semiHidden="1" w:unhideWhenUsed="1"/>
-    <w:lsdException w:name="Body Text First Indent" w:semiHidden="1" w:unhideWhenUsed="1"/>
-    <w:lsdException w:name="Body Text First Indent 2" w:semiHidden="1" w:unhideWhenUsed="1"/>
-    <w:lsdException w:name="Note Heading" w:semiHidden="1" w:unhideWhenUsed="1"/>
-    <w:lsdException w:name="Body Text 2" w:semiHidden="1" w:unhideWhenUsed="1"/>
-    <w:lsdException w:name="Body Text 3" w:semiHidden="1" w:unhideWhenUsed="1"/>
-    <w:lsdException w:name="Body Text Indent 2" w:semiHidden="1" w:unhideWhenUsed="1"/>
-    <w:lsdException w:name="Body Text Indent 3" w:semiHidden="1" w:unhideWhenUsed="1"/>
-    <w:lsdException w:name="Block Text" w:semiHidden="1" w:unhideWhenUsed="1"/>
-    <w:lsdException w:name="Hyperlink" w:semiHidden="1" w:unhideWhenUsed="1"/>
-    <w:lsdException w:name="FollowedHyperlink" w:semiHidden="1" w:unhideWhenUsed="1"/>
-    <w:lsdException w:name="Strong" w:uiPriority="22" w:qFormat="1"/>
-    <w:lsdException w:name="Emphasis" w:uiPriority="20" w:qFormat="1"/>
-    <w:lsdException w:name="Document Map" w:semiHidden="1" w:unhideWhenUsed="1"/>
-    <w:lsdException w:name="Plain Text" w:semiHidden="1" w:unhideWhenUsed="1"/>
-    <w:lsdException w:name="E-mail Signature" w:semiHidden="1" w:unhideWhenUsed="1"/>
-    <w:lsdException w:name="HTML Top of Form" w:semiHidden="1" w:unhideWhenUsed="1"/>
-    <w:lsdException w:name="HTML Bottom of Form" w:semiHidden="1" w:unhideWhenUsed="1"/>
-    <w:lsdException w:name="Normal (Web)" w:semiHidden="1" w:unhideWhenUsed="1"/>
-    <w:lsdException w:name="HTML Acronym" w:semiHidden="1" w:unhideWhenUsed="1"/>
-    <w:lsdException w:name="HTML Address" w:semiHidden="1" w:unhideWhenUsed="1"/>
-    <w:lsdException w:name="HTML Cite" w:semiHidden="1" w:unhideWhenUsed="1"/>
-    <w:lsdException w:name="HTML Code" w:semiHidden="1" w:unhideWhenUsed="1"/>
-    <w:lsdException w:name="HTML Definition" w:semiHidden="1" w:unhideWhenUsed="1"/>
-    <w:lsdException w:name="HTML Keyboard" w:semiHidden="1" w:unhideWhenUsed="1"/>
-    <w:lsdException w:name="HTML Preformatted" w:semiHidden="1" w:unhideWhenUsed="1"/>
-    <w:lsdException w:name="HTML Sample" w:semiHidden="1" w:unhideWhenUsed="1"/>
-    <w:lsdException w:name="HTML Typewriter" w:semiHidden="1" w:unhideWhenUsed="1"/>
-    <w:lsdException w:name="HTML Variable" w:semiHidden="1" w:unhideWhenUsed="1"/>
-    <w:lsdException w:name="Normal Table" w:semiHidden="1" w:unhideWhenUsed="1"/>
-    <w:lsdException w:name="annotation subject" w:semiHidden="1" w:unhideWhenUsed="1"/>
-    <w:lsdException w:name="No List" w:semiHidden="1" w:unhideWhenUsed="1"/>
-    <w:lsdException w:name="Outline List 1" w:semiHidden="1" w:unhideWhenUsed="1"/>
-    <w:lsdException w:name="Outline List 2" w:semiHidden="1" w:unhideWhenUsed="1"/>
-    <w:lsdException w:name="Outline List 3" w:semiHidden="1" w:unhideWhenUsed="1"/>
-    <w:lsdException w:name="Table Simple 1" w:semiHidden="1" w:unhideWhenUsed="1"/>
-    <w:lsdException w:name="Table Simple 2" w:semiHidden="1" w:unhideWhenUsed="1"/>
-    <w:lsdException w:name="Table Simple 3" w:semiHidden="1" w:unhideWhenUsed="1"/>
-    <w:lsdException w:name="Table Classic 1" w:semiHidden="1" w:unhideWhenUsed="1"/>
-    <w:lsdException w:name="Table Classic 2" w:semiHidden="1" w:unhideWhenUsed="1"/>
-    <w:lsdException w:name="Table Classic 3" w:semiHidden="1" w:unhideWhenUsed="1"/>
-    <w:lsdException w:name="Table Classic 4" w:semiHidden="1" w:unhideWhenUsed="1"/>
-    <w:lsdException w:name="Table Colorful 1" w:semiHidden="1" w:unhideWhenUsed="1"/>
-    <w:lsdException w:name="Table Colorful 2" w:semiHidden="1" w:unhideWhenUsed="1"/>
-    <w:lsdException w:name="Table Colorful 3" w:semiHidden="1" w:unhideWhenUsed="1"/>
-    <w:lsdException w:name="Table Columns 1" w:semiHidden="1" w:unhideWhenUsed="1"/>
-    <w:lsdException w:name="Table Columns 2" w:semiHidden="1" w:unhideWhenUsed="1"/>
-    <w:lsdException w:name="Table Columns 3" w:semiHidden="1" w:unhideWhenUsed="1"/>
-    <w:lsdException w:name="Table Columns 4" w:semiHidden="1" w:unhideWhenUsed="1"/>
-    <w:lsdException w:name="Table Columns 5" w:semiHidden="1" w:unhideWhenUsed="1"/>
-    <w:lsdException w:name="Table Grid 1" w:semiHidden="1" w:unhideWhenUsed="1"/>
-    <w:lsdException w:name="Table Grid 2" w:semiHidden="1" w:unhideWhenUsed="1"/>
-    <w:lsdException w:name="Table Grid 3" w:semiHidden="1" w:unhideWhenUsed="1"/>
-    <w:lsdException w:name="Table Grid 4" w:semiHidden="1" w:unhideWhenUsed="1"/>
-    <w:lsdException w:name="Table Grid 5" w:semiHidden="1" w:unhideWhenUsed="1"/>
-    <w:lsdException w:name="Table Grid 6" w:semiHidden="1" w:unhideWhenUsed="1"/>
-    <w:lsdException w:name="Table Grid 7" w:semiHidden="1" w:unhideWhenUsed="1"/>
-    <w:lsdException w:name="Table Grid 8" w:semiHidden="1" w:unhideWhenUsed="1"/>
-    <w:lsdException w:name="Table List 1" w:semiHidden="1" w:unhideWhenUsed="1"/>
-    <w:lsdException w:name="Table List 2" w:semiHidden="1" w:unhideWhenUsed="1"/>
-    <w:lsdException w:name="Table List 3" w:semiHidden="1" w:unhideWhenUsed="1"/>
-    <w:lsdException w:name="Table List 4" w:semiHidden="1" w:unhideWhenUsed="1"/>
-    <w:lsdException w:name="Table List 5" w:semiHidden="1" w:unhideWhenUsed="1"/>
-    <w:lsdException w:name="Table List 6" w:semiHidden="1" w:unhideWhenUsed="1"/>
-    <w:lsdException w:name="Table List 7" w:semiHidden="1" w:unhideWhenUsed="1"/>
-    <w:lsdException w:name="Table List 8" w:semiHidden="1" w:unhideWhenUsed="1"/>
-    <w:lsdException w:name="Table 3D effects 1" w:semiHidden="1" w:unhideWhenUsed="1"/>
-    <w:lsdException w:name="Table 3D effects 2" w:semiHidden="1" w:unhideWhenUsed="1"/>
-    <w:lsdException w:name="Table 3D effects 3" w:semiHidden="1" w:unhideWhenUsed="1"/>
-    <w:lsdException w:name="Table Contemporary" w:semiHidden="1" w:unhideWhenUsed="1"/>
-    <w:lsdException w:name="Table Elegant" w:semiHidden="1" w:unhideWhenUsed="1"/>
-    <w:lsdException w:name="Table Professional" w:semiHidden="1" w:unhideWhenUsed="1"/>
-    <w:lsdException w:name="Table Subtle 1" w:semiHidden="1" w:unhideWhenUsed="1"/>
-    <w:lsdException w:name="Table Subtle 2" w:semiHidden="1" w:unhideWhenUsed="1"/>
-    <w:lsdException w:name="Table Web 1" w:semiHidden="1" w:unhideWhenUsed="1"/>
-    <w:lsdException w:name="Table Web 2" w:semiHidden="1" w:unhideWhenUsed="1"/>
-    <w:lsdException w:name="Table Web 3" w:semiHidden="1" w:unhideWhenUsed="1"/>
-    <w:lsdException w:name="Balloon Text" w:semiHidden="1" w:unhideWhenUsed="1"/>
-    <w:lsdException w:name="Table Grid" w:uiPriority="39"/>
-    <w:lsdException w:name="Table Theme" w:semiHidden="1" w:unhideWhenUsed="1"/>
-    <w:lsdException w:name="Placeholder Text" w:semiHidden="1"/>
-    <w:lsdException w:name="No Spacing" w:uiPriority="1" w:qFormat="1"/>
-    <w:lsdException w:name="Light Shading" w:uiPriority="60"/>
-    <w:lsdException w:name="Light List" w:uiPriority="61"/>
-    <w:lsdException w:name="Light Grid" w:uiPriority="62"/>
-    <w:lsdException w:name="Medium Shading 1" w:uiPriority="63"/>
-    <w:lsdException w:name="Medium Shading 2" w:uiPriority="64"/>
-    <w:lsdException w:name="Medium List 1" w:uiPriority="65"/>
-    <w:lsdException w:name="Medium List 2" w:uiPriority="66"/>
-    <w:lsdException w:name="Medium Grid 1" w:uiPriority="67"/>
-    <w:lsdException w:name="Medium Grid 2" w:uiPriority="68"/>
-    <w:lsdException w:name="Medium Grid 3" w:uiPriority="69"/>
-    <w:lsdException w:name="Dark List" w:uiPriority="70"/>
-    <w:lsdException w:name="Colorful Shading" w:uiPriority="71"/>
-    <w:lsdException w:name="Colorful List" w:uiPriority="72"/>
-    <w:lsdException w:name="Colorful Grid" w:uiPriority="73"/>
-    <w:lsdException w:name="Light Shading Accent 1" w:uiPriority="60"/>
-    <w:lsdException w:name="Light List Accent 1" w:uiPriority="61"/>
-    <w:lsdException w:name="Light Grid Accent 1" w:uiPriority="62"/>
-    <w:lsdException w:name="Medium Shading 1 Accent 1" w:uiPriority="63"/>
-    <w:lsdException w:name="Medium Shading 2 Accent 1" w:uiPriority="64"/>
-    <w:lsdException w:name="Medium List 1 Accent 1" w:uiPriority="65"/>
-    <w:lsdException w:name="Revision" w:semiHidden="1"/>
-    <w:lsdException w:name="List Paragraph" w:uiPriority="34" w:qFormat="1"/>
-    <w:lsdException w:name="Quote" w:uiPriority="29" w:qFormat="1"/>
-    <w:lsdException w:name="Intense Quote" w:uiPriority="30" w:qFormat="1"/>
-    <w:lsdException w:name="Medium List 2 Accent 1" w:uiPriority="66"/>
-    <w:lsdException w:name="Medium Grid 1 Accent 1" w:uiPriority="67"/>
-    <w:lsdException w:name="Medium Grid 2 Accent 1" w:uiPriority="68"/>
-    <w:lsdException w:name="Medium Grid 3 Accent 1" w:uiPriority="69"/>
-    <w:lsdException w:name="Dark List Accent 1" w:uiPriority="70"/>
-    <w:lsdException w:name="Colorful Shading Accent 1" w:uiPriority="71"/>
-    <w:lsdException w:name="Colorful List Accent 1" w:uiPriority="72"/>
-    <w:lsdException w:name="Colorful Grid Accent 1" w:uiPriority="73"/>
-    <w:lsdException w:name="Light Shading Accent 2" w:uiPriority="60"/>
-    <w:lsdException w:name="Light List Accent 2" w:uiPriority="61"/>
-    <w:lsdException w:name="Light Grid Accent 2" w:uiPriority="62"/>
-    <w:lsdException w:name="Medium Shading 1 Accent 2" w:uiPriority="63"/>
-    <w:lsdException w:name="Medium Shading 2 Accent 2" w:uiPriority="64"/>
-    <w:lsdException w:name="Medium List 1 Accent 2" w:uiPriority="65"/>
-    <w:lsdException w:name="Medium List 2 Accent 2" w:uiPriority="66"/>
-    <w:lsdException w:name="Medium Grid 1 Accent 2" w:uiPriority="67"/>
-    <w:lsdException w:name="Medium Grid 2 Accent 2" w:uiPriority="68"/>
-    <w:lsdException w:name="Medium Grid 3 Accent 2" w:uiPriority="69"/>
-    <w:lsdException w:name="Dark List Accent 2" w:uiPriority="70"/>
-    <w:lsdException w:name="Colorful Shading Accent 2" w:uiPriority="71"/>
-    <w:lsdException w:name="Colorful List Accent 2" w:uiPriority="72"/>
-    <w:lsdException w:name="Colorful Grid Accent 2" w:uiPriority="73"/>
-    <w:lsdException w:name="Light Shading Accent 3" w:uiPriority="60"/>
-    <w:lsdException w:name="Light List Accent 3" w:uiPriority="61"/>
-    <w:lsdException w:name="Light Grid Accent 3" w:uiPriority="62"/>
-    <w:lsdException w:name="Medium Shading 1 Accent 3" w:uiPriority="63"/>
-    <w:lsdException w:name="Medium Shading 2 Accent 3" w:uiPriority="64"/>
-    <w:lsdException w:name="Medium List 1 Accent 3" w:uiPriority="65"/>
-    <w:lsdException w:name="Medium List 2 Accent 3" w:uiPriority="66"/>
-    <w:lsdException w:name="Medium Grid 1 Accent 3" w:uiPriority="67"/>
-    <w:lsdException w:name="Medium Grid 2 Accent 3" w:uiPriority="68"/>
-    <w:lsdException w:name="Medium Grid 3 Accent 3" w:uiPriority="69"/>
-    <w:lsdException w:name="Dark List Accent 3" w:uiPriority="70"/>
-    <w:lsdException w:name="Colorful Shading Accent 3" w:uiPriority="71"/>
-    <w:lsdException w:name="Colorful List Accent 3" w:uiPriority="72"/>
-    <w:lsdException w:name="Colorful Grid Accent 3" w:uiPriority="73"/>
-    <w:lsdException w:name="Light Shading Accent 4" w:uiPriority="60"/>
-    <w:lsdException w:name="Light List Accent 4" w:uiPriority="61"/>
-    <w:lsdException w:name="Light Grid Accent 4" w:uiPriority="62"/>
-    <w:lsdException w:name="Medium Shading 1 Accent 4" w:uiPriority="63"/>
-    <w:lsdException w:name="Medium Shading 2 Accent 4" w:uiPriority="64"/>
-    <w:lsdException w:name="Medium List 1 Accent 4" w:uiPriority="65"/>
-    <w:lsdException w:name="Medium List 2 Accent 4" w:uiPriority="66"/>
-    <w:lsdException w:name="Medium Grid 1 Accent 4" w:uiPriority="67"/>
-    <w:lsdException w:name="Medium Grid 2 Accent 4" w:uiPriority="68"/>
-    <w:lsdException w:name="Medium Grid 3 Accent 4" w:uiPriority="69"/>
-    <w:lsdException w:name="Dark List Accent 4" w:uiPriority="70"/>
-    <w:lsdException w:name="Colorful Shading Accent 4" w:uiPriority="71"/>
-    <w:lsdException w:name="Colorful List Accent 4" w:uiPriority="72"/>
-    <w:lsdException w:name="Colorful Grid Accent 4" w:uiPriority="73"/>
-    <w:lsdException w:name="Light Shading Accent 5" w:uiPriority="60"/>
-    <w:lsdException w:name="Light List Accent 5" w:uiPriority="61"/>
-    <w:lsdException w:name="Light Grid Accent 5" w:uiPriority="62"/>
-    <w:lsdException w:name="Medium Shading 1 Accent 5" w:uiPriority="63"/>
-    <w:lsdException w:name="Medium Shading 2 Accent 5" w:uiPriority="64"/>
-    <w:lsdException w:name="Medium List 1 Accent 5" w:uiPriority="65"/>
-    <w:lsdException w:name="Medium List 2 Accent 5" w:uiPriority="66"/>
-    <w:lsdException w:name="Medium Grid 1 Accent 5" w:uiPriority="67"/>
-    <w:lsdException w:name="Medium Grid 2 Accent 5" w:uiPriority="68"/>
-    <w:lsdException w:name="Medium Grid 3 Accent 5" w:uiPriority="69"/>
-    <w:lsdException w:name="Dark List Accent 5" w:uiPriority="70"/>
-    <w:lsdException w:name="Colorful Shading Accent 5" w:uiPriority="71"/>
-    <w:lsdException w:name="Colorful List Accent 5" w:uiPriority="72"/>
-    <w:lsdException w:name="Colorful Grid Accent 5" w:uiPriority="73"/>
-    <w:lsdException w:name="Light Shading Accent 6" w:uiPriority="60"/>
-    <w:lsdException w:name="Light List Accent 6" w:uiPriority="61"/>
-    <w:lsdException w:name="Light Grid Accent 6" w:uiPriority="62"/>
-    <w:lsdException w:name="Medium Shading 1 Accent 6" w:uiPriority="63"/>
-    <w:lsdException w:name="Medium Shading 2 Accent 6" w:uiPriority="64"/>
-    <w:lsdException w:name="Medium List 1 Accent 6" w:uiPriority="65"/>
-    <w:lsdException w:name="Medium List 2 Accent 6" w:uiPriority="66"/>
-    <w:lsdException w:name="Medium Grid 1 Accent 6" w:uiPriority="67"/>
-    <w:lsdException w:name="Medium Grid 2 Accent 6" w:uiPriority="68"/>
-    <w:lsdException w:name="Medium Grid 3 Accent 6" w:uiPriority="69"/>
-    <w:lsdException w:name="Dark List Accent 6" w:uiPriority="70"/>
-    <w:lsdException w:name="Colorful Shading Accent 6" w:uiPriority="71"/>
-    <w:lsdException w:name="Colorful List Accent 6" w:uiPriority="72"/>
-    <w:lsdException w:name="Colorful Grid Accent 6" w:uiPriority="73"/>
-    <w:lsdException w:name="Subtle Emphasis" w:uiPriority="19" w:qFormat="1"/>
-    <w:lsdException w:name="Intense Emphasis" w:uiPriority="21" w:qFormat="1"/>
-    <w:lsdException w:name="Subtle Reference" w:uiPriority="31" w:qFormat="1"/>
-    <w:lsdException w:name="Intense Reference" w:uiPriority="32" w:qFormat="1"/>
-    <w:lsdException w:name="Book Title" w:uiPriority="33" w:qFormat="1"/>
-    <w:lsdException w:name="Bibliography" w:semiHidden="1" w:uiPriority="37" w:unhideWhenUsed="1"/>
-    <w:lsdException w:name="TOC Heading" w:semiHidden="1" w:uiPriority="39" w:unhideWhenUsed="1" w:qFormat="1"/>
-    <w:lsdException w:name="Plain Table 1" w:uiPriority="41"/>
-    <w:lsdException w:name="Plain Table 2" w:uiPriority="42"/>
-    <w:lsdException w:name="Plain Table 3" w:uiPriority="43"/>
-    <w:lsdException w:name="Plain Table 4" w:uiPriority="44"/>
-    <w:lsdException w:name="Plain Table 5" w:uiPriority="45"/>
-    <w:lsdException w:name="Grid Table Light" w:uiPriority="40"/>
-    <w:lsdException w:name="Grid Table 1 Light" w:uiPriority="46"/>
-    <w:lsdException w:name="Grid Table 2" w:uiPriority="47"/>
-    <w:lsdException w:name="Grid Table 3" w:uiPriority="48"/>
-    <w:lsdException w:name="Grid Table 4" w:uiPriority="49"/>
-    <w:lsdException w:name="Grid Table 5 Dark" w:uiPriority="50"/>
-    <w:lsdException w:name="Grid Table 6 Colorful" w:uiPriority="51"/>
-    <w:lsdException w:name="Grid Table 7 Colorful" w:uiPriority="52"/>
-    <w:lsdException w:name="Grid Table 1 Light Accent 1" w:uiPriority="46"/>
-    <w:lsdException w:name="Grid Table 2 Accent 1" w:uiPriority="47"/>
-    <w:lsdException w:name="Grid Table 3 Accent 1" w:uiPriority="48"/>
-    <w:lsdException w:name="Grid Table 4 Accent 1" w:uiPriority="49"/>
-    <w:lsdException w:name="Grid Table 5 Dark Accent 1" w:uiPriority="50"/>
-    <w:lsdException w:name="Grid Table 6 Colorful Accent 1" w:uiPriority="51"/>
-    <w:lsdException w:name="Grid Table 7 Colorful Accent 1" w:uiPriority="52"/>
-    <w:lsdException w:name="Grid Table 1 Light Accent 2" w:uiPriority="46"/>
-    <w:lsdException w:name="Grid Table 2 Accent 2" w:uiPriority="47"/>
-    <w:lsdException w:name="Grid Table 3 Accent 2" w:uiPriority="48"/>
-    <w:lsdException w:name="Grid Table 4 Accent 2" w:uiPriority="49"/>
-    <w:lsdException w:name="Grid Table 5 Dark Accent 2" w:uiPriority="50"/>
-    <w:lsdException w:name="Grid Table 6 Colorful Accent 2" w:uiPriority="51"/>
-    <w:lsdException w:name="Grid Table 7 Colorful Accent 2" w:uiPriority="52"/>
-    <w:lsdException w:name="Grid Table 1 Light Accent 3" w:uiPriority="46"/>
-    <w:lsdException w:name="Grid Table 2 Accent 3" w:uiPriority="47"/>
-    <w:lsdException w:name="Grid Table 3 Accent 3" w:uiPriority="48"/>
-    <w:lsdException w:name="Grid Table 4 Accent 3" w:uiPriority="49"/>
-    <w:lsdException w:name="Grid Table 5 Dark Accent 3" w:uiPriority="50"/>
-    <w:lsdException w:name="Grid Table 6 Colorful Accent 3" w:uiPriority="51"/>
-    <w:lsdException w:name="Grid Table 7 Colorful Accent 3" w:uiPriority="52"/>
-    <w:lsdException w:name="Grid Table 1 Light Accent 4" w:uiPriority="46"/>
-    <w:lsdException w:name="Grid Table 2 Accent 4" w:uiPriority="47"/>
-    <w:lsdException w:name="Grid Table 3 Accent 4" w:uiPriority="48"/>
-    <w:lsdException w:name="Grid Table 4 Accent 4" w:uiPriority="49"/>
-    <w:lsdException w:name="Grid Table 5 Dark Accent 4" w:uiPriority="50"/>
-    <w:lsdException w:name="Grid Table 6 Colorful Accent 4" w:uiPriority="51"/>
-    <w:lsdException w:name="Grid Table 7 Colorful Accent 4" w:uiPriority="52"/>
-    <w:lsdException w:name="Grid Table 1 Light Accent 5" w:uiPriority="46"/>
-    <w:lsdException w:name="Grid Table 2 Accent 5" w:uiPriority="47"/>
-    <w:lsdException w:name="Grid Table 3 Accent 5" w:uiPriority="48"/>
-    <w:lsdException w:name="Grid Table 4 Accent 5" w:uiPriority="49"/>
-    <w:lsdException w:name="Grid Table 5 Dark Accent 5" w:uiPriority="50"/>
-    <w:lsdException w:name="Grid Table 6 Colorful Accent 5" w:uiPriority="51"/>
-    <w:lsdException w:name="Grid Table 7 Colorful Accent 5" w:uiPriority="52"/>
-    <w:lsdException w:name="Grid Table 1 Light Accent 6" w:uiPriority="46"/>
-    <w:lsdException w:name="Grid Table 2 Accent 6" w:uiPriority="47"/>
-    <w:lsdException w:name="Grid Table 3 Accent 6" w:uiPriority="48"/>
-    <w:lsdException w:name="Grid Table 4 Accent 6" w:uiPriority="49"/>
-    <w:lsdException w:name="Grid Table 5 Dark Accent 6" w:uiPriority="50"/>
-    <w:lsdException w:name="Grid Table 6 Colorful Accent 6" w:uiPriority="51"/>
-    <w:lsdException w:name="Grid Table 7 Colorful Accent 6" w:uiPriority="52"/>
-    <w:lsdException w:name="List Table 1 Light" w:uiPriority="46"/>
-    <w:lsdException w:name="List Table 2" w:uiPriority="47"/>
-    <w:lsdException w:name="List Table 3" w:uiPriority="48"/>
-    <w:lsdException w:name="List Table 4" w:uiPriority="49"/>
-    <w:lsdException w:name="List Table 5 Dark" w:uiPriority="50"/>
-    <w:lsdException w:name="List Table 6 Colorful" w:uiPriority="51"/>
-    <w:lsdException w:name="List Table 7 Colorful" w:uiPriority="52"/>
-    <w:lsdException w:name="List Table 1 Light Accent 1" w:uiPriority="46"/>
-    <w:lsdException w:name="List Table 2 Accent 1" w:uiPriority="47"/>
-    <w:lsdException w:name="List Table 3 Accent 1" w:uiPriority="48"/>
-    <w:lsdException w:name="List Table 4 Accent 1" w:uiPriority="49"/>
-    <w:lsdException w:name="List Table 5 Dark Accent 1" w:uiPriority="50"/>
-    <w:lsdException w:name="List Table 6 Colorful Accent 1" w:uiPriority="51"/>
-    <w:lsdException w:name="List Table 7 Colorful Accent 1" w:uiPriority="52"/>
-    <w:lsdException w:name="List Table 1 Light Accent 2" w:uiPriority="46"/>
-    <w:lsdException w:name="List Table 2 Accent 2" w:uiPriority="47"/>
-    <w:lsdException w:name="List Table 3 Accent 2" w:uiPriority="48"/>
-    <w:lsdException w:name="List Table 4 Accent 2" w:uiPriority="49"/>
-    <w:lsdException w:name="List Table 5 Dark Accent 2" w:uiPriority="50"/>
-    <w:lsdException w:name="List Table 6 Colorful Accent 2" w:uiPriority="51"/>
-    <w:lsdException w:name="List Table 7 Colorful Accent 2" w:uiPriority="52"/>
-    <w:lsdException w:name="List Table 1 Light Accent 3" w:uiPriority="46"/>
-    <w:lsdException w:name="List Table 2 Accent 3" w:uiPriority="47"/>
-    <w:lsdException w:name="List Table 3 Accent 3" w:uiPriority="48"/>
-    <w:lsdException w:name="List Table 4 Accent 3" w:uiPriority="49"/>
-    <w:lsdException w:name="List Table 5 Dark Accent 3" w:uiPriority="50"/>
-    <w:lsdException w:name="List Table 6 Colorful Accent 3" w:uiPriority="51"/>
-    <w:lsdException w:name="List Table 7 Colorful Accent 3" w:uiPriority="52"/>
-    <w:lsdException w:name="List Table 1 Light Accent 4" w:uiPriority="46"/>
-    <w:lsdException w:name="List Table 2 Accent 4" w:uiPriority="47"/>
-    <w:lsdException w:name="List Table 3 Accent 4" w:uiPriority="48"/>
-    <w:lsdException w:name="List Table 4 Accent 4" w:uiPriority="49"/>
-    <w:lsdException w:name="List Table 5 Dark Accent 4" w:uiPriority="50"/>
-    <w:lsdException w:name="List Table 6 Colorful Accent 4" w:uiPriority="51"/>
-    <w:lsdException w:name="List Table 7 Colorful Accent 4" w:uiPriority="52"/>
-    <w:lsdException w:name="List Table 1 Light Accent 5" w:uiPriority="46"/>
-    <w:lsdException w:name="List Table 2 Accent 5" w:uiPriority="47"/>
-    <w:lsdException w:name="List Table 3 Accent 5" w:uiPriority="48"/>
-    <w:lsdException w:name="List Table 4 Accent 5" w:uiPriority="49"/>
-    <w:lsdException w:name="List Table 5 Dark Accent 5" w:uiPriority="50"/>
-    <w:lsdException w:name="List Table 6 Colorful Accent 5" w:uiPriority="51"/>
-    <w:lsdException w:name="List Table 7 Colorful Accent 5" w:uiPriority="52"/>
-    <w:lsdException w:name="List Table 1 Light Accent 6" w:uiPriority="46"/>
-    <w:lsdException w:name="List Table 2 Accent 6" w:uiPriority="47"/>
-    <w:lsdException w:name="List Table 3 Accent 6" w:uiPriority="48"/>
-    <w:lsdException w:name="List Table 4 Accent 6" w:uiPriority="49"/>
-    <w:lsdException w:name="List Table 5 Dark Accent 6" w:uiPriority="50"/>
-    <w:lsdException w:name="List Table 6 Colorful Accent 6" w:uiPriority="51"/>
-    <w:lsdException w:name="List Table 7 Colorful Accent 6" w:uiPriority="52"/>
-    <w:lsdException w:name="Mention" w:semiHidden="1" w:unhideWhenUsed="1"/>
-    <w:lsdException w:name="Smart Hyperlink" w:semiHidden="1" w:unhideWhenUsed="1"/>
-    <w:lsdException w:name="Hashtag" w:semiHidden="1" w:unhideWhenUsed="1"/>
-    <w:lsdException w:name="Unresolved Mention" w:semiHidden="1" w:unhideWhenUsed="1"/>
+  <w:latentStyles w:defLockedState="0" w:defUIPriority="99" w:defSemiHidden="1" w:defUnhideWhenUsed="1" w:defQFormat="0" w:count="267">
+    <w:lsdException w:name="Normal" w:semiHidden="0" w:uiPriority="0" w:unhideWhenUsed="0" w:qFormat="1"/>
+    <w:lsdException w:name="heading 1" w:semiHidden="0" w:uiPriority="9" w:unhideWhenUsed="0" w:qFormat="1"/>
+    <w:lsdException w:name="heading 2" w:uiPriority="9" w:qFormat="1"/>
+    <w:lsdException w:name="heading 3" w:uiPriority="9" w:qFormat="1"/>
+    <w:lsdException w:name="heading 4" w:uiPriority="9" w:qFormat="1"/>
+    <w:lsdException w:name="heading 5" w:uiPriority="9" w:qFormat="1"/>
+    <w:lsdException w:name="heading 6" w:uiPriority="9" w:qFormat="1"/>
+    <w:lsdException w:name="heading 7" w:uiPriority="9" w:qFormat="1"/>
+    <w:lsdException w:name="heading 8" w:uiPriority="9" w:qFormat="1"/>
+    <w:lsdException w:name="heading 9" w:uiPriority="9" w:qFormat="1"/>
+    <w:lsdException w:name="toc 1" w:uiPriority="39"/>
+    <w:lsdException w:name="toc 2" w:uiPriority="39"/>
+    <w:lsdException w:name="toc 3" w:uiPriority="39"/>
+    <w:lsdException w:name="toc 4" w:uiPriority="39"/>
+    <w:lsdException w:name="toc 5" w:uiPriority="39"/>
+    <w:lsdException w:name="toc 6" w:uiPriority="39"/>
+    <w:lsdException w:name="toc 7" w:uiPriority="39"/>
+    <w:lsdException w:name="toc 8" w:uiPriority="39"/>
+    <w:lsdException w:name="toc 9" w:uiPriority="39"/>
+    <w:lsdException w:name="caption" w:uiPriority="35" w:qFormat="1"/>
+    <w:lsdException w:name="Title" w:semiHidden="0" w:uiPriority="10" w:unhideWhenUsed="0" w:qFormat="1"/>
+    <w:lsdException w:name="Default Paragraph Font" w:uiPriority="1"/>
+    <w:lsdException w:name="Subtitle" w:semiHidden="0" w:uiPriority="11" w:unhideWhenUsed="0" w:qFormat="1"/>
+    <w:lsdException w:name="Strong" w:semiHidden="0" w:uiPriority="22" w:unhideWhenUsed="0" w:qFormat="1"/>
+    <w:lsdException w:name="Emphasis" w:semiHidden="0" w:uiPriority="20" w:unhideWhenUsed="0" w:qFormat="1"/>
+    <w:lsdException w:name="Table Grid" w:semiHidden="0" w:uiPriority="39" w:unhideWhenUsed="0"/>
+    <w:lsdException w:name="Placeholder Text" w:unhideWhenUsed="0"/>
+    <w:lsdException w:name="No Spacing" w:semiHidden="0" w:uiPriority="1" w:unhideWhenUsed="0" w:qFormat="1"/>
+    <w:lsdException w:name="Light Shading" w:semiHidden="0" w:uiPriority="60" w:unhideWhenUsed="0"/>
+    <w:lsdException w:name="Light List" w:semiHidden="0" w:uiPriority="61" w:unhideWhenUsed="0"/>
+    <w:lsdException w:name="Light Grid" w:semiHidden="0" w:uiPriority="62" w:unhideWhenUsed="0"/>
+    <w:lsdException w:name="Medium Shading 1" w:semiHidden="0" w:uiPriority="63" w:unhideWhenUsed="0"/>
+    <w:lsdException w:name="Medium Shading 2" w:semiHidden="0" w:uiPriority="64" w:unhideWhenUsed="0"/>
+    <w:lsdException w:name="Medium List 1" w:semiHidden="0" w:uiPriority="65" w:unhideWhenUsed="0"/>
+    <w:lsdException w:name="Medium List 2" w:semiHidden="0" w:uiPriority="66" w:unhideWhenUsed="0"/>
+    <w:lsdException w:name="Medium Grid 1" w:semiHidden="0" w:uiPriority="67" w:unhideWhenUsed="0"/>
+    <w:lsdException w:name="Medium Grid 2" w:semiHidden="0" w:uiPriority="68" w:unhideWhenUsed="0"/>
+    <w:lsdException w:name="Medium Grid 3" w:semiHidden="0" w:uiPriority="69" w:unhideWhenUsed="0"/>
+    <w:lsdException w:name="Dark List" w:semiHidden="0" w:uiPriority="70" w:unhideWhenUsed="0"/>
+    <w:lsdException w:name="Colorful Shading" w:semiHidden="0" w:uiPriority="71" w:unhideWhenUsed="0"/>
+    <w:lsdException w:name="Colorful List" w:semiHidden="0" w:uiPriority="72" w:unhideWhenUsed="0"/>
+    <w:lsdException w:name="Colorful Grid" w:semiHidden="0" w:uiPriority="73" w:unhideWhenUsed="0"/>
+    <w:lsdException w:name="Light Shading Accent 1" w:semiHidden="0" w:uiPriority="60" w:unhideWhenUsed="0"/>
+    <w:lsdException w:name="Light List Accent 1" w:semiHidden="0" w:uiPriority="61" w:unhideWhenUsed="0"/>
+    <w:lsdException w:name="Light Grid Accent 1" w:semiHidden="0" w:uiPriority="62" w:unhideWhenUsed="0"/>
+    <w:lsdException w:name="Medium Shading 1 Accent 1" w:semiHidden="0" w:uiPriority="63" w:unhideWhenUsed="0"/>
+    <w:lsdException w:name="Medium Shading 2 Accent 1" w:semiHidden="0" w:uiPriority="64" w:unhideWhenUsed="0"/>
+    <w:lsdException w:name="Medium List 1 Accent 1" w:semiHidden="0" w:uiPriority="65" w:unhideWhenUsed="0"/>
+    <w:lsdException w:name="Revision" w:unhideWhenUsed="0"/>
+    <w:lsdException w:name="List Paragraph" w:semiHidden="0" w:uiPriority="34" w:unhideWhenUsed="0" w:qFormat="1"/>
+    <w:lsdException w:name="Quote" w:semiHidden="0" w:uiPriority="29" w:unhideWhenUsed="0" w:qFormat="1"/>
+    <w:lsdException w:name="Intense Quote" w:semiHidden="0" w:uiPriority="30" w:unhideWhenUsed="0" w:qFormat="1"/>
+    <w:lsdException w:name="Medium List 2 Accent 1" w:semiHidden="0" w:uiPriority="66" w:unhideWhenUsed="0"/>
+    <w:lsdException w:name="Medium Grid 1 Accent 1" w:semiHidden="0" w:uiPriority="67" w:unhideWhenUsed="0"/>
+    <w:lsdException w:name="Medium Grid 2 Accent 1" w:semiHidden="0" w:uiPriority="68" w:unhideWhenUsed="0"/>
+    <w:lsdException w:name="Medium Grid 3 Accent 1" w:semiHidden="0" w:uiPriority="69" w:unhideWhenUsed="0"/>
+    <w:lsdException w:name="Dark List Accent 1" w:semiHidden="0" w:uiPriority="70" w:unhideWhenUsed="0"/>
+    <w:lsdException w:name="Colorful Shading Accent 1" w:semiHidden="0" w:uiPriority="71" w:unhideWhenUsed="0"/>
+    <w:lsdException w:name="Colorful List Accent 1" w:semiHidden="0" w:uiPriority="72" w:unhideWhenUsed="0"/>
+    <w:lsdException w:name="Colorful Grid Accent 1" w:semiHidden="0" w:uiPriority="73" w:unhideWhenUsed="0"/>
+    <w:lsdException w:name="Light Shading Accent 2" w:semiHidden="0" w:uiPriority="60" w:unhideWhenUsed="0"/>
+    <w:lsdException w:name="Light List Accent 2" w:semiHidden="0" w:uiPriority="61" w:unhideWhenUsed="0"/>
+    <w:lsdException w:name="Light Grid Accent 2" w:semiHidden="0" w:uiPriority="62" w:unhideWhenUsed="0"/>
+    <w:lsdException w:name="Medium Shading 1 Accent 2" w:semiHidden="0" w:uiPriority="63" w:unhideWhenUsed="0"/>
+    <w:lsdException w:name="Medium Shading 2 Accent 2" w:semiHidden="0" w:uiPriority="64" w:unhideWhenUsed="0"/>
+    <w:lsdException w:name="Medium List 1 Accent 2" w:semiHidden="0" w:uiPriority="65" w:unhideWhenUsed="0"/>
+    <w:lsdException w:name="Medium List 2 Accent 2" w:semiHidden="0" w:uiPriority="66" w:unhideWhenUsed="0"/>
+    <w:lsdException w:name="Medium Grid 1 Accent 2" w:semiHidden="0" w:uiPriority="67" w:unhideWhenUsed="0"/>
+    <w:lsdException w:name="Medium Grid 2 Accent 2" w:semiHidden="0" w:uiPriority="68" w:unhideWhenUsed="0"/>
+    <w:lsdException w:name="Medium Grid 3 Accent 2" w:semiHidden="0" w:uiPriority="69" w:unhideWhenUsed="0"/>
+    <w:lsdException w:name="Dark List Accent 2" w:semiHidden="0" w:uiPriority="70" w:unhideWhenUsed="0"/>
+    <w:lsdException w:name="Colorful Shading Accent 2" w:semiHidden="0" w:uiPriority="71" w:unhideWhenUsed="0"/>
+    <w:lsdException w:name="Colorful List Accent 2" w:semiHidden="0" w:uiPriority="72" w:unhideWhenUsed="0"/>
+    <w:lsdException w:name="Colorful Grid Accent 2" w:semiHidden="0" w:uiPriority="73" w:unhideWhenUsed="0"/>
+    <w:lsdException w:name="Light Shading Accent 3" w:semiHidden="0" w:uiPriority="60" w:unhideWhenUsed="0"/>
+    <w:lsdException w:name="Light List Accent 3" w:semiHidden="0" w:uiPriority="61" w:unhideWhenUsed="0"/>
+    <w:lsdException w:name="Light Grid Accent 3" w:semiHidden="0" w:uiPriority="62" w:unhideWhenUsed="0"/>
+    <w:lsdException w:name="Medium Shading 1 Accent 3" w:semiHidden="0" w:uiPriority="63" w:unhideWhenUsed="0"/>
+    <w:lsdException w:name="Medium Shading 2 Accent 3" w:semiHidden="0" w:uiPriority="64" w:unhideWhenUsed="0"/>
+    <w:lsdException w:name="Medium List 1 Accent 3" w:semiHidden="0" w:uiPriority="65" w:unhideWhenUsed="0"/>
+    <w:lsdException w:name="Medium List 2 Accent 3" w:semiHidden="0" w:uiPriority="66" w:unhideWhenUsed="0"/>
+    <w:lsdException w:name="Medium Grid 1 Accent 3" w:semiHidden="0" w:uiPriority="67" w:unhideWhenUsed="0"/>
+    <w:lsdException w:name="Medium Grid 2 Accent 3" w:semiHidden="0" w:uiPriority="68" w:unhideWhenUsed="0"/>
+    <w:lsdException w:name="Medium Grid 3 Accent 3" w:semiHidden="0" w:uiPriority="69" w:unhideWhenUsed="0"/>
+    <w:lsdException w:name="Dark List Accent 3" w:semiHidden="0" w:uiPriority="70" w:unhideWhenUsed="0"/>
+    <w:lsdException w:name="Colorful Shading Accent 3" w:semiHidden="0" w:uiPriority="71" w:unhideWhenUsed="0"/>
+    <w:lsdException w:name="Colorful List Accent 3" w:semiHidden="0" w:uiPriority="72" w:unhideWhenUsed="0"/>
+    <w:lsdException w:name="Colorful Grid Accent 3" w:semiHidden="0" w:uiPriority="73" w:unhideWhenUsed="0"/>
+    <w:lsdException w:name="Light Shading Accent 4" w:semiHidden="0" w:uiPriority="60" w:unhideWhenUsed="0"/>
+    <w:lsdException w:name="Light List Accent 4" w:semiHidden="0" w:uiPriority="61" w:unhideWhenUsed="0"/>
+    <w:lsdException w:name="Light Grid Accent 4" w:semiHidden="0" w:uiPriority="62" w:unhideWhenUsed="0"/>
+    <w:lsdException w:name="Medium Shading 1 Accent 4" w:semiHidden="0" w:uiPriority="63" w:unhideWhenUsed="0"/>
+    <w:lsdException w:name="Medium Shading 2 Accent 4" w:semiHidden="0" w:uiPriority="64" w:unhideWhenUsed="0"/>
+    <w:lsdException w:name="Medium List 1 Accent 4" w:semiHidden="0" w:uiPriority="65" w:unhideWhenUsed="0"/>
+    <w:lsdException w:name="Medium List 2 Accent 4" w:semiHidden="0" w:uiPriority="66" w:unhideWhenUsed="0"/>
+    <w:lsdException w:name="Medium Grid 1 Accent 4" w:semiHidden="0" w:uiPriority="67" w:unhideWhenUsed="0"/>
+    <w:lsdException w:name="Medium Grid 2 Accent 4" w:semiHidden="0" w:uiPriority="68" w:unhideWhenUsed="0"/>
+    <w:lsdException w:name="Medium Grid 3 Accent 4" w:semiHidden="0" w:uiPriority="69" w:unhideWhenUsed="0"/>
+    <w:lsdException w:name="Dark List Accent 4" w:semiHidden="0" w:uiPriority="70" w:unhideWhenUsed="0"/>
+    <w:lsdException w:name="Colorful Shading Accent 4" w:semiHidden="0" w:uiPriority="71" w:unhideWhenUsed="0"/>
+    <w:lsdException w:name="Colorful List Accent 4" w:semiHidden="0" w:uiPriority="72" w:unhideWhenUsed="0"/>
+    <w:lsdException w:name="Colorful Grid Accent 4" w:semiHidden="0" w:uiPriority="73" w:unhideWhenUsed="0"/>
+    <w:lsdException w:name="Light Shading Accent 5" w:semiHidden="0" w:uiPriority="60" w:unhideWhenUsed="0"/>
+    <w:lsdException w:name="Light List Accent 5" w:semiHidden="0" w:uiPriority="61" w:unhideWhenUsed="0"/>
+    <w:lsdException w:name="Light Grid Accent 5" w:semiHidden="0" w:uiPriority="62" w:unhideWhenUsed="0"/>
+    <w:lsdException w:name="Medium Shading 1 Accent 5" w:semiHidden="0" w:uiPriority="63" w:unhideWhenUsed="0"/>
+    <w:lsdException w:name="Medium Shading 2 Accent 5" w:semiHidden="0" w:uiPriority="64" w:unhideWhenUsed="0"/>
+    <w:lsdException w:name="Medium List 1 Accent 5" w:semiHidden="0" w:uiPriority="65" w:unhideWhenUsed="0"/>
+    <w:lsdException w:name="Medium List 2 Accent 5" w:semiHidden="0" w:uiPriority="66" w:unhideWhenUsed="0"/>
+    <w:lsdException w:name="Medium Grid 1 Accent 5" w:semiHidden="0" w:uiPriority="67" w:unhideWhenUsed="0"/>
+    <w:lsdException w:name="Medium Grid 2 Accent 5" w:semiHidden="0" w:uiPriority="68" w:unhideWhenUsed="0"/>
+    <w:lsdException w:name="Medium Grid 3 Accent 5" w:semiHidden="0" w:uiPriority="69" w:unhideWhenUsed="0"/>
+    <w:lsdException w:name="Dark List Accent 5" w:semiHidden="0" w:uiPriority="70" w:unhideWhenUsed="0"/>
+    <w:lsdException w:name="Colorful Shading Accent 5" w:semiHidden="0" w:uiPriority="71" w:unhideWhenUsed="0"/>
+    <w:lsdException w:name="Colorful List Accent 5" w:semiHidden="0" w:uiPriority="72" w:unhideWhenUsed="0"/>
+    <w:lsdException w:name="Colorful Grid Accent 5" w:semiHidden="0" w:uiPriority="73" w:unhideWhenUsed="0"/>
+    <w:lsdException w:name="Light Shading Accent 6" w:semiHidden="0" w:uiPriority="60" w:unhideWhenUsed="0"/>
+    <w:lsdException w:name="Light List Accent 6" w:semiHidden="0" w:uiPriority="61" w:unhideWhenUsed="0"/>
+    <w:lsdException w:name="Light Grid Accent 6" w:semiHidden="0" w:uiPriority="62" w:unhideWhenUsed="0"/>
+    <w:lsdException w:name="Medium Shading 1 Accent 6" w:semiHidden="0" w:uiPriority="63" w:unhideWhenUsed="0"/>
+    <w:lsdException w:name="Medium Shading 2 Accent 6" w:semiHidden="0" w:uiPriority="64" w:unhideWhenUsed="0"/>
+    <w:lsdException w:name="Medium List 1 Accent 6" w:semiHidden="0" w:uiPriority="65" w:unhideWhenUsed="0"/>
+    <w:lsdException w:name="Medium List 2 Accent 6" w:semiHidden="0" w:uiPriority="66" w:unhideWhenUsed="0"/>
+    <w:lsdException w:name="Medium Grid 1 Accent 6" w:semiHidden="0" w:uiPriority="67" w:unhideWhenUsed="0"/>
+    <w:lsdException w:name="Medium Grid 2 Accent 6" w:semiHidden="0" w:uiPriority="68" w:unhideWhenUsed="0"/>
+    <w:lsdException w:name="Medium Grid 3 Accent 6" w:semiHidden="0" w:uiPriority="69" w:unhideWhenUsed="0"/>
+    <w:lsdException w:name="Dark List Accent 6" w:semiHidden="0" w:uiPriority="70" w:unhideWhenUsed="0"/>
+    <w:lsdException w:name="Colorful Shading Accent 6" w:semiHidden="0" w:uiPriority="71" w:unhideWhenUsed="0"/>
+    <w:lsdException w:name="Colorful List Accent 6" w:semiHidden="0" w:uiPriority="72" w:unhideWhenUsed="0"/>
+    <w:lsdException w:name="Colorful Grid Accent 6" w:semiHidden="0" w:uiPriority="73" w:unhideWhenUsed="0"/>
+    <w:lsdException w:name="Subtle Emphasis" w:semiHidden="0" w:uiPriority="19" w:unhideWhenUsed="0" w:qFormat="1"/>
+    <w:lsdException w:name="Intense Emphasis" w:semiHidden="0" w:uiPriority="21" w:unhideWhenUsed="0" w:qFormat="1"/>
+    <w:lsdException w:name="Subtle Reference" w:semiHidden="0" w:uiPriority="31" w:unhideWhenUsed="0" w:qFormat="1"/>
+    <w:lsdException w:name="Intense Reference" w:semiHidden="0" w:uiPriority="32" w:unhideWhenUsed="0" w:qFormat="1"/>
+    <w:lsdException w:name="Book Title" w:semiHidden="0" w:uiPriority="33" w:unhideWhenUsed="0" w:qFormat="1"/>
+    <w:lsdException w:name="Bibliography" w:uiPriority="37"/>
+    <w:lsdException w:name="TOC Heading" w:uiPriority="39" w:qFormat="1"/>
+  </w:latentStyles>
+  <w:style w:type="paragraph" w:default="1" w:styleId="Standard">
+    <w:name w:val="Normal"/>
+    <w:qFormat/>
+  </w:style>
+  <w:style w:type="character" w:default="1" w:styleId="Absatz-Standardschriftart">
+    <w:name w:val="Default Paragraph Font"/>
+    <w:uiPriority w:val="1"/>
+    <w:semiHidden/>
+    <w:unhideWhenUsed/>
+  </w:style>
+  <w:style w:type="table" w:default="1" w:styleId="NormaleTabelle">
+    <w:name w:val="Normal Table"/>
+    <w:uiPriority w:val="99"/>
+    <w:semiHidden/>
+    <w:unhideWhenUsed/>
+    <w:tblPr>
+      <w:tblInd w:w="0" w:type="dxa"/>
+      <w:tblCellMar>
+        <w:top w:w="0" w:type="dxa"/>
+        <w:left w:w="108" w:type="dxa"/>
+        <w:bottom w:w="0" w:type="dxa"/>
+        <w:right w:w="108" w:type="dxa"/>
+      </w:tblCellMar>
+    </w:tblPr>
+  </w:style>
+  <w:style w:type="numbering" w:default="1" w:styleId="KeineListe">
+    <w:name w:val="No List"/>
+    <w:uiPriority w:val="99"/>
+    <w:semiHidden/>
+    <w:unhideWhenUsed/>
+  </w:style>
+  <w:style w:type="table" w:styleId="Tabellenraster">
+    <w:name w:val="Table Grid"/>
+    <w:basedOn w:val="NormaleTabelle"/>
+    <w:uiPriority w:val="39"/>
+    <w:rsid w:val="00D41E67"/>
+    <w:pPr>
+      <w:spacing w:after="0" w:line="240" w:lineRule="auto"/>
+    </w:pPr>
+    <w:tblPr>
+      <w:tblBorders>
+        <w:top w:val="single" w:sz="4" w:space="0" w:color="auto"/>
+        <w:left w:val="single" w:sz="4" w:space="0" w:color="auto"/>
+        <w:bottom w:val="single" w:sz="4" w:space="0" w:color="auto"/>
+        <w:right w:val="single" w:sz="4" w:space="0" w:color="auto"/>
+        <w:insideH w:val="single" w:sz="4" w:space="0" w:color="auto"/>
+        <w:insideV w:val="single" w:sz="4" w:space="0" w:color="auto"/>
+      </w:tblBorders>
+    </w:tblPr>
+  </w:style>
+</w:styles>
+</file>
+
+<file path=word/stylesWithEffects.xml><?xml version="1.0" encoding="utf-8"?>
+<w:styles xmlns:wpc="http://schemas.microsoft.com/office/word/2010/wordprocessingCanvas" xmlns:mc="http://schemas.openxmlformats.org/markup-compatibility/2006" xmlns:o="urn:schemas-microsoft-com:office:office" xmlns:r="http://schemas.openxmlformats.org/officeDocument/2006/relationships" xmlns:m="http://schemas.openxmlformats.org/officeDocument/2006/math" xmlns:v="urn:schemas-microsoft-com:vml" xmlns:wp14="http://schemas.microsoft.com/office/word/2010/wordprocessingDrawing" xmlns:wp="http://schemas.openxmlformats.org/drawingml/2006/wordprocessingDrawing" xmlns:w10="urn:schemas-microsoft-com:office:word" xmlns:w="http://schemas.openxmlformats.org/wordprocessingml/2006/main" xmlns:w14="http://schemas.microsoft.com/office/word/2010/wordml" xmlns:wpg="http://schemas.microsoft.com/office/word/2010/wordprocessingGroup" xmlns:wpi="http://schemas.microsoft.com/office/word/2010/wordprocessingInk" xmlns:wne="http://schemas.microsoft.com/office/word/2006/wordml" xmlns:wps="http://schemas.microsoft.com/office/word/2010/wordprocessingShape" mc:Ignorable="w14 wp14">
+  <w:docDefaults>
+    <w:rPrDefault>
+      <w:rPr>
+        <w:rFonts w:asciiTheme="minorHAnsi" w:eastAsiaTheme="minorHAnsi" w:hAnsiTheme="minorHAnsi" w:cstheme="minorBidi"/>
+        <w:sz w:val="22"/>
+        <w:szCs w:val="22"/>
+        <w:lang w:val="de-DE" w:eastAsia="en-US" w:bidi="ar-SA"/>
+      </w:rPr>
+    </w:rPrDefault>
+    <w:pPrDefault>
+      <w:pPr>
+        <w:spacing w:after="160" w:line="259" w:lineRule="auto"/>
+      </w:pPr>
+    </w:pPrDefault>
+  </w:docDefaults>
+  <w:latentStyles w:defLockedState="0" w:defUIPriority="99" w:defSemiHidden="1" w:defUnhideWhenUsed="1" w:defQFormat="0" w:count="267">
+    <w:lsdException w:name="Normal" w:semiHidden="0" w:uiPriority="0" w:unhideWhenUsed="0" w:qFormat="1"/>
+    <w:lsdException w:name="heading 1" w:semiHidden="0" w:uiPriority="9" w:unhideWhenUsed="0" w:qFormat="1"/>
+    <w:lsdException w:name="heading 2" w:uiPriority="9" w:qFormat="1"/>
+    <w:lsdException w:name="heading 3" w:uiPriority="9" w:qFormat="1"/>
+    <w:lsdException w:name="heading 4" w:uiPriority="9" w:qFormat="1"/>
+    <w:lsdException w:name="heading 5" w:uiPriority="9" w:qFormat="1"/>
+    <w:lsdException w:name="heading 6" w:uiPriority="9" w:qFormat="1"/>
+    <w:lsdException w:name="heading 7" w:uiPriority="9" w:qFormat="1"/>
+    <w:lsdException w:name="heading 8" w:uiPriority="9" w:qFormat="1"/>
+    <w:lsdException w:name="heading 9" w:uiPriority="9" w:qFormat="1"/>
+    <w:lsdException w:name="toc 1" w:uiPriority="39"/>
+    <w:lsdException w:name="toc 2" w:uiPriority="39"/>
+    <w:lsdException w:name="toc 3" w:uiPriority="39"/>
+    <w:lsdException w:name="toc 4" w:uiPriority="39"/>
+    <w:lsdException w:name="toc 5" w:uiPriority="39"/>
+    <w:lsdException w:name="toc 6" w:uiPriority="39"/>
+    <w:lsdException w:name="toc 7" w:uiPriority="39"/>
+    <w:lsdException w:name="toc 8" w:uiPriority="39"/>
+    <w:lsdException w:name="toc 9" w:uiPriority="39"/>
+    <w:lsdException w:name="caption" w:uiPriority="35" w:qFormat="1"/>
+    <w:lsdException w:name="Title" w:semiHidden="0" w:uiPriority="10" w:unhideWhenUsed="0" w:qFormat="1"/>
+    <w:lsdException w:name="Default Paragraph Font" w:uiPriority="1"/>
+    <w:lsdException w:name="Subtitle" w:semiHidden="0" w:uiPriority="11" w:unhideWhenUsed="0" w:qFormat="1"/>
+    <w:lsdException w:name="Strong" w:semiHidden="0" w:uiPriority="22" w:unhideWhenUsed="0" w:qFormat="1"/>
+    <w:lsdException w:name="Emphasis" w:semiHidden="0" w:uiPriority="20" w:unhideWhenUsed="0" w:qFormat="1"/>
+    <w:lsdException w:name="Table Grid" w:semiHidden="0" w:uiPriority="39" w:unhideWhenUsed="0"/>
+    <w:lsdException w:name="Placeholder Text" w:unhideWhenUsed="0"/>
+    <w:lsdException w:name="No Spacing" w:semiHidden="0" w:uiPriority="1" w:unhideWhenUsed="0" w:qFormat="1"/>
+    <w:lsdException w:name="Light Shading" w:semiHidden="0" w:uiPriority="60" w:unhideWhenUsed="0"/>
+    <w:lsdException w:name="Light List" w:semiHidden="0" w:uiPriority="61" w:unhideWhenUsed="0"/>
+    <w:lsdException w:name="Light Grid" w:semiHidden="0" w:uiPriority="62" w:unhideWhenUsed="0"/>
+    <w:lsdException w:name="Medium Shading 1" w:semiHidden="0" w:uiPriority="63" w:unhideWhenUsed="0"/>
+    <w:lsdException w:name="Medium Shading 2" w:semiHidden="0" w:uiPriority="64" w:unhideWhenUsed="0"/>
+    <w:lsdException w:name="Medium List 1" w:semiHidden="0" w:uiPriority="65" w:unhideWhenUsed="0"/>
+    <w:lsdException w:name="Medium List 2" w:semiHidden="0" w:uiPriority="66" w:unhideWhenUsed="0"/>
+    <w:lsdException w:name="Medium Grid 1" w:semiHidden="0" w:uiPriority="67" w:unhideWhenUsed="0"/>
+    <w:lsdException w:name="Medium Grid 2" w:semiHidden="0" w:uiPriority="68" w:unhideWhenUsed="0"/>
+    <w:lsdException w:name="Medium Grid 3" w:semiHidden="0" w:uiPriority="69" w:unhideWhenUsed="0"/>
+    <w:lsdException w:name="Dark List" w:semiHidden="0" w:uiPriority="70" w:unhideWhenUsed="0"/>
+    <w:lsdException w:name="Colorful Shading" w:semiHidden="0" w:uiPriority="71" w:unhideWhenUsed="0"/>
+    <w:lsdException w:name="Colorful List" w:semiHidden="0" w:uiPriority="72" w:unhideWhenUsed="0"/>
+    <w:lsdException w:name="Colorful Grid" w:semiHidden="0" w:uiPriority="73" w:unhideWhenUsed="0"/>
+    <w:lsdException w:name="Light Shading Accent 1" w:semiHidden="0" w:uiPriority="60" w:unhideWhenUsed="0"/>
+    <w:lsdException w:name="Light List Accent 1" w:semiHidden="0" w:uiPriority="61" w:unhideWhenUsed="0"/>
+    <w:lsdException w:name="Light Grid Accent 1" w:semiHidden="0" w:uiPriority="62" w:unhideWhenUsed="0"/>
+    <w:lsdException w:name="Medium Shading 1 Accent 1" w:semiHidden="0" w:uiPriority="63" w:unhideWhenUsed="0"/>
+    <w:lsdException w:name="Medium Shading 2 Accent 1" w:semiHidden="0" w:uiPriority="64" w:unhideWhenUsed="0"/>
+    <w:lsdException w:name="Medium List 1 Accent 1" w:semiHidden="0" w:uiPriority="65" w:unhideWhenUsed="0"/>
+    <w:lsdException w:name="Revision" w:unhideWhenUsed="0"/>
+    <w:lsdException w:name="List Paragraph" w:semiHidden="0" w:uiPriority="34" w:unhideWhenUsed="0" w:qFormat="1"/>
+    <w:lsdException w:name="Quote" w:semiHidden="0" w:uiPriority="29" w:unhideWhenUsed="0" w:qFormat="1"/>
+    <w:lsdException w:name="Intense Quote" w:semiHidden="0" w:uiPriority="30" w:unhideWhenUsed="0" w:qFormat="1"/>
+    <w:lsdException w:name="Medium List 2 Accent 1" w:semiHidden="0" w:uiPriority="66" w:unhideWhenUsed="0"/>
+    <w:lsdException w:name="Medium Grid 1 Accent 1" w:semiHidden="0" w:uiPriority="67" w:unhideWhenUsed="0"/>
+    <w:lsdException w:name="Medium Grid 2 Accent 1" w:semiHidden="0" w:uiPriority="68" w:unhideWhenUsed="0"/>
+    <w:lsdException w:name="Medium Grid 3 Accent 1" w:semiHidden="0" w:uiPriority="69" w:unhideWhenUsed="0"/>
+    <w:lsdException w:name="Dark List Accent 1" w:semiHidden="0" w:uiPriority="70" w:unhideWhenUsed="0"/>
+    <w:lsdException w:name="Colorful Shading Accent 1" w:semiHidden="0" w:uiPriority="71" w:unhideWhenUsed="0"/>
+    <w:lsdException w:name="Colorful List Accent 1" w:semiHidden="0" w:uiPriority="72" w:unhideWhenUsed="0"/>
+    <w:lsdException w:name="Colorful Grid Accent 1" w:semiHidden="0" w:uiPriority="73" w:unhideWhenUsed="0"/>
+    <w:lsdException w:name="Light Shading Accent 2" w:semiHidden="0" w:uiPriority="60" w:unhideWhenUsed="0"/>
+    <w:lsdException w:name="Light List Accent 2" w:semiHidden="0" w:uiPriority="61" w:unhideWhenUsed="0"/>
+    <w:lsdException w:name="Light Grid Accent 2" w:semiHidden="0" w:uiPriority="62" w:unhideWhenUsed="0"/>
+    <w:lsdException w:name="Medium Shading 1 Accent 2" w:semiHidden="0" w:uiPriority="63" w:unhideWhenUsed="0"/>
+    <w:lsdException w:name="Medium Shading 2 Accent 2" w:semiHidden="0" w:uiPriority="64" w:unhideWhenUsed="0"/>
+    <w:lsdException w:name="Medium List 1 Accent 2" w:semiHidden="0" w:uiPriority="65" w:unhideWhenUsed="0"/>
+    <w:lsdException w:name="Medium List 2 Accent 2" w:semiHidden="0" w:uiPriority="66" w:unhideWhenUsed="0"/>
+    <w:lsdException w:name="Medium Grid 1 Accent 2" w:semiHidden="0" w:uiPriority="67" w:unhideWhenUsed="0"/>
+    <w:lsdException w:name="Medium Grid 2 Accent 2" w:semiHidden="0" w:uiPriority="68" w:unhideWhenUsed="0"/>
+    <w:lsdException w:name="Medium Grid 3 Accent 2" w:semiHidden="0" w:uiPriority="69" w:unhideWhenUsed="0"/>
+    <w:lsdException w:name="Dark List Accent 2" w:semiHidden="0" w:uiPriority="70" w:unhideWhenUsed="0"/>
+    <w:lsdException w:name="Colorful Shading Accent 2" w:semiHidden="0" w:uiPriority="71" w:unhideWhenUsed="0"/>
+    <w:lsdException w:name="Colorful List Accent 2" w:semiHidden="0" w:uiPriority="72" w:unhideWhenUsed="0"/>
+    <w:lsdException w:name="Colorful Grid Accent 2" w:semiHidden="0" w:uiPriority="73" w:unhideWhenUsed="0"/>
+    <w:lsdException w:name="Light Shading Accent 3" w:semiHidden="0" w:uiPriority="60" w:unhideWhenUsed="0"/>
+    <w:lsdException w:name="Light List Accent 3" w:semiHidden="0" w:uiPriority="61" w:unhideWhenUsed="0"/>
+    <w:lsdException w:name="Light Grid Accent 3" w:semiHidden="0" w:uiPriority="62" w:unhideWhenUsed="0"/>
+    <w:lsdException w:name="Medium Shading 1 Accent 3" w:semiHidden="0" w:uiPriority="63" w:unhideWhenUsed="0"/>
+    <w:lsdException w:name="Medium Shading 2 Accent 3" w:semiHidden="0" w:uiPriority="64" w:unhideWhenUsed="0"/>
+    <w:lsdException w:name="Medium List 1 Accent 3" w:semiHidden="0" w:uiPriority="65" w:unhideWhenUsed="0"/>
+    <w:lsdException w:name="Medium List 2 Accent 3" w:semiHidden="0" w:uiPriority="66" w:unhideWhenUsed="0"/>
+    <w:lsdException w:name="Medium Grid 1 Accent 3" w:semiHidden="0" w:uiPriority="67" w:unhideWhenUsed="0"/>
+    <w:lsdException w:name="Medium Grid 2 Accent 3" w:semiHidden="0" w:uiPriority="68" w:unhideWhenUsed="0"/>
+    <w:lsdException w:name="Medium Grid 3 Accent 3" w:semiHidden="0" w:uiPriority="69" w:unhideWhenUsed="0"/>
+    <w:lsdException w:name="Dark List Accent 3" w:semiHidden="0" w:uiPriority="70" w:unhideWhenUsed="0"/>
+    <w:lsdException w:name="Colorful Shading Accent 3" w:semiHidden="0" w:uiPriority="71" w:unhideWhenUsed="0"/>
+    <w:lsdException w:name="Colorful List Accent 3" w:semiHidden="0" w:uiPriority="72" w:unhideWhenUsed="0"/>
+    <w:lsdException w:name="Colorful Grid Accent 3" w:semiHidden="0" w:uiPriority="73" w:unhideWhenUsed="0"/>
+    <w:lsdException w:name="Light Shading Accent 4" w:semiHidden="0" w:uiPriority="60" w:unhideWhenUsed="0"/>
+    <w:lsdException w:name="Light List Accent 4" w:semiHidden="0" w:uiPriority="61" w:unhideWhenUsed="0"/>
+    <w:lsdException w:name="Light Grid Accent 4" w:semiHidden="0" w:uiPriority="62" w:unhideWhenUsed="0"/>
+    <w:lsdException w:name="Medium Shading 1 Accent 4" w:semiHidden="0" w:uiPriority="63" w:unhideWhenUsed="0"/>
+    <w:lsdException w:name="Medium Shading 2 Accent 4" w:semiHidden="0" w:uiPriority="64" w:unhideWhenUsed="0"/>
+    <w:lsdException w:name="Medium List 1 Accent 4" w:semiHidden="0" w:uiPriority="65" w:unhideWhenUsed="0"/>
+    <w:lsdException w:name="Medium List 2 Accent 4" w:semiHidden="0" w:uiPriority="66" w:unhideWhenUsed="0"/>
+    <w:lsdException w:name="Medium Grid 1 Accent 4" w:semiHidden="0" w:uiPriority="67" w:unhideWhenUsed="0"/>
+    <w:lsdException w:name="Medium Grid 2 Accent 4" w:semiHidden="0" w:uiPriority="68" w:unhideWhenUsed="0"/>
+    <w:lsdException w:name="Medium Grid 3 Accent 4" w:semiHidden="0" w:uiPriority="69" w:unhideWhenUsed="0"/>
+    <w:lsdException w:name="Dark List Accent 4" w:semiHidden="0" w:uiPriority="70" w:unhideWhenUsed="0"/>
+    <w:lsdException w:name="Colorful Shading Accent 4" w:semiHidden="0" w:uiPriority="71" w:unhideWhenUsed="0"/>
+    <w:lsdException w:name="Colorful List Accent 4" w:semiHidden="0" w:uiPriority="72" w:unhideWhenUsed="0"/>
+    <w:lsdException w:name="Colorful Grid Accent 4" w:semiHidden="0" w:uiPriority="73" w:unhideWhenUsed="0"/>
+    <w:lsdException w:name="Light Shading Accent 5" w:semiHidden="0" w:uiPriority="60" w:unhideWhenUsed="0"/>
+    <w:lsdException w:name="Light List Accent 5" w:semiHidden="0" w:uiPriority="61" w:unhideWhenUsed="0"/>
+    <w:lsdException w:name="Light Grid Accent 5" w:semiHidden="0" w:uiPriority="62" w:unhideWhenUsed="0"/>
+    <w:lsdException w:name="Medium Shading 1 Accent 5" w:semiHidden="0" w:uiPriority="63" w:unhideWhenUsed="0"/>
+    <w:lsdException w:name="Medium Shading 2 Accent 5" w:semiHidden="0" w:uiPriority="64" w:unhideWhenUsed="0"/>
+    <w:lsdException w:name="Medium List 1 Accent 5" w:semiHidden="0" w:uiPriority="65" w:unhideWhenUsed="0"/>
+    <w:lsdException w:name="Medium List 2 Accent 5" w:semiHidden="0" w:uiPriority="66" w:unhideWhenUsed="0"/>
+    <w:lsdException w:name="Medium Grid 1 Accent 5" w:semiHidden="0" w:uiPriority="67" w:unhideWhenUsed="0"/>
+    <w:lsdException w:name="Medium Grid 2 Accent 5" w:semiHidden="0" w:uiPriority="68" w:unhideWhenUsed="0"/>
+    <w:lsdException w:name="Medium Grid 3 Accent 5" w:semiHidden="0" w:uiPriority="69" w:unhideWhenUsed="0"/>
+    <w:lsdException w:name="Dark List Accent 5" w:semiHidden="0" w:uiPriority="70" w:unhideWhenUsed="0"/>
+    <w:lsdException w:name="Colorful Shading Accent 5" w:semiHidden="0" w:uiPriority="71" w:unhideWhenUsed="0"/>
+    <w:lsdException w:name="Colorful List Accent 5" w:semiHidden="0" w:uiPriority="72" w:unhideWhenUsed="0"/>
+    <w:lsdException w:name="Colorful Grid Accent 5" w:semiHidden="0" w:uiPriority="73" w:unhideWhenUsed="0"/>
+    <w:lsdException w:name="Light Shading Accent 6" w:semiHidden="0" w:uiPriority="60" w:unhideWhenUsed="0"/>
+    <w:lsdException w:name="Light List Accent 6" w:semiHidden="0" w:uiPriority="61" w:unhideWhenUsed="0"/>
+    <w:lsdException w:name="Light Grid Accent 6" w:semiHidden="0" w:uiPriority="62" w:unhideWhenUsed="0"/>
+    <w:lsdException w:name="Medium Shading 1 Accent 6" w:semiHidden="0" w:uiPriority="63" w:unhideWhenUsed="0"/>
+    <w:lsdException w:name="Medium Shading 2 Accent 6" w:semiHidden="0" w:uiPriority="64" w:unhideWhenUsed="0"/>
+    <w:lsdException w:name="Medium List 1 Accent 6" w:semiHidden="0" w:uiPriority="65" w:unhideWhenUsed="0"/>
+    <w:lsdException w:name="Medium List 2 Accent 6" w:semiHidden="0" w:uiPriority="66" w:unhideWhenUsed="0"/>
+    <w:lsdException w:name="Medium Grid 1 Accent 6" w:semiHidden="0" w:uiPriority="67" w:unhideWhenUsed="0"/>
+    <w:lsdException w:name="Medium Grid 2 Accent 6" w:semiHidden="0" w:uiPriority="68" w:unhideWhenUsed="0"/>
+    <w:lsdException w:name="Medium Grid 3 Accent 6" w:semiHidden="0" w:uiPriority="69" w:unhideWhenUsed="0"/>
+    <w:lsdException w:name="Dark List Accent 6" w:semiHidden="0" w:uiPriority="70" w:unhideWhenUsed="0"/>
+    <w:lsdException w:name="Colorful Shading Accent 6" w:semiHidden="0" w:uiPriority="71" w:unhideWhenUsed="0"/>
+    <w:lsdException w:name="Colorful List Accent 6" w:semiHidden="0" w:uiPriority="72" w:unhideWhenUsed="0"/>
+    <w:lsdException w:name="Colorful Grid Accent 6" w:semiHidden="0" w:uiPriority="73" w:unhideWhenUsed="0"/>
+    <w:lsdException w:name="Subtle Emphasis" w:semiHidden="0" w:uiPriority="19" w:unhideWhenUsed="0" w:qFormat="1"/>
+    <w:lsdException w:name="Intense Emphasis" w:semiHidden="0" w:uiPriority="21" w:unhideWhenUsed="0" w:qFormat="1"/>
+    <w:lsdException w:name="Subtle Reference" w:semiHidden="0" w:uiPriority="31" w:unhideWhenUsed="0" w:qFormat="1"/>
+    <w:lsdException w:name="Intense Reference" w:semiHidden="0" w:uiPriority="32" w:unhideWhenUsed="0" w:qFormat="1"/>
+    <w:lsdException w:name="Book Title" w:semiHidden="0" w:uiPriority="33" w:unhideWhenUsed="0" w:qFormat="1"/>
+    <w:lsdException w:name="Bibliography" w:uiPriority="37"/>
+    <w:lsdException w:name="TOC Heading" w:uiPriority="39" w:qFormat="1"/>
   </w:latentStyles>
   <w:style w:type="paragraph" w:default="1" w:styleId="Standard">
     <w:name w:val="Normal"/>
@@ -2681,7 +2980,7 @@
   <a:extraClrSchemeLst/>
   <a:extLst>
     <a:ext uri="{05A4C25C-085E-4340-85A3-A5531E510DB2}">
-      <thm15:themeFamily xmlns:thm15="http://schemas.microsoft.com/office/thememl/2012/main" name="Office Theme" id="{62F939B6-93AF-4DB8-9C6B-D6C7DFDC589F}" vid="{4A3C46E8-61CC-4603-A589-7422A47A8E4A}"/>
+      <thm15:themeFamily xmlns:thm15="http://schemas.microsoft.com/office/thememl/2012/main" xmlns="" name="Office Theme" id="{62F939B6-93AF-4DB8-9C6B-D6C7DFDC589F}" vid="{4A3C46E8-61CC-4603-A589-7422A47A8E4A}"/>
     </a:ext>
   </a:extLst>
 </a:theme>
@@ -2692,7 +2991,7 @@
 </file>
 
 <file path=customXml/itemProps1.xml><?xml version="1.0" encoding="utf-8"?>
-<ds:datastoreItem xmlns:ds="http://schemas.openxmlformats.org/officeDocument/2006/customXml" ds:itemID="{97223E60-95A9-401B-B759-089479FC80F8}">
+<ds:datastoreItem xmlns:ds="http://schemas.openxmlformats.org/officeDocument/2006/customXml" ds:itemID="{484627CA-7FD0-46C7-8C27-0D48F6690C74}">
   <ds:schemaRefs>
     <ds:schemaRef ds:uri="http://schemas.openxmlformats.org/officeDocument/2006/bibliography"/>
   </ds:schemaRefs>

</xml_diff>

<commit_message>
snycing with frontend, minor changes
</commit_message>
<xml_diff>
--- a/Documentation/Milestone 2/Models.docx
+++ b/Documentation/Milestone 2/Models.docx
@@ -1,6 +1,6 @@
 
 <file path=word/document.xml><?xml version="1.0" encoding="utf-8"?>
-<w:document xmlns:wpc="http://schemas.microsoft.com/office/word/2010/wordprocessingCanvas" xmlns:mc="http://schemas.openxmlformats.org/markup-compatibility/2006" xmlns:o="urn:schemas-microsoft-com:office:office" xmlns:r="http://schemas.openxmlformats.org/officeDocument/2006/relationships" xmlns:m="http://schemas.openxmlformats.org/officeDocument/2006/math" xmlns:v="urn:schemas-microsoft-com:vml" xmlns:wp14="http://schemas.microsoft.com/office/word/2010/wordprocessingDrawing" xmlns:wp="http://schemas.openxmlformats.org/drawingml/2006/wordprocessingDrawing" xmlns:w10="urn:schemas-microsoft-com:office:word" xmlns:w="http://schemas.openxmlformats.org/wordprocessingml/2006/main" xmlns:w14="http://schemas.microsoft.com/office/word/2010/wordml" xmlns:wpg="http://schemas.microsoft.com/office/word/2010/wordprocessingGroup" xmlns:wpi="http://schemas.microsoft.com/office/word/2010/wordprocessingInk" xmlns:wne="http://schemas.microsoft.com/office/word/2006/wordml" xmlns:wps="http://schemas.microsoft.com/office/word/2010/wordprocessingShape" mc:Ignorable="w14 wp14">
+<w:document xmlns:wpc="http://schemas.microsoft.com/office/word/2010/wordprocessingCanvas" xmlns:cx="http://schemas.microsoft.com/office/drawing/2014/chartex" xmlns:cx1="http://schemas.microsoft.com/office/drawing/2015/9/8/chartex" xmlns:cx2="http://schemas.microsoft.com/office/drawing/2015/10/21/chartex" xmlns:cx3="http://schemas.microsoft.com/office/drawing/2016/5/9/chartex" xmlns:cx4="http://schemas.microsoft.com/office/drawing/2016/5/10/chartex" xmlns:cx5="http://schemas.microsoft.com/office/drawing/2016/5/11/chartex" xmlns:cx6="http://schemas.microsoft.com/office/drawing/2016/5/12/chartex" xmlns:cx7="http://schemas.microsoft.com/office/drawing/2016/5/13/chartex" xmlns:cx8="http://schemas.microsoft.com/office/drawing/2016/5/14/chartex" xmlns:mc="http://schemas.openxmlformats.org/markup-compatibility/2006" xmlns:aink="http://schemas.microsoft.com/office/drawing/2016/ink" xmlns:am3d="http://schemas.microsoft.com/office/drawing/2017/model3d" xmlns:o="urn:schemas-microsoft-com:office:office" xmlns:r="http://schemas.openxmlformats.org/officeDocument/2006/relationships" xmlns:m="http://schemas.openxmlformats.org/officeDocument/2006/math" xmlns:v="urn:schemas-microsoft-com:vml" xmlns:wp14="http://schemas.microsoft.com/office/word/2010/wordprocessingDrawing" xmlns:wp="http://schemas.openxmlformats.org/drawingml/2006/wordprocessingDrawing" xmlns:w10="urn:schemas-microsoft-com:office:word" xmlns:w="http://schemas.openxmlformats.org/wordprocessingml/2006/main" xmlns:w14="http://schemas.microsoft.com/office/word/2010/wordml" xmlns:w15="http://schemas.microsoft.com/office/word/2012/wordml" xmlns:w16cid="http://schemas.microsoft.com/office/word/2016/wordml/cid" xmlns:w16se="http://schemas.microsoft.com/office/word/2015/wordml/symex" xmlns:wpg="http://schemas.microsoft.com/office/word/2010/wordprocessingGroup" xmlns:wpi="http://schemas.microsoft.com/office/word/2010/wordprocessingInk" xmlns:wne="http://schemas.microsoft.com/office/word/2006/wordml" xmlns:wps="http://schemas.microsoft.com/office/word/2010/wordprocessingShape" mc:Ignorable="w14 w15 w16se w16cid wp14">
   <w:body>
     <w:p>
       <w:pPr>
@@ -61,7 +61,7 @@
     <w:tbl>
       <w:tblPr>
         <w:tblStyle w:val="Tabellenraster"/>
-        <w:tblpPr w:leftFromText="141" w:rightFromText="141" w:vertAnchor="text" w:horzAnchor="margin" w:tblpY="356"/>
+        <w:tblpPr w:leftFromText="141" w:rightFromText="141" w:vertAnchor="text" w:horzAnchor="margin" w:tblpY="678"/>
         <w:tblW w:w="0" w:type="auto"/>
         <w:tblLook w:val="04A0" w:firstRow="1" w:lastRow="0" w:firstColumn="1" w:lastColumn="0" w:noHBand="0" w:noVBand="1"/>
       </w:tblPr>
@@ -214,19 +214,20 @@
         <w:tc>
           <w:tcPr>
             <w:tcW w:w="2547" w:type="dxa"/>
-          </w:tcPr>
-          <w:p>
-            <w:pPr>
-              <w:rPr>
-                <w:lang w:val="de-CH"/>
-              </w:rPr>
-            </w:pPr>
-            <w:proofErr w:type="spellStart"/>
-            <w:r>
-              <w:rPr>
-                <w:lang w:val="de-CH"/>
-              </w:rPr>
-              <w:t>startDate</w:t>
+            <w:shd w:val="clear" w:color="auto" w:fill="FFFF00"/>
+          </w:tcPr>
+          <w:p>
+            <w:pPr>
+              <w:rPr>
+                <w:lang w:val="de-CH"/>
+              </w:rPr>
+            </w:pPr>
+            <w:proofErr w:type="spellStart"/>
+            <w:r>
+              <w:rPr>
+                <w:lang w:val="de-CH"/>
+              </w:rPr>
+              <w:t>datePosted</w:t>
             </w:r>
             <w:proofErr w:type="spellEnd"/>
           </w:p>
@@ -234,19 +235,22 @@
         <w:tc>
           <w:tcPr>
             <w:tcW w:w="1417" w:type="dxa"/>
-          </w:tcPr>
-          <w:p>
-            <w:pPr>
-              <w:rPr>
-                <w:lang w:val="de-CH"/>
-              </w:rPr>
-            </w:pPr>
-            <w:r>
-              <w:rPr>
-                <w:lang w:val="de-CH"/>
-              </w:rPr>
-              <w:t>Date</w:t>
-            </w:r>
+            <w:shd w:val="clear" w:color="auto" w:fill="FFFF00"/>
+          </w:tcPr>
+          <w:p>
+            <w:pPr>
+              <w:rPr>
+                <w:lang w:val="de-CH"/>
+              </w:rPr>
+            </w:pPr>
+            <w:proofErr w:type="spellStart"/>
+            <w:r>
+              <w:rPr>
+                <w:lang w:val="de-CH"/>
+              </w:rPr>
+              <w:t>string</w:t>
+            </w:r>
+            <w:proofErr w:type="spellEnd"/>
           </w:p>
         </w:tc>
       </w:tr>
@@ -270,7 +274,7 @@
               <w:rPr>
                 <w:lang w:val="de-CH"/>
               </w:rPr>
-              <w:t>endDate</w:t>
+              <w:t>startDate</w:t>
             </w:r>
             <w:proofErr w:type="spellEnd"/>
           </w:p>
@@ -285,12 +289,14 @@
                 <w:lang w:val="de-CH"/>
               </w:rPr>
             </w:pPr>
-            <w:r>
-              <w:rPr>
-                <w:lang w:val="de-CH"/>
-              </w:rPr>
-              <w:t>Date</w:t>
-            </w:r>
+            <w:proofErr w:type="spellStart"/>
+            <w:r>
+              <w:rPr>
+                <w:lang w:val="de-CH"/>
+              </w:rPr>
+              <w:t>string</w:t>
+            </w:r>
+            <w:proofErr w:type="spellEnd"/>
           </w:p>
         </w:tc>
       </w:tr>
@@ -314,7 +320,7 @@
               <w:rPr>
                 <w:lang w:val="de-CH"/>
               </w:rPr>
-              <w:t>validUntil</w:t>
+              <w:t>endDate</w:t>
             </w:r>
             <w:proofErr w:type="spellEnd"/>
           </w:p>
@@ -329,12 +335,14 @@
                 <w:lang w:val="de-CH"/>
               </w:rPr>
             </w:pPr>
-            <w:r>
-              <w:rPr>
-                <w:lang w:val="de-CH"/>
-              </w:rPr>
-              <w:t>Date</w:t>
-            </w:r>
+            <w:proofErr w:type="spellStart"/>
+            <w:r>
+              <w:rPr>
+                <w:lang w:val="de-CH"/>
+              </w:rPr>
+              <w:t>string</w:t>
+            </w:r>
+            <w:proofErr w:type="spellEnd"/>
           </w:p>
         </w:tc>
       </w:tr>
@@ -358,7 +366,7 @@
               <w:rPr>
                 <w:lang w:val="de-CH"/>
               </w:rPr>
-              <w:t>workloadMin</w:t>
+              <w:t>validUntil</w:t>
             </w:r>
             <w:proofErr w:type="spellEnd"/>
           </w:p>
@@ -378,13 +386,7 @@
               <w:rPr>
                 <w:lang w:val="de-CH"/>
               </w:rPr>
-              <w:t>n</w:t>
-            </w:r>
-            <w:r>
-              <w:rPr>
-                <w:lang w:val="de-CH"/>
-              </w:rPr>
-              <w:t>umber</w:t>
+              <w:t>string</w:t>
             </w:r>
             <w:proofErr w:type="spellEnd"/>
           </w:p>
@@ -410,7 +412,7 @@
               <w:rPr>
                 <w:lang w:val="de-CH"/>
               </w:rPr>
-              <w:t>workloadMax</w:t>
+              <w:t>workloadMin</w:t>
             </w:r>
             <w:proofErr w:type="spellEnd"/>
           </w:p>
@@ -430,7 +432,13 @@
               <w:rPr>
                 <w:lang w:val="de-CH"/>
               </w:rPr>
-              <w:t>number</w:t>
+              <w:t>n</w:t>
+            </w:r>
+            <w:r>
+              <w:rPr>
+                <w:lang w:val="de-CH"/>
+              </w:rPr>
+              <w:t>umber</w:t>
             </w:r>
             <w:proofErr w:type="spellEnd"/>
           </w:p>
@@ -456,7 +464,7 @@
               <w:rPr>
                 <w:lang w:val="de-CH"/>
               </w:rPr>
-              <w:t>languages</w:t>
+              <w:t>workloadMax</w:t>
             </w:r>
             <w:proofErr w:type="spellEnd"/>
           </w:p>
@@ -476,7 +484,7 @@
               <w:rPr>
                 <w:lang w:val="de-CH"/>
               </w:rPr>
-              <w:t>string</w:t>
+              <w:t>number</w:t>
             </w:r>
             <w:proofErr w:type="spellEnd"/>
           </w:p>
@@ -502,7 +510,7 @@
               <w:rPr>
                 <w:lang w:val="de-CH"/>
               </w:rPr>
-              <w:t>street</w:t>
+              <w:t>firstLanguage</w:t>
             </w:r>
             <w:proofErr w:type="spellEnd"/>
           </w:p>
@@ -548,7 +556,7 @@
               <w:rPr>
                 <w:lang w:val="de-CH"/>
               </w:rPr>
-              <w:t>houseNumber</w:t>
+              <w:t>secondLanguage</w:t>
             </w:r>
             <w:proofErr w:type="spellEnd"/>
           </w:p>
@@ -568,7 +576,7 @@
               <w:rPr>
                 <w:lang w:val="de-CH"/>
               </w:rPr>
-              <w:t>number</w:t>
+              <w:t>string</w:t>
             </w:r>
             <w:proofErr w:type="spellEnd"/>
           </w:p>
@@ -594,7 +602,7 @@
               <w:rPr>
                 <w:lang w:val="de-CH"/>
               </w:rPr>
-              <w:t>postcode</w:t>
+              <w:t>street</w:t>
             </w:r>
             <w:proofErr w:type="spellEnd"/>
           </w:p>
@@ -640,7 +648,7 @@
               <w:rPr>
                 <w:lang w:val="de-CH"/>
               </w:rPr>
-              <w:t>city</w:t>
+              <w:t>houseNumber</w:t>
             </w:r>
             <w:proofErr w:type="spellEnd"/>
           </w:p>
@@ -686,7 +694,7 @@
               <w:rPr>
                 <w:lang w:val="de-CH"/>
               </w:rPr>
-              <w:t>salaryType</w:t>
+              <w:t>postcode</w:t>
             </w:r>
             <w:proofErr w:type="spellEnd"/>
           </w:p>
@@ -706,7 +714,7 @@
               <w:rPr>
                 <w:lang w:val="de-CH"/>
               </w:rPr>
-              <w:t>number</w:t>
+              <w:t>string</w:t>
             </w:r>
             <w:proofErr w:type="spellEnd"/>
           </w:p>
@@ -732,7 +740,7 @@
               <w:rPr>
                 <w:lang w:val="de-CH"/>
               </w:rPr>
-              <w:t>salaryAmount</w:t>
+              <w:t>city</w:t>
             </w:r>
             <w:proofErr w:type="spellEnd"/>
           </w:p>
@@ -752,7 +760,7 @@
               <w:rPr>
                 <w:lang w:val="de-CH"/>
               </w:rPr>
-              <w:t>number</w:t>
+              <w:t>string</w:t>
             </w:r>
             <w:proofErr w:type="spellEnd"/>
           </w:p>
@@ -778,7 +786,7 @@
               <w:rPr>
                 <w:lang w:val="de-CH"/>
               </w:rPr>
-              <w:t>skills</w:t>
+              <w:t>salaryType</w:t>
             </w:r>
             <w:proofErr w:type="spellEnd"/>
           </w:p>
@@ -798,7 +806,7 @@
               <w:rPr>
                 <w:lang w:val="de-CH"/>
               </w:rPr>
-              <w:t>string</w:t>
+              <w:t>number</w:t>
             </w:r>
             <w:proofErr w:type="spellEnd"/>
           </w:p>
@@ -812,20 +820,19 @@
         <w:tc>
           <w:tcPr>
             <w:tcW w:w="2547" w:type="dxa"/>
-            <w:shd w:val="clear" w:color="auto" w:fill="FFFF00"/>
-          </w:tcPr>
-          <w:p>
-            <w:pPr>
-              <w:rPr>
-                <w:lang w:val="de-CH"/>
-              </w:rPr>
-            </w:pPr>
-            <w:proofErr w:type="spellStart"/>
-            <w:r>
-              <w:rPr>
-                <w:lang w:val="de-CH"/>
-              </w:rPr>
-              <w:t>accepted</w:t>
+          </w:tcPr>
+          <w:p>
+            <w:pPr>
+              <w:rPr>
+                <w:lang w:val="de-CH"/>
+              </w:rPr>
+            </w:pPr>
+            <w:proofErr w:type="spellStart"/>
+            <w:r>
+              <w:rPr>
+                <w:lang w:val="de-CH"/>
+              </w:rPr>
+              <w:t>salaryAmount</w:t>
             </w:r>
             <w:proofErr w:type="spellEnd"/>
           </w:p>
@@ -833,20 +840,19 @@
         <w:tc>
           <w:tcPr>
             <w:tcW w:w="1417" w:type="dxa"/>
-            <w:shd w:val="clear" w:color="auto" w:fill="FFFF00"/>
-          </w:tcPr>
-          <w:p>
-            <w:pPr>
-              <w:rPr>
-                <w:lang w:val="de-CH"/>
-              </w:rPr>
-            </w:pPr>
-            <w:proofErr w:type="spellStart"/>
-            <w:r>
-              <w:rPr>
-                <w:lang w:val="de-CH"/>
-              </w:rPr>
-              <w:t>boolean</w:t>
+          </w:tcPr>
+          <w:p>
+            <w:pPr>
+              <w:rPr>
+                <w:lang w:val="de-CH"/>
+              </w:rPr>
+            </w:pPr>
+            <w:proofErr w:type="spellStart"/>
+            <w:r>
+              <w:rPr>
+                <w:lang w:val="de-CH"/>
+              </w:rPr>
+              <w:t>number</w:t>
             </w:r>
             <w:proofErr w:type="spellEnd"/>
           </w:p>
@@ -860,6 +866,52 @@
         <w:tc>
           <w:tcPr>
             <w:tcW w:w="2547" w:type="dxa"/>
+          </w:tcPr>
+          <w:p>
+            <w:pPr>
+              <w:rPr>
+                <w:lang w:val="de-CH"/>
+              </w:rPr>
+            </w:pPr>
+            <w:proofErr w:type="spellStart"/>
+            <w:r>
+              <w:rPr>
+                <w:lang w:val="de-CH"/>
+              </w:rPr>
+              <w:t>skills</w:t>
+            </w:r>
+            <w:proofErr w:type="spellEnd"/>
+          </w:p>
+        </w:tc>
+        <w:tc>
+          <w:tcPr>
+            <w:tcW w:w="1417" w:type="dxa"/>
+          </w:tcPr>
+          <w:p>
+            <w:pPr>
+              <w:rPr>
+                <w:lang w:val="de-CH"/>
+              </w:rPr>
+            </w:pPr>
+            <w:proofErr w:type="spellStart"/>
+            <w:r>
+              <w:rPr>
+                <w:lang w:val="de-CH"/>
+              </w:rPr>
+              <w:t>string</w:t>
+            </w:r>
+            <w:proofErr w:type="spellEnd"/>
+          </w:p>
+        </w:tc>
+      </w:tr>
+      <w:tr>
+        <w:trPr>
+          <w:gridAfter w:val="1"/>
+          <w:wAfter w:w="3402" w:type="dxa"/>
+        </w:trPr>
+        <w:tc>
+          <w:tcPr>
+            <w:tcW w:w="2547" w:type="dxa"/>
             <w:shd w:val="clear" w:color="auto" w:fill="FFFF00"/>
           </w:tcPr>
           <w:p>
@@ -873,7 +925,7 @@
               <w:rPr>
                 <w:lang w:val="de-CH"/>
               </w:rPr>
-              <w:t>messageFromAdmin</w:t>
+              <w:t>accepted</w:t>
             </w:r>
             <w:proofErr w:type="spellEnd"/>
           </w:p>
@@ -894,13 +946,17 @@
               <w:rPr>
                 <w:lang w:val="de-CH"/>
               </w:rPr>
-              <w:t>string</w:t>
-            </w:r>
-            <w:proofErr w:type="spellEnd"/>
-          </w:p>
-        </w:tc>
-      </w:tr>
-      <w:tr>
+              <w:t>boolean</w:t>
+            </w:r>
+            <w:proofErr w:type="spellEnd"/>
+          </w:p>
+        </w:tc>
+      </w:tr>
+      <w:tr>
+        <w:trPr>
+          <w:gridAfter w:val="1"/>
+          <w:wAfter w:w="3402" w:type="dxa"/>
+        </w:trPr>
         <w:tc>
           <w:tcPr>
             <w:tcW w:w="2547" w:type="dxa"/>
@@ -917,7 +973,7 @@
               <w:rPr>
                 <w:lang w:val="de-CH"/>
               </w:rPr>
-              <w:t>companyId</w:t>
+              <w:t>messageFromAdmin</w:t>
             </w:r>
             <w:proofErr w:type="spellEnd"/>
           </w:p>
@@ -938,6 +994,50 @@
               <w:rPr>
                 <w:lang w:val="de-CH"/>
               </w:rPr>
+              <w:t>string</w:t>
+            </w:r>
+            <w:proofErr w:type="spellEnd"/>
+          </w:p>
+        </w:tc>
+      </w:tr>
+      <w:tr>
+        <w:tc>
+          <w:tcPr>
+            <w:tcW w:w="2547" w:type="dxa"/>
+            <w:shd w:val="clear" w:color="auto" w:fill="FFFF00"/>
+          </w:tcPr>
+          <w:p>
+            <w:pPr>
+              <w:rPr>
+                <w:lang w:val="de-CH"/>
+              </w:rPr>
+            </w:pPr>
+            <w:proofErr w:type="spellStart"/>
+            <w:r>
+              <w:rPr>
+                <w:lang w:val="de-CH"/>
+              </w:rPr>
+              <w:t>companyId</w:t>
+            </w:r>
+            <w:proofErr w:type="spellEnd"/>
+          </w:p>
+        </w:tc>
+        <w:tc>
+          <w:tcPr>
+            <w:tcW w:w="1417" w:type="dxa"/>
+            <w:shd w:val="clear" w:color="auto" w:fill="FFFF00"/>
+          </w:tcPr>
+          <w:p>
+            <w:pPr>
+              <w:rPr>
+                <w:lang w:val="de-CH"/>
+              </w:rPr>
+            </w:pPr>
+            <w:proofErr w:type="spellStart"/>
+            <w:r>
+              <w:rPr>
+                <w:lang w:val="de-CH"/>
+              </w:rPr>
               <w:t>number</w:t>
             </w:r>
             <w:proofErr w:type="spellEnd"/>
@@ -954,19 +1054,11 @@
                 <w:lang w:val="de-CH"/>
               </w:rPr>
             </w:pPr>
-            <w:proofErr w:type="spellStart"/>
-            <w:r>
-              <w:rPr>
-                <w:lang w:val="de-CH"/>
-              </w:rPr>
-              <w:t>Creator</w:t>
-            </w:r>
-            <w:proofErr w:type="spellEnd"/>
-            <w:r>
-              <w:rPr>
-                <w:lang w:val="de-CH"/>
-              </w:rPr>
-              <w:t>/</w:t>
+            <w:r>
+              <w:rPr>
+                <w:lang w:val="de-CH"/>
+              </w:rPr>
+              <w:t>Creator/</w:t>
             </w:r>
             <w:proofErr w:type="spellStart"/>
             <w:r>
@@ -1007,7 +1099,14 @@
           <w:b/>
           <w:lang w:val="de-CH"/>
         </w:rPr>
-        <w:t>JobItem</w:t>
+        <w:t>JobIte</w:t>
+      </w:r>
+      <w:r>
+        <w:rPr>
+          <w:b/>
+          <w:lang w:val="de-CH"/>
+        </w:rPr>
+        <w:t>m</w:t>
       </w:r>
       <w:proofErr w:type="spellEnd"/>
     </w:p>
@@ -1112,7 +1211,7 @@
     <w:tbl>
       <w:tblPr>
         <w:tblStyle w:val="Tabellenraster"/>
-        <w:tblpPr w:leftFromText="141" w:rightFromText="141" w:vertAnchor="text" w:horzAnchor="margin" w:tblpY="326"/>
+        <w:tblpPr w:leftFromText="141" w:rightFromText="141" w:vertAnchor="text" w:horzAnchor="margin" w:tblpY="731"/>
         <w:tblW w:w="0" w:type="auto"/>
         <w:tblLayout w:type="fixed"/>
         <w:tblLook w:val="04A0" w:firstRow="1" w:lastRow="0" w:firstColumn="1" w:lastColumn="0" w:noHBand="0" w:noVBand="1"/>
@@ -1472,16 +1571,17 @@
     <w:p>
       <w:pPr>
         <w:rPr>
+          <w:b/>
           <w:lang w:val="de-CH"/>
         </w:rPr>
       </w:pPr>
-    </w:p>
-    <w:p>
-      <w:pPr>
-        <w:rPr>
-          <w:lang w:val="de-CH"/>
-        </w:rPr>
-      </w:pPr>
+      <w:r>
+        <w:rPr>
+          <w:b/>
+          <w:lang w:val="de-CH"/>
+        </w:rPr>
+        <w:t>Company</w:t>
+      </w:r>
     </w:p>
     <w:tbl>
       <w:tblPr>
@@ -1594,6 +1694,52 @@
               <w:rPr>
                 <w:lang w:val="de-CH"/>
               </w:rPr>
+              <w:t>companyLogoURL</w:t>
+            </w:r>
+            <w:proofErr w:type="spellEnd"/>
+          </w:p>
+        </w:tc>
+        <w:tc>
+          <w:tcPr>
+            <w:tcW w:w="1774" w:type="dxa"/>
+          </w:tcPr>
+          <w:p>
+            <w:pPr>
+              <w:rPr>
+                <w:lang w:val="de-CH"/>
+              </w:rPr>
+            </w:pPr>
+            <w:r>
+              <w:rPr>
+                <w:lang w:val="de-CH"/>
+              </w:rPr>
+              <w:t>S</w:t>
+            </w:r>
+            <w:r>
+              <w:rPr>
+                <w:lang w:val="de-CH"/>
+              </w:rPr>
+              <w:t>tring</w:t>
+            </w:r>
+          </w:p>
+        </w:tc>
+      </w:tr>
+      <w:tr>
+        <w:tc>
+          <w:tcPr>
+            <w:tcW w:w="2190" w:type="dxa"/>
+          </w:tcPr>
+          <w:p>
+            <w:pPr>
+              <w:rPr>
+                <w:lang w:val="de-CH"/>
+              </w:rPr>
+            </w:pPr>
+            <w:proofErr w:type="spellStart"/>
+            <w:r>
+              <w:rPr>
+                <w:lang w:val="de-CH"/>
+              </w:rPr>
               <w:t>companyStreet</w:t>
             </w:r>
             <w:proofErr w:type="spellEnd"/>
@@ -1609,14 +1755,18 @@
                 <w:lang w:val="de-CH"/>
               </w:rPr>
             </w:pPr>
-            <w:proofErr w:type="spellStart"/>
-            <w:r>
-              <w:rPr>
-                <w:lang w:val="de-CH"/>
-              </w:rPr>
-              <w:t>string</w:t>
-            </w:r>
-            <w:proofErr w:type="spellEnd"/>
+            <w:r>
+              <w:rPr>
+                <w:lang w:val="de-CH"/>
+              </w:rPr>
+              <w:t>S</w:t>
+            </w:r>
+            <w:r>
+              <w:rPr>
+                <w:lang w:val="de-CH"/>
+              </w:rPr>
+              <w:t>tring</w:t>
+            </w:r>
           </w:p>
         </w:tc>
       </w:tr>
@@ -1636,106 +1786,242 @@
               <w:rPr>
                 <w:lang w:val="de-CH"/>
               </w:rPr>
-              <w:t>companyHouseN</w:t>
+              <w:t>companyHouseNumber</w:t>
+            </w:r>
+            <w:proofErr w:type="spellEnd"/>
+          </w:p>
+        </w:tc>
+        <w:tc>
+          <w:tcPr>
+            <w:tcW w:w="1774" w:type="dxa"/>
+          </w:tcPr>
+          <w:p>
+            <w:pPr>
+              <w:rPr>
+                <w:lang w:val="de-CH"/>
+              </w:rPr>
+            </w:pPr>
+            <w:proofErr w:type="spellStart"/>
+            <w:r>
+              <w:rPr>
+                <w:lang w:val="de-CH"/>
+              </w:rPr>
+              <w:t>I</w:t>
+            </w:r>
+            <w:r>
+              <w:rPr>
+                <w:lang w:val="de-CH"/>
+              </w:rPr>
+              <w:t>nt</w:t>
+            </w:r>
+            <w:proofErr w:type="spellEnd"/>
+          </w:p>
+        </w:tc>
+      </w:tr>
+      <w:tr>
+        <w:tc>
+          <w:tcPr>
+            <w:tcW w:w="2190" w:type="dxa"/>
+          </w:tcPr>
+          <w:p>
+            <w:pPr>
+              <w:rPr>
+                <w:lang w:val="de-CH"/>
+              </w:rPr>
+            </w:pPr>
+            <w:proofErr w:type="spellStart"/>
+            <w:r>
+              <w:rPr>
+                <w:lang w:val="de-CH"/>
+              </w:rPr>
+              <w:t>companyPostcode</w:t>
+            </w:r>
+            <w:proofErr w:type="spellEnd"/>
+          </w:p>
+        </w:tc>
+        <w:tc>
+          <w:tcPr>
+            <w:tcW w:w="1774" w:type="dxa"/>
+          </w:tcPr>
+          <w:p>
+            <w:pPr>
+              <w:rPr>
+                <w:lang w:val="de-CH"/>
+              </w:rPr>
+            </w:pPr>
+            <w:r>
+              <w:rPr>
+                <w:lang w:val="de-CH"/>
+              </w:rPr>
+              <w:t>S</w:t>
+            </w:r>
+            <w:r>
+              <w:rPr>
+                <w:lang w:val="de-CH"/>
+              </w:rPr>
+              <w:t>tring</w:t>
+            </w:r>
+          </w:p>
+        </w:tc>
+      </w:tr>
+      <w:tr>
+        <w:tc>
+          <w:tcPr>
+            <w:tcW w:w="2190" w:type="dxa"/>
+          </w:tcPr>
+          <w:p>
+            <w:pPr>
+              <w:rPr>
+                <w:lang w:val="de-CH"/>
+              </w:rPr>
+            </w:pPr>
+            <w:proofErr w:type="spellStart"/>
+            <w:r>
+              <w:rPr>
+                <w:lang w:val="de-CH"/>
+              </w:rPr>
+              <w:t>companyCity</w:t>
+            </w:r>
+            <w:proofErr w:type="spellEnd"/>
+          </w:p>
+        </w:tc>
+        <w:tc>
+          <w:tcPr>
+            <w:tcW w:w="1774" w:type="dxa"/>
+          </w:tcPr>
+          <w:p>
+            <w:pPr>
+              <w:rPr>
+                <w:lang w:val="de-CH"/>
+              </w:rPr>
+            </w:pPr>
+            <w:r>
+              <w:rPr>
+                <w:lang w:val="de-CH"/>
+              </w:rPr>
+              <w:t>S</w:t>
+            </w:r>
+            <w:r>
+              <w:rPr>
+                <w:lang w:val="de-CH"/>
+              </w:rPr>
+              <w:t>tring</w:t>
+            </w:r>
+          </w:p>
+        </w:tc>
+      </w:tr>
+      <w:tr>
+        <w:tc>
+          <w:tcPr>
+            <w:tcW w:w="2190" w:type="dxa"/>
+            <w:shd w:val="clear" w:color="auto" w:fill="FFFFFF" w:themeFill="background1"/>
+          </w:tcPr>
+          <w:p>
+            <w:pPr>
+              <w:rPr>
+                <w:lang w:val="de-CH"/>
+              </w:rPr>
+            </w:pPr>
+            <w:proofErr w:type="spellStart"/>
+            <w:r>
+              <w:rPr>
+                <w:lang w:val="de-CH"/>
+              </w:rPr>
+              <w:t>contactName</w:t>
+            </w:r>
+            <w:proofErr w:type="spellEnd"/>
+          </w:p>
+        </w:tc>
+        <w:tc>
+          <w:tcPr>
+            <w:tcW w:w="1774" w:type="dxa"/>
+            <w:shd w:val="clear" w:color="auto" w:fill="FFFFFF" w:themeFill="background1"/>
+          </w:tcPr>
+          <w:p>
+            <w:pPr>
+              <w:rPr>
+                <w:lang w:val="de-CH"/>
+              </w:rPr>
+            </w:pPr>
+            <w:r>
+              <w:rPr>
+                <w:lang w:val="de-CH"/>
+              </w:rPr>
+              <w:t>String</w:t>
+            </w:r>
+          </w:p>
+        </w:tc>
+      </w:tr>
+      <w:tr>
+        <w:tc>
+          <w:tcPr>
+            <w:tcW w:w="2190" w:type="dxa"/>
+            <w:shd w:val="clear" w:color="auto" w:fill="FFFFFF" w:themeFill="background1"/>
+          </w:tcPr>
+          <w:p>
+            <w:pPr>
+              <w:rPr>
+                <w:lang w:val="de-CH"/>
+              </w:rPr>
+            </w:pPr>
+            <w:proofErr w:type="spellStart"/>
+            <w:r>
+              <w:rPr>
+                <w:lang w:val="de-CH"/>
+              </w:rPr>
+              <w:t>contactPhone</w:t>
+            </w:r>
+            <w:proofErr w:type="spellEnd"/>
+          </w:p>
+        </w:tc>
+        <w:tc>
+          <w:tcPr>
+            <w:tcW w:w="1774" w:type="dxa"/>
+            <w:shd w:val="clear" w:color="auto" w:fill="FFFFFF" w:themeFill="background1"/>
+          </w:tcPr>
+          <w:p>
+            <w:pPr>
+              <w:rPr>
+                <w:lang w:val="de-CH"/>
+              </w:rPr>
+            </w:pPr>
+            <w:r>
+              <w:rPr>
+                <w:lang w:val="de-CH"/>
+              </w:rPr>
+              <w:t>String</w:t>
+            </w:r>
+          </w:p>
+        </w:tc>
+      </w:tr>
+      <w:tr>
+        <w:tc>
+          <w:tcPr>
+            <w:tcW w:w="2190" w:type="dxa"/>
+            <w:shd w:val="clear" w:color="auto" w:fill="FFFFFF" w:themeFill="background1"/>
+          </w:tcPr>
+          <w:p>
+            <w:pPr>
+              <w:rPr>
+                <w:lang w:val="de-CH"/>
+              </w:rPr>
+            </w:pPr>
+            <w:proofErr w:type="spellStart"/>
+            <w:r>
+              <w:rPr>
+                <w:lang w:val="de-CH"/>
+              </w:rPr>
+              <w:t>contactEmail</w:t>
             </w:r>
             <w:bookmarkStart w:id="0" w:name="_GoBack"/>
             <w:bookmarkEnd w:id="0"/>
-            <w:r>
-              <w:rPr>
-                <w:lang w:val="de-CH"/>
-              </w:rPr>
-              <w:t>umber</w:t>
-            </w:r>
             <w:proofErr w:type="spellEnd"/>
           </w:p>
         </w:tc>
         <w:tc>
           <w:tcPr>
             <w:tcW w:w="1774" w:type="dxa"/>
-          </w:tcPr>
-          <w:p>
-            <w:pPr>
-              <w:rPr>
-                <w:lang w:val="de-CH"/>
-              </w:rPr>
-            </w:pPr>
-            <w:proofErr w:type="spellStart"/>
-            <w:r>
-              <w:rPr>
-                <w:lang w:val="de-CH"/>
-              </w:rPr>
-              <w:t>int</w:t>
-            </w:r>
-            <w:proofErr w:type="spellEnd"/>
-          </w:p>
-        </w:tc>
-      </w:tr>
-      <w:tr>
-        <w:tc>
-          <w:tcPr>
-            <w:tcW w:w="2190" w:type="dxa"/>
-          </w:tcPr>
-          <w:p>
-            <w:pPr>
-              <w:rPr>
-                <w:lang w:val="de-CH"/>
-              </w:rPr>
-            </w:pPr>
-            <w:proofErr w:type="spellStart"/>
-            <w:r>
-              <w:rPr>
-                <w:lang w:val="de-CH"/>
-              </w:rPr>
-              <w:t>companyPostcode</w:t>
-            </w:r>
-            <w:proofErr w:type="spellEnd"/>
-          </w:p>
-        </w:tc>
-        <w:tc>
-          <w:tcPr>
-            <w:tcW w:w="1774" w:type="dxa"/>
-          </w:tcPr>
-          <w:p>
-            <w:pPr>
-              <w:rPr>
-                <w:lang w:val="de-CH"/>
-              </w:rPr>
-            </w:pPr>
-            <w:proofErr w:type="spellStart"/>
-            <w:r>
-              <w:rPr>
-                <w:lang w:val="de-CH"/>
-              </w:rPr>
-              <w:t>string</w:t>
-            </w:r>
-            <w:proofErr w:type="spellEnd"/>
-          </w:p>
-        </w:tc>
-      </w:tr>
-      <w:tr>
-        <w:tc>
-          <w:tcPr>
-            <w:tcW w:w="2190" w:type="dxa"/>
-          </w:tcPr>
-          <w:p>
-            <w:pPr>
-              <w:rPr>
-                <w:lang w:val="de-CH"/>
-              </w:rPr>
-            </w:pPr>
-            <w:proofErr w:type="spellStart"/>
-            <w:r>
-              <w:rPr>
-                <w:lang w:val="de-CH"/>
-              </w:rPr>
-              <w:t>companyCity</w:t>
-            </w:r>
-            <w:proofErr w:type="spellEnd"/>
-          </w:p>
-        </w:tc>
-        <w:tc>
-          <w:tcPr>
-            <w:tcW w:w="1774" w:type="dxa"/>
+            <w:shd w:val="clear" w:color="auto" w:fill="FFFFFF" w:themeFill="background1"/>
           </w:tcPr>
           <w:p>
             <w:pPr>
@@ -1771,7 +2057,7 @@
               <w:rPr>
                 <w:lang w:val="de-CH"/>
               </w:rPr>
-              <w:t>contactName</w:t>
+              <w:t>companyWebsite</w:t>
             </w:r>
             <w:proofErr w:type="spellEnd"/>
           </w:p>
@@ -1791,7 +2077,13 @@
               <w:rPr>
                 <w:lang w:val="de-CH"/>
               </w:rPr>
-              <w:t>String</w:t>
+              <w:t>S</w:t>
+            </w:r>
+            <w:r>
+              <w:rPr>
+                <w:lang w:val="de-CH"/>
+              </w:rPr>
+              <w:t>tring</w:t>
             </w:r>
           </w:p>
         </w:tc>
@@ -1813,7 +2105,7 @@
               <w:rPr>
                 <w:lang w:val="de-CH"/>
               </w:rPr>
-              <w:t>contactPhone</w:t>
+              <w:t>companyDescription</w:t>
             </w:r>
             <w:proofErr w:type="spellEnd"/>
           </w:p>
@@ -1829,48 +2121,6 @@
                 <w:lang w:val="de-CH"/>
               </w:rPr>
             </w:pPr>
-            <w:r>
-              <w:rPr>
-                <w:lang w:val="de-CH"/>
-              </w:rPr>
-              <w:t>String</w:t>
-            </w:r>
-          </w:p>
-        </w:tc>
-      </w:tr>
-      <w:tr>
-        <w:tc>
-          <w:tcPr>
-            <w:tcW w:w="2190" w:type="dxa"/>
-            <w:shd w:val="clear" w:color="auto" w:fill="FFFFFF" w:themeFill="background1"/>
-          </w:tcPr>
-          <w:p>
-            <w:pPr>
-              <w:rPr>
-                <w:lang w:val="de-CH"/>
-              </w:rPr>
-            </w:pPr>
-            <w:proofErr w:type="spellStart"/>
-            <w:r>
-              <w:rPr>
-                <w:lang w:val="de-CH"/>
-              </w:rPr>
-              <w:t>companyDescription</w:t>
-            </w:r>
-            <w:proofErr w:type="spellEnd"/>
-          </w:p>
-        </w:tc>
-        <w:tc>
-          <w:tcPr>
-            <w:tcW w:w="1774" w:type="dxa"/>
-            <w:shd w:val="clear" w:color="auto" w:fill="FFFFFF" w:themeFill="background1"/>
-          </w:tcPr>
-          <w:p>
-            <w:pPr>
-              <w:rPr>
-                <w:lang w:val="de-CH"/>
-              </w:rPr>
-            </w:pPr>
             <w:proofErr w:type="spellStart"/>
             <w:r>
               <w:rPr>
@@ -1901,6 +2151,7 @@
                 <w:highlight w:val="yellow"/>
                 <w:lang w:val="de-CH"/>
               </w:rPr>
+              <w:lastRenderedPageBreak/>
               <w:t>verified</w:t>
             </w:r>
             <w:proofErr w:type="spellEnd"/>
@@ -1991,7 +2242,6 @@
               <w:rPr>
                 <w:lang w:val="de-CH"/>
               </w:rPr>
-              <w:lastRenderedPageBreak/>
               <w:t>messageFromAdmin</w:t>
             </w:r>
             <w:proofErr w:type="spellEnd"/>
@@ -2020,21 +2270,6 @@
         </w:tc>
       </w:tr>
     </w:tbl>
-    <w:p>
-      <w:pPr>
-        <w:rPr>
-          <w:b/>
-          <w:lang w:val="de-CH"/>
-        </w:rPr>
-      </w:pPr>
-      <w:r>
-        <w:rPr>
-          <w:b/>
-          <w:lang w:val="de-CH"/>
-        </w:rPr>
-        <w:t>Company</w:t>
-      </w:r>
-    </w:p>
     <w:p>
       <w:pPr>
         <w:rPr>
@@ -2059,28 +2294,22 @@
     <w:p>
       <w:pPr>
         <w:rPr>
+          <w:b/>
           <w:lang w:val="de-CH"/>
         </w:rPr>
       </w:pPr>
-    </w:p>
-    <w:p>
-      <w:pPr>
-        <w:rPr>
-          <w:lang w:val="de-CH"/>
-        </w:rPr>
-      </w:pPr>
-    </w:p>
-    <w:p>
-      <w:pPr>
-        <w:rPr>
-          <w:lang w:val="de-CH"/>
-        </w:rPr>
-      </w:pPr>
+      <w:r>
+        <w:rPr>
+          <w:b/>
+          <w:lang w:val="de-CH"/>
+        </w:rPr>
+        <w:t>Admin</w:t>
+      </w:r>
     </w:p>
     <w:tbl>
       <w:tblPr>
         <w:tblStyle w:val="Tabellenraster"/>
-        <w:tblpPr w:leftFromText="141" w:rightFromText="141" w:vertAnchor="text" w:horzAnchor="margin" w:tblpY="316"/>
+        <w:tblpPr w:leftFromText="141" w:rightFromText="141" w:vertAnchor="text" w:horzAnchor="margin" w:tblpY="236"/>
         <w:tblW w:w="0" w:type="auto"/>
         <w:tblLook w:val="04A0" w:firstRow="1" w:lastRow="0" w:firstColumn="1" w:lastColumn="0" w:noHBand="0" w:noVBand="1"/>
       </w:tblPr>
@@ -2219,42 +2448,6 @@
         </w:tc>
       </w:tr>
     </w:tbl>
-    <w:p>
-      <w:pPr>
-        <w:rPr>
-          <w:b/>
-          <w:lang w:val="de-CH"/>
-        </w:rPr>
-      </w:pPr>
-      <w:r>
-        <w:rPr>
-          <w:b/>
-          <w:lang w:val="de-CH"/>
-        </w:rPr>
-        <w:t>Admin</w:t>
-      </w:r>
-    </w:p>
-    <w:p>
-      <w:pPr>
-        <w:rPr>
-          <w:lang w:val="de-CH"/>
-        </w:rPr>
-      </w:pPr>
-    </w:p>
-    <w:p>
-      <w:pPr>
-        <w:rPr>
-          <w:lang w:val="de-CH"/>
-        </w:rPr>
-      </w:pPr>
-    </w:p>
-    <w:p>
-      <w:pPr>
-        <w:rPr>
-          <w:lang w:val="de-CH"/>
-        </w:rPr>
-      </w:pPr>
-    </w:p>
     <w:p>
       <w:pPr>
         <w:rPr>
@@ -2274,7 +2467,7 @@
 </file>
 
 <file path=word/styles.xml><?xml version="1.0" encoding="utf-8"?>
-<w:styles xmlns:mc="http://schemas.openxmlformats.org/markup-compatibility/2006" xmlns:r="http://schemas.openxmlformats.org/officeDocument/2006/relationships" xmlns:w="http://schemas.openxmlformats.org/wordprocessingml/2006/main" xmlns:w14="http://schemas.microsoft.com/office/word/2010/wordml" mc:Ignorable="w14">
+<w:styles xmlns:mc="http://schemas.openxmlformats.org/markup-compatibility/2006" xmlns:r="http://schemas.openxmlformats.org/officeDocument/2006/relationships" xmlns:w="http://schemas.openxmlformats.org/wordprocessingml/2006/main" xmlns:w14="http://schemas.microsoft.com/office/word/2010/wordml" xmlns:w15="http://schemas.microsoft.com/office/word/2012/wordml" xmlns:w16cid="http://schemas.microsoft.com/office/word/2016/wordml/cid" xmlns:w16se="http://schemas.microsoft.com/office/word/2015/wordml/symex" mc:Ignorable="w14 w15 w16se w16cid">
   <w:docDefaults>
     <w:rPrDefault>
       <w:rPr>
@@ -2290,353 +2483,382 @@
       </w:pPr>
     </w:pPrDefault>
   </w:docDefaults>
-  <w:latentStyles w:defLockedState="0" w:defUIPriority="99" w:defSemiHidden="1" w:defUnhideWhenUsed="1" w:defQFormat="0" w:count="267">
-    <w:lsdException w:name="Normal" w:semiHidden="0" w:uiPriority="0" w:unhideWhenUsed="0" w:qFormat="1"/>
-    <w:lsdException w:name="heading 1" w:semiHidden="0" w:uiPriority="9" w:unhideWhenUsed="0" w:qFormat="1"/>
-    <w:lsdException w:name="heading 2" w:uiPriority="9" w:qFormat="1"/>
-    <w:lsdException w:name="heading 3" w:uiPriority="9" w:qFormat="1"/>
-    <w:lsdException w:name="heading 4" w:uiPriority="9" w:qFormat="1"/>
-    <w:lsdException w:name="heading 5" w:uiPriority="9" w:qFormat="1"/>
-    <w:lsdException w:name="heading 6" w:uiPriority="9" w:qFormat="1"/>
-    <w:lsdException w:name="heading 7" w:uiPriority="9" w:qFormat="1"/>
-    <w:lsdException w:name="heading 8" w:uiPriority="9" w:qFormat="1"/>
-    <w:lsdException w:name="heading 9" w:uiPriority="9" w:qFormat="1"/>
-    <w:lsdException w:name="toc 1" w:uiPriority="39"/>
-    <w:lsdException w:name="toc 2" w:uiPriority="39"/>
-    <w:lsdException w:name="toc 3" w:uiPriority="39"/>
-    <w:lsdException w:name="toc 4" w:uiPriority="39"/>
-    <w:lsdException w:name="toc 5" w:uiPriority="39"/>
-    <w:lsdException w:name="toc 6" w:uiPriority="39"/>
-    <w:lsdException w:name="toc 7" w:uiPriority="39"/>
-    <w:lsdException w:name="toc 8" w:uiPriority="39"/>
-    <w:lsdException w:name="toc 9" w:uiPriority="39"/>
-    <w:lsdException w:name="caption" w:uiPriority="35" w:qFormat="1"/>
-    <w:lsdException w:name="Title" w:semiHidden="0" w:uiPriority="10" w:unhideWhenUsed="0" w:qFormat="1"/>
-    <w:lsdException w:name="Default Paragraph Font" w:uiPriority="1"/>
-    <w:lsdException w:name="Subtitle" w:semiHidden="0" w:uiPriority="11" w:unhideWhenUsed="0" w:qFormat="1"/>
-    <w:lsdException w:name="Strong" w:semiHidden="0" w:uiPriority="22" w:unhideWhenUsed="0" w:qFormat="1"/>
-    <w:lsdException w:name="Emphasis" w:semiHidden="0" w:uiPriority="20" w:unhideWhenUsed="0" w:qFormat="1"/>
-    <w:lsdException w:name="Table Grid" w:semiHidden="0" w:uiPriority="39" w:unhideWhenUsed="0"/>
-    <w:lsdException w:name="Placeholder Text" w:unhideWhenUsed="0"/>
-    <w:lsdException w:name="No Spacing" w:semiHidden="0" w:uiPriority="1" w:unhideWhenUsed="0" w:qFormat="1"/>
-    <w:lsdException w:name="Light Shading" w:semiHidden="0" w:uiPriority="60" w:unhideWhenUsed="0"/>
-    <w:lsdException w:name="Light List" w:semiHidden="0" w:uiPriority="61" w:unhideWhenUsed="0"/>
-    <w:lsdException w:name="Light Grid" w:semiHidden="0" w:uiPriority="62" w:unhideWhenUsed="0"/>
-    <w:lsdException w:name="Medium Shading 1" w:semiHidden="0" w:uiPriority="63" w:unhideWhenUsed="0"/>
-    <w:lsdException w:name="Medium Shading 2" w:semiHidden="0" w:uiPriority="64" w:unhideWhenUsed="0"/>
-    <w:lsdException w:name="Medium List 1" w:semiHidden="0" w:uiPriority="65" w:unhideWhenUsed="0"/>
-    <w:lsdException w:name="Medium List 2" w:semiHidden="0" w:uiPriority="66" w:unhideWhenUsed="0"/>
-    <w:lsdException w:name="Medium Grid 1" w:semiHidden="0" w:uiPriority="67" w:unhideWhenUsed="0"/>
-    <w:lsdException w:name="Medium Grid 2" w:semiHidden="0" w:uiPriority="68" w:unhideWhenUsed="0"/>
-    <w:lsdException w:name="Medium Grid 3" w:semiHidden="0" w:uiPriority="69" w:unhideWhenUsed="0"/>
-    <w:lsdException w:name="Dark List" w:semiHidden="0" w:uiPriority="70" w:unhideWhenUsed="0"/>
-    <w:lsdException w:name="Colorful Shading" w:semiHidden="0" w:uiPriority="71" w:unhideWhenUsed="0"/>
-    <w:lsdException w:name="Colorful List" w:semiHidden="0" w:uiPriority="72" w:unhideWhenUsed="0"/>
-    <w:lsdException w:name="Colorful Grid" w:semiHidden="0" w:uiPriority="73" w:unhideWhenUsed="0"/>
-    <w:lsdException w:name="Light Shading Accent 1" w:semiHidden="0" w:uiPriority="60" w:unhideWhenUsed="0"/>
-    <w:lsdException w:name="Light List Accent 1" w:semiHidden="0" w:uiPriority="61" w:unhideWhenUsed="0"/>
-    <w:lsdException w:name="Light Grid Accent 1" w:semiHidden="0" w:uiPriority="62" w:unhideWhenUsed="0"/>
-    <w:lsdException w:name="Medium Shading 1 Accent 1" w:semiHidden="0" w:uiPriority="63" w:unhideWhenUsed="0"/>
-    <w:lsdException w:name="Medium Shading 2 Accent 1" w:semiHidden="0" w:uiPriority="64" w:unhideWhenUsed="0"/>
-    <w:lsdException w:name="Medium List 1 Accent 1" w:semiHidden="0" w:uiPriority="65" w:unhideWhenUsed="0"/>
-    <w:lsdException w:name="Revision" w:unhideWhenUsed="0"/>
-    <w:lsdException w:name="List Paragraph" w:semiHidden="0" w:uiPriority="34" w:unhideWhenUsed="0" w:qFormat="1"/>
-    <w:lsdException w:name="Quote" w:semiHidden="0" w:uiPriority="29" w:unhideWhenUsed="0" w:qFormat="1"/>
-    <w:lsdException w:name="Intense Quote" w:semiHidden="0" w:uiPriority="30" w:unhideWhenUsed="0" w:qFormat="1"/>
-    <w:lsdException w:name="Medium List 2 Accent 1" w:semiHidden="0" w:uiPriority="66" w:unhideWhenUsed="0"/>
-    <w:lsdException w:name="Medium Grid 1 Accent 1" w:semiHidden="0" w:uiPriority="67" w:unhideWhenUsed="0"/>
-    <w:lsdException w:name="Medium Grid 2 Accent 1" w:semiHidden="0" w:uiPriority="68" w:unhideWhenUsed="0"/>
-    <w:lsdException w:name="Medium Grid 3 Accent 1" w:semiHidden="0" w:uiPriority="69" w:unhideWhenUsed="0"/>
-    <w:lsdException w:name="Dark List Accent 1" w:semiHidden="0" w:uiPriority="70" w:unhideWhenUsed="0"/>
-    <w:lsdException w:name="Colorful Shading Accent 1" w:semiHidden="0" w:uiPriority="71" w:unhideWhenUsed="0"/>
-    <w:lsdException w:name="Colorful List Accent 1" w:semiHidden="0" w:uiPriority="72" w:unhideWhenUsed="0"/>
-    <w:lsdException w:name="Colorful Grid Accent 1" w:semiHidden="0" w:uiPriority="73" w:unhideWhenUsed="0"/>
-    <w:lsdException w:name="Light Shading Accent 2" w:semiHidden="0" w:uiPriority="60" w:unhideWhenUsed="0"/>
-    <w:lsdException w:name="Light List Accent 2" w:semiHidden="0" w:uiPriority="61" w:unhideWhenUsed="0"/>
-    <w:lsdException w:name="Light Grid Accent 2" w:semiHidden="0" w:uiPriority="62" w:unhideWhenUsed="0"/>
-    <w:lsdException w:name="Medium Shading 1 Accent 2" w:semiHidden="0" w:uiPriority="63" w:unhideWhenUsed="0"/>
-    <w:lsdException w:name="Medium Shading 2 Accent 2" w:semiHidden="0" w:uiPriority="64" w:unhideWhenUsed="0"/>
-    <w:lsdException w:name="Medium List 1 Accent 2" w:semiHidden="0" w:uiPriority="65" w:unhideWhenUsed="0"/>
-    <w:lsdException w:name="Medium List 2 Accent 2" w:semiHidden="0" w:uiPriority="66" w:unhideWhenUsed="0"/>
-    <w:lsdException w:name="Medium Grid 1 Accent 2" w:semiHidden="0" w:uiPriority="67" w:unhideWhenUsed="0"/>
-    <w:lsdException w:name="Medium Grid 2 Accent 2" w:semiHidden="0" w:uiPriority="68" w:unhideWhenUsed="0"/>
-    <w:lsdException w:name="Medium Grid 3 Accent 2" w:semiHidden="0" w:uiPriority="69" w:unhideWhenUsed="0"/>
-    <w:lsdException w:name="Dark List Accent 2" w:semiHidden="0" w:uiPriority="70" w:unhideWhenUsed="0"/>
-    <w:lsdException w:name="Colorful Shading Accent 2" w:semiHidden="0" w:uiPriority="71" w:unhideWhenUsed="0"/>
-    <w:lsdException w:name="Colorful List Accent 2" w:semiHidden="0" w:uiPriority="72" w:unhideWhenUsed="0"/>
-    <w:lsdException w:name="Colorful Grid Accent 2" w:semiHidden="0" w:uiPriority="73" w:unhideWhenUsed="0"/>
-    <w:lsdException w:name="Light Shading Accent 3" w:semiHidden="0" w:uiPriority="60" w:unhideWhenUsed="0"/>
-    <w:lsdException w:name="Light List Accent 3" w:semiHidden="0" w:uiPriority="61" w:unhideWhenUsed="0"/>
-    <w:lsdException w:name="Light Grid Accent 3" w:semiHidden="0" w:uiPriority="62" w:unhideWhenUsed="0"/>
-    <w:lsdException w:name="Medium Shading 1 Accent 3" w:semiHidden="0" w:uiPriority="63" w:unhideWhenUsed="0"/>
-    <w:lsdException w:name="Medium Shading 2 Accent 3" w:semiHidden="0" w:uiPriority="64" w:unhideWhenUsed="0"/>
-    <w:lsdException w:name="Medium List 1 Accent 3" w:semiHidden="0" w:uiPriority="65" w:unhideWhenUsed="0"/>
-    <w:lsdException w:name="Medium List 2 Accent 3" w:semiHidden="0" w:uiPriority="66" w:unhideWhenUsed="0"/>
-    <w:lsdException w:name="Medium Grid 1 Accent 3" w:semiHidden="0" w:uiPriority="67" w:unhideWhenUsed="0"/>
-    <w:lsdException w:name="Medium Grid 2 Accent 3" w:semiHidden="0" w:uiPriority="68" w:unhideWhenUsed="0"/>
-    <w:lsdException w:name="Medium Grid 3 Accent 3" w:semiHidden="0" w:uiPriority="69" w:unhideWhenUsed="0"/>
-    <w:lsdException w:name="Dark List Accent 3" w:semiHidden="0" w:uiPriority="70" w:unhideWhenUsed="0"/>
-    <w:lsdException w:name="Colorful Shading Accent 3" w:semiHidden="0" w:uiPriority="71" w:unhideWhenUsed="0"/>
-    <w:lsdException w:name="Colorful List Accent 3" w:semiHidden="0" w:uiPriority="72" w:unhideWhenUsed="0"/>
-    <w:lsdException w:name="Colorful Grid Accent 3" w:semiHidden="0" w:uiPriority="73" w:unhideWhenUsed="0"/>
-    <w:lsdException w:name="Light Shading Accent 4" w:semiHidden="0" w:uiPriority="60" w:unhideWhenUsed="0"/>
-    <w:lsdException w:name="Light List Accent 4" w:semiHidden="0" w:uiPriority="61" w:unhideWhenUsed="0"/>
-    <w:lsdException w:name="Light Grid Accent 4" w:semiHidden="0" w:uiPriority="62" w:unhideWhenUsed="0"/>
-    <w:lsdException w:name="Medium Shading 1 Accent 4" w:semiHidden="0" w:uiPriority="63" w:unhideWhenUsed="0"/>
-    <w:lsdException w:name="Medium Shading 2 Accent 4" w:semiHidden="0" w:uiPriority="64" w:unhideWhenUsed="0"/>
-    <w:lsdException w:name="Medium List 1 Accent 4" w:semiHidden="0" w:uiPriority="65" w:unhideWhenUsed="0"/>
-    <w:lsdException w:name="Medium List 2 Accent 4" w:semiHidden="0" w:uiPriority="66" w:unhideWhenUsed="0"/>
-    <w:lsdException w:name="Medium Grid 1 Accent 4" w:semiHidden="0" w:uiPriority="67" w:unhideWhenUsed="0"/>
-    <w:lsdException w:name="Medium Grid 2 Accent 4" w:semiHidden="0" w:uiPriority="68" w:unhideWhenUsed="0"/>
-    <w:lsdException w:name="Medium Grid 3 Accent 4" w:semiHidden="0" w:uiPriority="69" w:unhideWhenUsed="0"/>
-    <w:lsdException w:name="Dark List Accent 4" w:semiHidden="0" w:uiPriority="70" w:unhideWhenUsed="0"/>
-    <w:lsdException w:name="Colorful Shading Accent 4" w:semiHidden="0" w:uiPriority="71" w:unhideWhenUsed="0"/>
-    <w:lsdException w:name="Colorful List Accent 4" w:semiHidden="0" w:uiPriority="72" w:unhideWhenUsed="0"/>
-    <w:lsdException w:name="Colorful Grid Accent 4" w:semiHidden="0" w:uiPriority="73" w:unhideWhenUsed="0"/>
-    <w:lsdException w:name="Light Shading Accent 5" w:semiHidden="0" w:uiPriority="60" w:unhideWhenUsed="0"/>
-    <w:lsdException w:name="Light List Accent 5" w:semiHidden="0" w:uiPriority="61" w:unhideWhenUsed="0"/>
-    <w:lsdException w:name="Light Grid Accent 5" w:semiHidden="0" w:uiPriority="62" w:unhideWhenUsed="0"/>
-    <w:lsdException w:name="Medium Shading 1 Accent 5" w:semiHidden="0" w:uiPriority="63" w:unhideWhenUsed="0"/>
-    <w:lsdException w:name="Medium Shading 2 Accent 5" w:semiHidden="0" w:uiPriority="64" w:unhideWhenUsed="0"/>
-    <w:lsdException w:name="Medium List 1 Accent 5" w:semiHidden="0" w:uiPriority="65" w:unhideWhenUsed="0"/>
-    <w:lsdException w:name="Medium List 2 Accent 5" w:semiHidden="0" w:uiPriority="66" w:unhideWhenUsed="0"/>
-    <w:lsdException w:name="Medium Grid 1 Accent 5" w:semiHidden="0" w:uiPriority="67" w:unhideWhenUsed="0"/>
-    <w:lsdException w:name="Medium Grid 2 Accent 5" w:semiHidden="0" w:uiPriority="68" w:unhideWhenUsed="0"/>
-    <w:lsdException w:name="Medium Grid 3 Accent 5" w:semiHidden="0" w:uiPriority="69" w:unhideWhenUsed="0"/>
-    <w:lsdException w:name="Dark List Accent 5" w:semiHidden="0" w:uiPriority="70" w:unhideWhenUsed="0"/>
-    <w:lsdException w:name="Colorful Shading Accent 5" w:semiHidden="0" w:uiPriority="71" w:unhideWhenUsed="0"/>
-    <w:lsdException w:name="Colorful List Accent 5" w:semiHidden="0" w:uiPriority="72" w:unhideWhenUsed="0"/>
-    <w:lsdException w:name="Colorful Grid Accent 5" w:semiHidden="0" w:uiPriority="73" w:unhideWhenUsed="0"/>
-    <w:lsdException w:name="Light Shading Accent 6" w:semiHidden="0" w:uiPriority="60" w:unhideWhenUsed="0"/>
-    <w:lsdException w:name="Light List Accent 6" w:semiHidden="0" w:uiPriority="61" w:unhideWhenUsed="0"/>
-    <w:lsdException w:name="Light Grid Accent 6" w:semiHidden="0" w:uiPriority="62" w:unhideWhenUsed="0"/>
-    <w:lsdException w:name="Medium Shading 1 Accent 6" w:semiHidden="0" w:uiPriority="63" w:unhideWhenUsed="0"/>
-    <w:lsdException w:name="Medium Shading 2 Accent 6" w:semiHidden="0" w:uiPriority="64" w:unhideWhenUsed="0"/>
-    <w:lsdException w:name="Medium List 1 Accent 6" w:semiHidden="0" w:uiPriority="65" w:unhideWhenUsed="0"/>
-    <w:lsdException w:name="Medium List 2 Accent 6" w:semiHidden="0" w:uiPriority="66" w:unhideWhenUsed="0"/>
-    <w:lsdException w:name="Medium Grid 1 Accent 6" w:semiHidden="0" w:uiPriority="67" w:unhideWhenUsed="0"/>
-    <w:lsdException w:name="Medium Grid 2 Accent 6" w:semiHidden="0" w:uiPriority="68" w:unhideWhenUsed="0"/>
-    <w:lsdException w:name="Medium Grid 3 Accent 6" w:semiHidden="0" w:uiPriority="69" w:unhideWhenUsed="0"/>
-    <w:lsdException w:name="Dark List Accent 6" w:semiHidden="0" w:uiPriority="70" w:unhideWhenUsed="0"/>
-    <w:lsdException w:name="Colorful Shading Accent 6" w:semiHidden="0" w:uiPriority="71" w:unhideWhenUsed="0"/>
-    <w:lsdException w:name="Colorful List Accent 6" w:semiHidden="0" w:uiPriority="72" w:unhideWhenUsed="0"/>
-    <w:lsdException w:name="Colorful Grid Accent 6" w:semiHidden="0" w:uiPriority="73" w:unhideWhenUsed="0"/>
-    <w:lsdException w:name="Subtle Emphasis" w:semiHidden="0" w:uiPriority="19" w:unhideWhenUsed="0" w:qFormat="1"/>
-    <w:lsdException w:name="Intense Emphasis" w:semiHidden="0" w:uiPriority="21" w:unhideWhenUsed="0" w:qFormat="1"/>
-    <w:lsdException w:name="Subtle Reference" w:semiHidden="0" w:uiPriority="31" w:unhideWhenUsed="0" w:qFormat="1"/>
-    <w:lsdException w:name="Intense Reference" w:semiHidden="0" w:uiPriority="32" w:unhideWhenUsed="0" w:qFormat="1"/>
-    <w:lsdException w:name="Book Title" w:semiHidden="0" w:uiPriority="33" w:unhideWhenUsed="0" w:qFormat="1"/>
-    <w:lsdException w:name="Bibliography" w:uiPriority="37"/>
-    <w:lsdException w:name="TOC Heading" w:uiPriority="39" w:qFormat="1"/>
-  </w:latentStyles>
-  <w:style w:type="paragraph" w:default="1" w:styleId="Standard">
-    <w:name w:val="Normal"/>
-    <w:qFormat/>
-  </w:style>
-  <w:style w:type="character" w:default="1" w:styleId="Absatz-Standardschriftart">
-    <w:name w:val="Default Paragraph Font"/>
-    <w:uiPriority w:val="1"/>
-    <w:semiHidden/>
-    <w:unhideWhenUsed/>
-  </w:style>
-  <w:style w:type="table" w:default="1" w:styleId="NormaleTabelle">
-    <w:name w:val="Normal Table"/>
-    <w:uiPriority w:val="99"/>
-    <w:semiHidden/>
-    <w:unhideWhenUsed/>
-    <w:tblPr>
-      <w:tblInd w:w="0" w:type="dxa"/>
-      <w:tblCellMar>
-        <w:top w:w="0" w:type="dxa"/>
-        <w:left w:w="108" w:type="dxa"/>
-        <w:bottom w:w="0" w:type="dxa"/>
-        <w:right w:w="108" w:type="dxa"/>
-      </w:tblCellMar>
-    </w:tblPr>
-  </w:style>
-  <w:style w:type="numbering" w:default="1" w:styleId="KeineListe">
-    <w:name w:val="No List"/>
-    <w:uiPriority w:val="99"/>
-    <w:semiHidden/>
-    <w:unhideWhenUsed/>
-  </w:style>
-  <w:style w:type="table" w:styleId="Tabellenraster">
-    <w:name w:val="Table Grid"/>
-    <w:basedOn w:val="NormaleTabelle"/>
-    <w:uiPriority w:val="39"/>
-    <w:rsid w:val="00D41E67"/>
-    <w:pPr>
-      <w:spacing w:after="0" w:line="240" w:lineRule="auto"/>
-    </w:pPr>
-    <w:tblPr>
-      <w:tblBorders>
-        <w:top w:val="single" w:sz="4" w:space="0" w:color="auto"/>
-        <w:left w:val="single" w:sz="4" w:space="0" w:color="auto"/>
-        <w:bottom w:val="single" w:sz="4" w:space="0" w:color="auto"/>
-        <w:right w:val="single" w:sz="4" w:space="0" w:color="auto"/>
-        <w:insideH w:val="single" w:sz="4" w:space="0" w:color="auto"/>
-        <w:insideV w:val="single" w:sz="4" w:space="0" w:color="auto"/>
-      </w:tblBorders>
-    </w:tblPr>
-  </w:style>
-</w:styles>
-</file>
-
-<file path=word/stylesWithEffects.xml><?xml version="1.0" encoding="utf-8"?>
-<w:styles xmlns:wpc="http://schemas.microsoft.com/office/word/2010/wordprocessingCanvas" xmlns:mc="http://schemas.openxmlformats.org/markup-compatibility/2006" xmlns:o="urn:schemas-microsoft-com:office:office" xmlns:r="http://schemas.openxmlformats.org/officeDocument/2006/relationships" xmlns:m="http://schemas.openxmlformats.org/officeDocument/2006/math" xmlns:v="urn:schemas-microsoft-com:vml" xmlns:wp14="http://schemas.microsoft.com/office/word/2010/wordprocessingDrawing" xmlns:wp="http://schemas.openxmlformats.org/drawingml/2006/wordprocessingDrawing" xmlns:w10="urn:schemas-microsoft-com:office:word" xmlns:w="http://schemas.openxmlformats.org/wordprocessingml/2006/main" xmlns:w14="http://schemas.microsoft.com/office/word/2010/wordml" xmlns:wpg="http://schemas.microsoft.com/office/word/2010/wordprocessingGroup" xmlns:wpi="http://schemas.microsoft.com/office/word/2010/wordprocessingInk" xmlns:wne="http://schemas.microsoft.com/office/word/2006/wordml" xmlns:wps="http://schemas.microsoft.com/office/word/2010/wordprocessingShape" mc:Ignorable="w14 wp14">
-  <w:docDefaults>
-    <w:rPrDefault>
-      <w:rPr>
-        <w:rFonts w:asciiTheme="minorHAnsi" w:eastAsiaTheme="minorHAnsi" w:hAnsiTheme="minorHAnsi" w:cstheme="minorBidi"/>
-        <w:sz w:val="22"/>
-        <w:szCs w:val="22"/>
-        <w:lang w:val="de-DE" w:eastAsia="en-US" w:bidi="ar-SA"/>
-      </w:rPr>
-    </w:rPrDefault>
-    <w:pPrDefault>
-      <w:pPr>
-        <w:spacing w:after="160" w:line="259" w:lineRule="auto"/>
-      </w:pPr>
-    </w:pPrDefault>
-  </w:docDefaults>
-  <w:latentStyles w:defLockedState="0" w:defUIPriority="99" w:defSemiHidden="1" w:defUnhideWhenUsed="1" w:defQFormat="0" w:count="267">
-    <w:lsdException w:name="Normal" w:semiHidden="0" w:uiPriority="0" w:unhideWhenUsed="0" w:qFormat="1"/>
-    <w:lsdException w:name="heading 1" w:semiHidden="0" w:uiPriority="9" w:unhideWhenUsed="0" w:qFormat="1"/>
-    <w:lsdException w:name="heading 2" w:uiPriority="9" w:qFormat="1"/>
-    <w:lsdException w:name="heading 3" w:uiPriority="9" w:qFormat="1"/>
-    <w:lsdException w:name="heading 4" w:uiPriority="9" w:qFormat="1"/>
-    <w:lsdException w:name="heading 5" w:uiPriority="9" w:qFormat="1"/>
-    <w:lsdException w:name="heading 6" w:uiPriority="9" w:qFormat="1"/>
-    <w:lsdException w:name="heading 7" w:uiPriority="9" w:qFormat="1"/>
-    <w:lsdException w:name="heading 8" w:uiPriority="9" w:qFormat="1"/>
-    <w:lsdException w:name="heading 9" w:uiPriority="9" w:qFormat="1"/>
-    <w:lsdException w:name="toc 1" w:uiPriority="39"/>
-    <w:lsdException w:name="toc 2" w:uiPriority="39"/>
-    <w:lsdException w:name="toc 3" w:uiPriority="39"/>
-    <w:lsdException w:name="toc 4" w:uiPriority="39"/>
-    <w:lsdException w:name="toc 5" w:uiPriority="39"/>
-    <w:lsdException w:name="toc 6" w:uiPriority="39"/>
-    <w:lsdException w:name="toc 7" w:uiPriority="39"/>
-    <w:lsdException w:name="toc 8" w:uiPriority="39"/>
-    <w:lsdException w:name="toc 9" w:uiPriority="39"/>
-    <w:lsdException w:name="caption" w:uiPriority="35" w:qFormat="1"/>
-    <w:lsdException w:name="Title" w:semiHidden="0" w:uiPriority="10" w:unhideWhenUsed="0" w:qFormat="1"/>
-    <w:lsdException w:name="Default Paragraph Font" w:uiPriority="1"/>
-    <w:lsdException w:name="Subtitle" w:semiHidden="0" w:uiPriority="11" w:unhideWhenUsed="0" w:qFormat="1"/>
-    <w:lsdException w:name="Strong" w:semiHidden="0" w:uiPriority="22" w:unhideWhenUsed="0" w:qFormat="1"/>
-    <w:lsdException w:name="Emphasis" w:semiHidden="0" w:uiPriority="20" w:unhideWhenUsed="0" w:qFormat="1"/>
-    <w:lsdException w:name="Table Grid" w:semiHidden="0" w:uiPriority="39" w:unhideWhenUsed="0"/>
-    <w:lsdException w:name="Placeholder Text" w:unhideWhenUsed="0"/>
-    <w:lsdException w:name="No Spacing" w:semiHidden="0" w:uiPriority="1" w:unhideWhenUsed="0" w:qFormat="1"/>
-    <w:lsdException w:name="Light Shading" w:semiHidden="0" w:uiPriority="60" w:unhideWhenUsed="0"/>
-    <w:lsdException w:name="Light List" w:semiHidden="0" w:uiPriority="61" w:unhideWhenUsed="0"/>
-    <w:lsdException w:name="Light Grid" w:semiHidden="0" w:uiPriority="62" w:unhideWhenUsed="0"/>
-    <w:lsdException w:name="Medium Shading 1" w:semiHidden="0" w:uiPriority="63" w:unhideWhenUsed="0"/>
-    <w:lsdException w:name="Medium Shading 2" w:semiHidden="0" w:uiPriority="64" w:unhideWhenUsed="0"/>
-    <w:lsdException w:name="Medium List 1" w:semiHidden="0" w:uiPriority="65" w:unhideWhenUsed="0"/>
-    <w:lsdException w:name="Medium List 2" w:semiHidden="0" w:uiPriority="66" w:unhideWhenUsed="0"/>
-    <w:lsdException w:name="Medium Grid 1" w:semiHidden="0" w:uiPriority="67" w:unhideWhenUsed="0"/>
-    <w:lsdException w:name="Medium Grid 2" w:semiHidden="0" w:uiPriority="68" w:unhideWhenUsed="0"/>
-    <w:lsdException w:name="Medium Grid 3" w:semiHidden="0" w:uiPriority="69" w:unhideWhenUsed="0"/>
-    <w:lsdException w:name="Dark List" w:semiHidden="0" w:uiPriority="70" w:unhideWhenUsed="0"/>
-    <w:lsdException w:name="Colorful Shading" w:semiHidden="0" w:uiPriority="71" w:unhideWhenUsed="0"/>
-    <w:lsdException w:name="Colorful List" w:semiHidden="0" w:uiPriority="72" w:unhideWhenUsed="0"/>
-    <w:lsdException w:name="Colorful Grid" w:semiHidden="0" w:uiPriority="73" w:unhideWhenUsed="0"/>
-    <w:lsdException w:name="Light Shading Accent 1" w:semiHidden="0" w:uiPriority="60" w:unhideWhenUsed="0"/>
-    <w:lsdException w:name="Light List Accent 1" w:semiHidden="0" w:uiPriority="61" w:unhideWhenUsed="0"/>
-    <w:lsdException w:name="Light Grid Accent 1" w:semiHidden="0" w:uiPriority="62" w:unhideWhenUsed="0"/>
-    <w:lsdException w:name="Medium Shading 1 Accent 1" w:semiHidden="0" w:uiPriority="63" w:unhideWhenUsed="0"/>
-    <w:lsdException w:name="Medium Shading 2 Accent 1" w:semiHidden="0" w:uiPriority="64" w:unhideWhenUsed="0"/>
-    <w:lsdException w:name="Medium List 1 Accent 1" w:semiHidden="0" w:uiPriority="65" w:unhideWhenUsed="0"/>
-    <w:lsdException w:name="Revision" w:unhideWhenUsed="0"/>
-    <w:lsdException w:name="List Paragraph" w:semiHidden="0" w:uiPriority="34" w:unhideWhenUsed="0" w:qFormat="1"/>
-    <w:lsdException w:name="Quote" w:semiHidden="0" w:uiPriority="29" w:unhideWhenUsed="0" w:qFormat="1"/>
-    <w:lsdException w:name="Intense Quote" w:semiHidden="0" w:uiPriority="30" w:unhideWhenUsed="0" w:qFormat="1"/>
-    <w:lsdException w:name="Medium List 2 Accent 1" w:semiHidden="0" w:uiPriority="66" w:unhideWhenUsed="0"/>
-    <w:lsdException w:name="Medium Grid 1 Accent 1" w:semiHidden="0" w:uiPriority="67" w:unhideWhenUsed="0"/>
-    <w:lsdException w:name="Medium Grid 2 Accent 1" w:semiHidden="0" w:uiPriority="68" w:unhideWhenUsed="0"/>
-    <w:lsdException w:name="Medium Grid 3 Accent 1" w:semiHidden="0" w:uiPriority="69" w:unhideWhenUsed="0"/>
-    <w:lsdException w:name="Dark List Accent 1" w:semiHidden="0" w:uiPriority="70" w:unhideWhenUsed="0"/>
-    <w:lsdException w:name="Colorful Shading Accent 1" w:semiHidden="0" w:uiPriority="71" w:unhideWhenUsed="0"/>
-    <w:lsdException w:name="Colorful List Accent 1" w:semiHidden="0" w:uiPriority="72" w:unhideWhenUsed="0"/>
-    <w:lsdException w:name="Colorful Grid Accent 1" w:semiHidden="0" w:uiPriority="73" w:unhideWhenUsed="0"/>
-    <w:lsdException w:name="Light Shading Accent 2" w:semiHidden="0" w:uiPriority="60" w:unhideWhenUsed="0"/>
-    <w:lsdException w:name="Light List Accent 2" w:semiHidden="0" w:uiPriority="61" w:unhideWhenUsed="0"/>
-    <w:lsdException w:name="Light Grid Accent 2" w:semiHidden="0" w:uiPriority="62" w:unhideWhenUsed="0"/>
-    <w:lsdException w:name="Medium Shading 1 Accent 2" w:semiHidden="0" w:uiPriority="63" w:unhideWhenUsed="0"/>
-    <w:lsdException w:name="Medium Shading 2 Accent 2" w:semiHidden="0" w:uiPriority="64" w:unhideWhenUsed="0"/>
-    <w:lsdException w:name="Medium List 1 Accent 2" w:semiHidden="0" w:uiPriority="65" w:unhideWhenUsed="0"/>
-    <w:lsdException w:name="Medium List 2 Accent 2" w:semiHidden="0" w:uiPriority="66" w:unhideWhenUsed="0"/>
-    <w:lsdException w:name="Medium Grid 1 Accent 2" w:semiHidden="0" w:uiPriority="67" w:unhideWhenUsed="0"/>
-    <w:lsdException w:name="Medium Grid 2 Accent 2" w:semiHidden="0" w:uiPriority="68" w:unhideWhenUsed="0"/>
-    <w:lsdException w:name="Medium Grid 3 Accent 2" w:semiHidden="0" w:uiPriority="69" w:unhideWhenUsed="0"/>
-    <w:lsdException w:name="Dark List Accent 2" w:semiHidden="0" w:uiPriority="70" w:unhideWhenUsed="0"/>
-    <w:lsdException w:name="Colorful Shading Accent 2" w:semiHidden="0" w:uiPriority="71" w:unhideWhenUsed="0"/>
-    <w:lsdException w:name="Colorful List Accent 2" w:semiHidden="0" w:uiPriority="72" w:unhideWhenUsed="0"/>
-    <w:lsdException w:name="Colorful Grid Accent 2" w:semiHidden="0" w:uiPriority="73" w:unhideWhenUsed="0"/>
-    <w:lsdException w:name="Light Shading Accent 3" w:semiHidden="0" w:uiPriority="60" w:unhideWhenUsed="0"/>
-    <w:lsdException w:name="Light List Accent 3" w:semiHidden="0" w:uiPriority="61" w:unhideWhenUsed="0"/>
-    <w:lsdException w:name="Light Grid Accent 3" w:semiHidden="0" w:uiPriority="62" w:unhideWhenUsed="0"/>
-    <w:lsdException w:name="Medium Shading 1 Accent 3" w:semiHidden="0" w:uiPriority="63" w:unhideWhenUsed="0"/>
-    <w:lsdException w:name="Medium Shading 2 Accent 3" w:semiHidden="0" w:uiPriority="64" w:unhideWhenUsed="0"/>
-    <w:lsdException w:name="Medium List 1 Accent 3" w:semiHidden="0" w:uiPriority="65" w:unhideWhenUsed="0"/>
-    <w:lsdException w:name="Medium List 2 Accent 3" w:semiHidden="0" w:uiPriority="66" w:unhideWhenUsed="0"/>
-    <w:lsdException w:name="Medium Grid 1 Accent 3" w:semiHidden="0" w:uiPriority="67" w:unhideWhenUsed="0"/>
-    <w:lsdException w:name="Medium Grid 2 Accent 3" w:semiHidden="0" w:uiPriority="68" w:unhideWhenUsed="0"/>
-    <w:lsdException w:name="Medium Grid 3 Accent 3" w:semiHidden="0" w:uiPriority="69" w:unhideWhenUsed="0"/>
-    <w:lsdException w:name="Dark List Accent 3" w:semiHidden="0" w:uiPriority="70" w:unhideWhenUsed="0"/>
-    <w:lsdException w:name="Colorful Shading Accent 3" w:semiHidden="0" w:uiPriority="71" w:unhideWhenUsed="0"/>
-    <w:lsdException w:name="Colorful List Accent 3" w:semiHidden="0" w:uiPriority="72" w:unhideWhenUsed="0"/>
-    <w:lsdException w:name="Colorful Grid Accent 3" w:semiHidden="0" w:uiPriority="73" w:unhideWhenUsed="0"/>
-    <w:lsdException w:name="Light Shading Accent 4" w:semiHidden="0" w:uiPriority="60" w:unhideWhenUsed="0"/>
-    <w:lsdException w:name="Light List Accent 4" w:semiHidden="0" w:uiPriority="61" w:unhideWhenUsed="0"/>
-    <w:lsdException w:name="Light Grid Accent 4" w:semiHidden="0" w:uiPriority="62" w:unhideWhenUsed="0"/>
-    <w:lsdException w:name="Medium Shading 1 Accent 4" w:semiHidden="0" w:uiPriority="63" w:unhideWhenUsed="0"/>
-    <w:lsdException w:name="Medium Shading 2 Accent 4" w:semiHidden="0" w:uiPriority="64" w:unhideWhenUsed="0"/>
-    <w:lsdException w:name="Medium List 1 Accent 4" w:semiHidden="0" w:uiPriority="65" w:unhideWhenUsed="0"/>
-    <w:lsdException w:name="Medium List 2 Accent 4" w:semiHidden="0" w:uiPriority="66" w:unhideWhenUsed="0"/>
-    <w:lsdException w:name="Medium Grid 1 Accent 4" w:semiHidden="0" w:uiPriority="67" w:unhideWhenUsed="0"/>
-    <w:lsdException w:name="Medium Grid 2 Accent 4" w:semiHidden="0" w:uiPriority="68" w:unhideWhenUsed="0"/>
-    <w:lsdException w:name="Medium Grid 3 Accent 4" w:semiHidden="0" w:uiPriority="69" w:unhideWhenUsed="0"/>
-    <w:lsdException w:name="Dark List Accent 4" w:semiHidden="0" w:uiPriority="70" w:unhideWhenUsed="0"/>
-    <w:lsdException w:name="Colorful Shading Accent 4" w:semiHidden="0" w:uiPriority="71" w:unhideWhenUsed="0"/>
-    <w:lsdException w:name="Colorful List Accent 4" w:semiHidden="0" w:uiPriority="72" w:unhideWhenUsed="0"/>
-    <w:lsdException w:name="Colorful Grid Accent 4" w:semiHidden="0" w:uiPriority="73" w:unhideWhenUsed="0"/>
-    <w:lsdException w:name="Light Shading Accent 5" w:semiHidden="0" w:uiPriority="60" w:unhideWhenUsed="0"/>
-    <w:lsdException w:name="Light List Accent 5" w:semiHidden="0" w:uiPriority="61" w:unhideWhenUsed="0"/>
-    <w:lsdException w:name="Light Grid Accent 5" w:semiHidden="0" w:uiPriority="62" w:unhideWhenUsed="0"/>
-    <w:lsdException w:name="Medium Shading 1 Accent 5" w:semiHidden="0" w:uiPriority="63" w:unhideWhenUsed="0"/>
-    <w:lsdException w:name="Medium Shading 2 Accent 5" w:semiHidden="0" w:uiPriority="64" w:unhideWhenUsed="0"/>
-    <w:lsdException w:name="Medium List 1 Accent 5" w:semiHidden="0" w:uiPriority="65" w:unhideWhenUsed="0"/>
-    <w:lsdException w:name="Medium List 2 Accent 5" w:semiHidden="0" w:uiPriority="66" w:unhideWhenUsed="0"/>
-    <w:lsdException w:name="Medium Grid 1 Accent 5" w:semiHidden="0" w:uiPriority="67" w:unhideWhenUsed="0"/>
-    <w:lsdException w:name="Medium Grid 2 Accent 5" w:semiHidden="0" w:uiPriority="68" w:unhideWhenUsed="0"/>
-    <w:lsdException w:name="Medium Grid 3 Accent 5" w:semiHidden="0" w:uiPriority="69" w:unhideWhenUsed="0"/>
-    <w:lsdException w:name="Dark List Accent 5" w:semiHidden="0" w:uiPriority="70" w:unhideWhenUsed="0"/>
-    <w:lsdException w:name="Colorful Shading Accent 5" w:semiHidden="0" w:uiPriority="71" w:unhideWhenUsed="0"/>
-    <w:lsdException w:name="Colorful List Accent 5" w:semiHidden="0" w:uiPriority="72" w:unhideWhenUsed="0"/>
-    <w:lsdException w:name="Colorful Grid Accent 5" w:semiHidden="0" w:uiPriority="73" w:unhideWhenUsed="0"/>
-    <w:lsdException w:name="Light Shading Accent 6" w:semiHidden="0" w:uiPriority="60" w:unhideWhenUsed="0"/>
-    <w:lsdException w:name="Light List Accent 6" w:semiHidden="0" w:uiPriority="61" w:unhideWhenUsed="0"/>
-    <w:lsdException w:name="Light Grid Accent 6" w:semiHidden="0" w:uiPriority="62" w:unhideWhenUsed="0"/>
-    <w:lsdException w:name="Medium Shading 1 Accent 6" w:semiHidden="0" w:uiPriority="63" w:unhideWhenUsed="0"/>
-    <w:lsdException w:name="Medium Shading 2 Accent 6" w:semiHidden="0" w:uiPriority="64" w:unhideWhenUsed="0"/>
-    <w:lsdException w:name="Medium List 1 Accent 6" w:semiHidden="0" w:uiPriority="65" w:unhideWhenUsed="0"/>
-    <w:lsdException w:name="Medium List 2 Accent 6" w:semiHidden="0" w:uiPriority="66" w:unhideWhenUsed="0"/>
-    <w:lsdException w:name="Medium Grid 1 Accent 6" w:semiHidden="0" w:uiPriority="67" w:unhideWhenUsed="0"/>
-    <w:lsdException w:name="Medium Grid 2 Accent 6" w:semiHidden="0" w:uiPriority="68" w:unhideWhenUsed="0"/>
-    <w:lsdException w:name="Medium Grid 3 Accent 6" w:semiHidden="0" w:uiPriority="69" w:unhideWhenUsed="0"/>
-    <w:lsdException w:name="Dark List Accent 6" w:semiHidden="0" w:uiPriority="70" w:unhideWhenUsed="0"/>
-    <w:lsdException w:name="Colorful Shading Accent 6" w:semiHidden="0" w:uiPriority="71" w:unhideWhenUsed="0"/>
-    <w:lsdException w:name="Colorful List Accent 6" w:semiHidden="0" w:uiPriority="72" w:unhideWhenUsed="0"/>
-    <w:lsdException w:name="Colorful Grid Accent 6" w:semiHidden="0" w:uiPriority="73" w:unhideWhenUsed="0"/>
-    <w:lsdException w:name="Subtle Emphasis" w:semiHidden="0" w:uiPriority="19" w:unhideWhenUsed="0" w:qFormat="1"/>
-    <w:lsdException w:name="Intense Emphasis" w:semiHidden="0" w:uiPriority="21" w:unhideWhenUsed="0" w:qFormat="1"/>
-    <w:lsdException w:name="Subtle Reference" w:semiHidden="0" w:uiPriority="31" w:unhideWhenUsed="0" w:qFormat="1"/>
-    <w:lsdException w:name="Intense Reference" w:semiHidden="0" w:uiPriority="32" w:unhideWhenUsed="0" w:qFormat="1"/>
-    <w:lsdException w:name="Book Title" w:semiHidden="0" w:uiPriority="33" w:unhideWhenUsed="0" w:qFormat="1"/>
-    <w:lsdException w:name="Bibliography" w:uiPriority="37"/>
-    <w:lsdException w:name="TOC Heading" w:uiPriority="39" w:qFormat="1"/>
+  <w:latentStyles w:defLockedState="0" w:defUIPriority="99" w:defSemiHidden="0" w:defUnhideWhenUsed="0" w:defQFormat="0" w:count="375">
+    <w:lsdException w:name="Normal" w:uiPriority="0" w:qFormat="1"/>
+    <w:lsdException w:name="heading 1" w:uiPriority="9" w:qFormat="1"/>
+    <w:lsdException w:name="heading 2" w:semiHidden="1" w:uiPriority="9" w:unhideWhenUsed="1" w:qFormat="1"/>
+    <w:lsdException w:name="heading 3" w:semiHidden="1" w:uiPriority="9" w:unhideWhenUsed="1" w:qFormat="1"/>
+    <w:lsdException w:name="heading 4" w:semiHidden="1" w:uiPriority="9" w:unhideWhenUsed="1" w:qFormat="1"/>
+    <w:lsdException w:name="heading 5" w:semiHidden="1" w:uiPriority="9" w:unhideWhenUsed="1" w:qFormat="1"/>
+    <w:lsdException w:name="heading 6" w:semiHidden="1" w:uiPriority="9" w:unhideWhenUsed="1" w:qFormat="1"/>
+    <w:lsdException w:name="heading 7" w:semiHidden="1" w:uiPriority="9" w:unhideWhenUsed="1" w:qFormat="1"/>
+    <w:lsdException w:name="heading 8" w:semiHidden="1" w:uiPriority="9" w:unhideWhenUsed="1" w:qFormat="1"/>
+    <w:lsdException w:name="heading 9" w:semiHidden="1" w:uiPriority="9" w:unhideWhenUsed="1" w:qFormat="1"/>
+    <w:lsdException w:name="index 1" w:semiHidden="1" w:unhideWhenUsed="1"/>
+    <w:lsdException w:name="index 2" w:semiHidden="1" w:unhideWhenUsed="1"/>
+    <w:lsdException w:name="index 3" w:semiHidden="1" w:unhideWhenUsed="1"/>
+    <w:lsdException w:name="index 4" w:semiHidden="1" w:unhideWhenUsed="1"/>
+    <w:lsdException w:name="index 5" w:semiHidden="1" w:unhideWhenUsed="1"/>
+    <w:lsdException w:name="index 6" w:semiHidden="1" w:unhideWhenUsed="1"/>
+    <w:lsdException w:name="index 7" w:semiHidden="1" w:unhideWhenUsed="1"/>
+    <w:lsdException w:name="index 8" w:semiHidden="1" w:unhideWhenUsed="1"/>
+    <w:lsdException w:name="index 9" w:semiHidden="1" w:unhideWhenUsed="1"/>
+    <w:lsdException w:name="toc 1" w:semiHidden="1" w:uiPriority="39" w:unhideWhenUsed="1"/>
+    <w:lsdException w:name="toc 2" w:semiHidden="1" w:uiPriority="39" w:unhideWhenUsed="1"/>
+    <w:lsdException w:name="toc 3" w:semiHidden="1" w:uiPriority="39" w:unhideWhenUsed="1"/>
+    <w:lsdException w:name="toc 4" w:semiHidden="1" w:uiPriority="39" w:unhideWhenUsed="1"/>
+    <w:lsdException w:name="toc 5" w:semiHidden="1" w:uiPriority="39" w:unhideWhenUsed="1"/>
+    <w:lsdException w:name="toc 6" w:semiHidden="1" w:uiPriority="39" w:unhideWhenUsed="1"/>
+    <w:lsdException w:name="toc 7" w:semiHidden="1" w:uiPriority="39" w:unhideWhenUsed="1"/>
+    <w:lsdException w:name="toc 8" w:semiHidden="1" w:uiPriority="39" w:unhideWhenUsed="1"/>
+    <w:lsdException w:name="toc 9" w:semiHidden="1" w:uiPriority="39" w:unhideWhenUsed="1"/>
+    <w:lsdException w:name="Normal Indent" w:semiHidden="1" w:unhideWhenUsed="1"/>
+    <w:lsdException w:name="footnote text" w:semiHidden="1" w:unhideWhenUsed="1"/>
+    <w:lsdException w:name="annotation text" w:semiHidden="1" w:unhideWhenUsed="1"/>
+    <w:lsdException w:name="header" w:semiHidden="1" w:unhideWhenUsed="1"/>
+    <w:lsdException w:name="footer" w:semiHidden="1" w:unhideWhenUsed="1"/>
+    <w:lsdException w:name="index heading" w:semiHidden="1" w:unhideWhenUsed="1"/>
+    <w:lsdException w:name="caption" w:semiHidden="1" w:uiPriority="35" w:unhideWhenUsed="1" w:qFormat="1"/>
+    <w:lsdException w:name="table of figures" w:semiHidden="1" w:unhideWhenUsed="1"/>
+    <w:lsdException w:name="envelope address" w:semiHidden="1" w:unhideWhenUsed="1"/>
+    <w:lsdException w:name="envelope return" w:semiHidden="1" w:unhideWhenUsed="1"/>
+    <w:lsdException w:name="footnote reference" w:semiHidden="1" w:unhideWhenUsed="1"/>
+    <w:lsdException w:name="annotation reference" w:semiHidden="1" w:unhideWhenUsed="1"/>
+    <w:lsdException w:name="line number" w:semiHidden="1" w:unhideWhenUsed="1"/>
+    <w:lsdException w:name="page number" w:semiHidden="1" w:unhideWhenUsed="1"/>
+    <w:lsdException w:name="endnote reference" w:semiHidden="1" w:unhideWhenUsed="1"/>
+    <w:lsdException w:name="endnote text" w:semiHidden="1" w:unhideWhenUsed="1"/>
+    <w:lsdException w:name="table of authorities" w:semiHidden="1" w:unhideWhenUsed="1"/>
+    <w:lsdException w:name="macro" w:semiHidden="1" w:unhideWhenUsed="1"/>
+    <w:lsdException w:name="toa heading" w:semiHidden="1" w:unhideWhenUsed="1"/>
+    <w:lsdException w:name="List" w:semiHidden="1" w:unhideWhenUsed="1"/>
+    <w:lsdException w:name="List Bullet" w:semiHidden="1" w:unhideWhenUsed="1"/>
+    <w:lsdException w:name="List Number" w:semiHidden="1" w:unhideWhenUsed="1"/>
+    <w:lsdException w:name="List 2" w:semiHidden="1" w:unhideWhenUsed="1"/>
+    <w:lsdException w:name="List 3" w:semiHidden="1" w:unhideWhenUsed="1"/>
+    <w:lsdException w:name="List 4" w:semiHidden="1" w:unhideWhenUsed="1"/>
+    <w:lsdException w:name="List 5" w:semiHidden="1" w:unhideWhenUsed="1"/>
+    <w:lsdException w:name="List Bullet 2" w:semiHidden="1" w:unhideWhenUsed="1"/>
+    <w:lsdException w:name="List Bullet 3" w:semiHidden="1" w:unhideWhenUsed="1"/>
+    <w:lsdException w:name="List Bullet 4" w:semiHidden="1" w:unhideWhenUsed="1"/>
+    <w:lsdException w:name="List Bullet 5" w:semiHidden="1" w:unhideWhenUsed="1"/>
+    <w:lsdException w:name="List Number 2" w:semiHidden="1" w:unhideWhenUsed="1"/>
+    <w:lsdException w:name="List Number 3" w:semiHidden="1" w:unhideWhenUsed="1"/>
+    <w:lsdException w:name="List Number 4" w:semiHidden="1" w:unhideWhenUsed="1"/>
+    <w:lsdException w:name="List Number 5" w:semiHidden="1" w:unhideWhenUsed="1"/>
+    <w:lsdException w:name="Title" w:uiPriority="10" w:qFormat="1"/>
+    <w:lsdException w:name="Closing" w:semiHidden="1" w:unhideWhenUsed="1"/>
+    <w:lsdException w:name="Signature" w:semiHidden="1" w:unhideWhenUsed="1"/>
+    <w:lsdException w:name="Default Paragraph Font" w:semiHidden="1" w:uiPriority="1" w:unhideWhenUsed="1"/>
+    <w:lsdException w:name="Body Text" w:semiHidden="1" w:unhideWhenUsed="1"/>
+    <w:lsdException w:name="Body Text Indent" w:semiHidden="1" w:unhideWhenUsed="1"/>
+    <w:lsdException w:name="List Continue" w:semiHidden="1" w:unhideWhenUsed="1"/>
+    <w:lsdException w:name="List Continue 2" w:semiHidden="1" w:unhideWhenUsed="1"/>
+    <w:lsdException w:name="List Continue 3" w:semiHidden="1" w:unhideWhenUsed="1"/>
+    <w:lsdException w:name="List Continue 4" w:semiHidden="1" w:unhideWhenUsed="1"/>
+    <w:lsdException w:name="List Continue 5" w:semiHidden="1" w:unhideWhenUsed="1"/>
+    <w:lsdException w:name="Message Header" w:semiHidden="1" w:unhideWhenUsed="1"/>
+    <w:lsdException w:name="Subtitle" w:uiPriority="11" w:qFormat="1"/>
+    <w:lsdException w:name="Salutation" w:semiHidden="1" w:unhideWhenUsed="1"/>
+    <w:lsdException w:name="Date" w:semiHidden="1" w:unhideWhenUsed="1"/>
+    <w:lsdException w:name="Body Text First Indent" w:semiHidden="1" w:unhideWhenUsed="1"/>
+    <w:lsdException w:name="Body Text First Indent 2" w:semiHidden="1" w:unhideWhenUsed="1"/>
+    <w:lsdException w:name="Note Heading" w:semiHidden="1" w:unhideWhenUsed="1"/>
+    <w:lsdException w:name="Body Text 2" w:semiHidden="1" w:unhideWhenUsed="1"/>
+    <w:lsdException w:name="Body Text 3" w:semiHidden="1" w:unhideWhenUsed="1"/>
+    <w:lsdException w:name="Body Text Indent 2" w:semiHidden="1" w:unhideWhenUsed="1"/>
+    <w:lsdException w:name="Body Text Indent 3" w:semiHidden="1" w:unhideWhenUsed="1"/>
+    <w:lsdException w:name="Block Text" w:semiHidden="1" w:unhideWhenUsed="1"/>
+    <w:lsdException w:name="Hyperlink" w:semiHidden="1" w:unhideWhenUsed="1"/>
+    <w:lsdException w:name="FollowedHyperlink" w:semiHidden="1" w:unhideWhenUsed="1"/>
+    <w:lsdException w:name="Strong" w:uiPriority="22" w:qFormat="1"/>
+    <w:lsdException w:name="Emphasis" w:uiPriority="20" w:qFormat="1"/>
+    <w:lsdException w:name="Document Map" w:semiHidden="1" w:unhideWhenUsed="1"/>
+    <w:lsdException w:name="Plain Text" w:semiHidden="1" w:unhideWhenUsed="1"/>
+    <w:lsdException w:name="E-mail Signature" w:semiHidden="1" w:unhideWhenUsed="1"/>
+    <w:lsdException w:name="HTML Top of Form" w:semiHidden="1" w:unhideWhenUsed="1"/>
+    <w:lsdException w:name="HTML Bottom of Form" w:semiHidden="1" w:unhideWhenUsed="1"/>
+    <w:lsdException w:name="Normal (Web)" w:semiHidden="1" w:unhideWhenUsed="1"/>
+    <w:lsdException w:name="HTML Acronym" w:semiHidden="1" w:unhideWhenUsed="1"/>
+    <w:lsdException w:name="HTML Address" w:semiHidden="1" w:unhideWhenUsed="1"/>
+    <w:lsdException w:name="HTML Cite" w:semiHidden="1" w:unhideWhenUsed="1"/>
+    <w:lsdException w:name="HTML Code" w:semiHidden="1" w:unhideWhenUsed="1"/>
+    <w:lsdException w:name="HTML Definition" w:semiHidden="1" w:unhideWhenUsed="1"/>
+    <w:lsdException w:name="HTML Keyboard" w:semiHidden="1" w:unhideWhenUsed="1"/>
+    <w:lsdException w:name="HTML Preformatted" w:semiHidden="1" w:unhideWhenUsed="1"/>
+    <w:lsdException w:name="HTML Sample" w:semiHidden="1" w:unhideWhenUsed="1"/>
+    <w:lsdException w:name="HTML Typewriter" w:semiHidden="1" w:unhideWhenUsed="1"/>
+    <w:lsdException w:name="HTML Variable" w:semiHidden="1" w:unhideWhenUsed="1"/>
+    <w:lsdException w:name="Normal Table" w:semiHidden="1" w:unhideWhenUsed="1"/>
+    <w:lsdException w:name="annotation subject" w:semiHidden="1" w:unhideWhenUsed="1"/>
+    <w:lsdException w:name="No List" w:semiHidden="1" w:unhideWhenUsed="1"/>
+    <w:lsdException w:name="Outline List 1" w:semiHidden="1" w:unhideWhenUsed="1"/>
+    <w:lsdException w:name="Outline List 2" w:semiHidden="1" w:unhideWhenUsed="1"/>
+    <w:lsdException w:name="Outline List 3" w:semiHidden="1" w:unhideWhenUsed="1"/>
+    <w:lsdException w:name="Table Simple 1" w:semiHidden="1" w:unhideWhenUsed="1"/>
+    <w:lsdException w:name="Table Simple 2" w:semiHidden="1" w:unhideWhenUsed="1"/>
+    <w:lsdException w:name="Table Simple 3" w:semiHidden="1" w:unhideWhenUsed="1"/>
+    <w:lsdException w:name="Table Classic 1" w:semiHidden="1" w:unhideWhenUsed="1"/>
+    <w:lsdException w:name="Table Classic 2" w:semiHidden="1" w:unhideWhenUsed="1"/>
+    <w:lsdException w:name="Table Classic 3" w:semiHidden="1" w:unhideWhenUsed="1"/>
+    <w:lsdException w:name="Table Classic 4" w:semiHidden="1" w:unhideWhenUsed="1"/>
+    <w:lsdException w:name="Table Colorful 1" w:semiHidden="1" w:unhideWhenUsed="1"/>
+    <w:lsdException w:name="Table Colorful 2" w:semiHidden="1" w:unhideWhenUsed="1"/>
+    <w:lsdException w:name="Table Colorful 3" w:semiHidden="1" w:unhideWhenUsed="1"/>
+    <w:lsdException w:name="Table Columns 1" w:semiHidden="1" w:unhideWhenUsed="1"/>
+    <w:lsdException w:name="Table Columns 2" w:semiHidden="1" w:unhideWhenUsed="1"/>
+    <w:lsdException w:name="Table Columns 3" w:semiHidden="1" w:unhideWhenUsed="1"/>
+    <w:lsdException w:name="Table Columns 4" w:semiHidden="1" w:unhideWhenUsed="1"/>
+    <w:lsdException w:name="Table Columns 5" w:semiHidden="1" w:unhideWhenUsed="1"/>
+    <w:lsdException w:name="Table Grid 1" w:semiHidden="1" w:unhideWhenUsed="1"/>
+    <w:lsdException w:name="Table Grid 2" w:semiHidden="1" w:unhideWhenUsed="1"/>
+    <w:lsdException w:name="Table Grid 3" w:semiHidden="1" w:unhideWhenUsed="1"/>
+    <w:lsdException w:name="Table Grid 4" w:semiHidden="1" w:unhideWhenUsed="1"/>
+    <w:lsdException w:name="Table Grid 5" w:semiHidden="1" w:unhideWhenUsed="1"/>
+    <w:lsdException w:name="Table Grid 6" w:semiHidden="1" w:unhideWhenUsed="1"/>
+    <w:lsdException w:name="Table Grid 7" w:semiHidden="1" w:unhideWhenUsed="1"/>
+    <w:lsdException w:name="Table Grid 8" w:semiHidden="1" w:unhideWhenUsed="1"/>
+    <w:lsdException w:name="Table List 1" w:semiHidden="1" w:unhideWhenUsed="1"/>
+    <w:lsdException w:name="Table List 2" w:semiHidden="1" w:unhideWhenUsed="1"/>
+    <w:lsdException w:name="Table List 3" w:semiHidden="1" w:unhideWhenUsed="1"/>
+    <w:lsdException w:name="Table List 4" w:semiHidden="1" w:unhideWhenUsed="1"/>
+    <w:lsdException w:name="Table List 5" w:semiHidden="1" w:unhideWhenUsed="1"/>
+    <w:lsdException w:name="Table List 6" w:semiHidden="1" w:unhideWhenUsed="1"/>
+    <w:lsdException w:name="Table List 7" w:semiHidden="1" w:unhideWhenUsed="1"/>
+    <w:lsdException w:name="Table List 8" w:semiHidden="1" w:unhideWhenUsed="1"/>
+    <w:lsdException w:name="Table 3D effects 1" w:semiHidden="1" w:unhideWhenUsed="1"/>
+    <w:lsdException w:name="Table 3D effects 2" w:semiHidden="1" w:unhideWhenUsed="1"/>
+    <w:lsdException w:name="Table 3D effects 3" w:semiHidden="1" w:unhideWhenUsed="1"/>
+    <w:lsdException w:name="Table Contemporary" w:semiHidden="1" w:unhideWhenUsed="1"/>
+    <w:lsdException w:name="Table Elegant" w:semiHidden="1" w:unhideWhenUsed="1"/>
+    <w:lsdException w:name="Table Professional" w:semiHidden="1" w:unhideWhenUsed="1"/>
+    <w:lsdException w:name="Table Subtle 1" w:semiHidden="1" w:unhideWhenUsed="1"/>
+    <w:lsdException w:name="Table Subtle 2" w:semiHidden="1" w:unhideWhenUsed="1"/>
+    <w:lsdException w:name="Table Web 1" w:semiHidden="1" w:unhideWhenUsed="1"/>
+    <w:lsdException w:name="Table Web 2" w:semiHidden="1" w:unhideWhenUsed="1"/>
+    <w:lsdException w:name="Table Web 3" w:semiHidden="1" w:unhideWhenUsed="1"/>
+    <w:lsdException w:name="Balloon Text" w:semiHidden="1" w:unhideWhenUsed="1"/>
+    <w:lsdException w:name="Table Grid" w:semiHidden="1" w:uiPriority="39" w:unhideWhenUsed="1"/>
+    <w:lsdException w:name="Table Theme" w:semiHidden="1" w:unhideWhenUsed="1"/>
+    <w:lsdException w:name="Placeholder Text" w:semiHidden="1"/>
+    <w:lsdException w:name="No Spacing" w:uiPriority="1" w:qFormat="1"/>
+    <w:lsdException w:name="Light Shading" w:uiPriority="60"/>
+    <w:lsdException w:name="Light List" w:uiPriority="61"/>
+    <w:lsdException w:name="Light Grid" w:uiPriority="62"/>
+    <w:lsdException w:name="Medium Shading 1" w:uiPriority="63"/>
+    <w:lsdException w:name="Medium Shading 2" w:uiPriority="64"/>
+    <w:lsdException w:name="Medium List 1" w:uiPriority="65"/>
+    <w:lsdException w:name="Medium List 2" w:uiPriority="66"/>
+    <w:lsdException w:name="Medium Grid 1" w:uiPriority="67"/>
+    <w:lsdException w:name="Medium Grid 2" w:uiPriority="68"/>
+    <w:lsdException w:name="Medium Grid 3" w:uiPriority="69"/>
+    <w:lsdException w:name="Dark List" w:uiPriority="70"/>
+    <w:lsdException w:name="Colorful Shading" w:uiPriority="71"/>
+    <w:lsdException w:name="Colorful List" w:uiPriority="72"/>
+    <w:lsdException w:name="Colorful Grid" w:uiPriority="73"/>
+    <w:lsdException w:name="Light Shading Accent 1" w:uiPriority="60"/>
+    <w:lsdException w:name="Light List Accent 1" w:uiPriority="61"/>
+    <w:lsdException w:name="Light Grid Accent 1" w:uiPriority="62"/>
+    <w:lsdException w:name="Medium Shading 1 Accent 1" w:uiPriority="63"/>
+    <w:lsdException w:name="Medium Shading 2 Accent 1" w:uiPriority="64"/>
+    <w:lsdException w:name="Medium List 1 Accent 1" w:uiPriority="65"/>
+    <w:lsdException w:name="Revision" w:semiHidden="1"/>
+    <w:lsdException w:name="List Paragraph" w:uiPriority="34" w:qFormat="1"/>
+    <w:lsdException w:name="Quote" w:uiPriority="29" w:qFormat="1"/>
+    <w:lsdException w:name="Intense Quote" w:uiPriority="30" w:qFormat="1"/>
+    <w:lsdException w:name="Medium List 2 Accent 1" w:uiPriority="66"/>
+    <w:lsdException w:name="Medium Grid 1 Accent 1" w:uiPriority="67"/>
+    <w:lsdException w:name="Medium Grid 2 Accent 1" w:uiPriority="68"/>
+    <w:lsdException w:name="Medium Grid 3 Accent 1" w:uiPriority="69"/>
+    <w:lsdException w:name="Dark List Accent 1" w:uiPriority="70"/>
+    <w:lsdException w:name="Colorful Shading Accent 1" w:uiPriority="71"/>
+    <w:lsdException w:name="Colorful List Accent 1" w:uiPriority="72"/>
+    <w:lsdException w:name="Colorful Grid Accent 1" w:uiPriority="73"/>
+    <w:lsdException w:name="Light Shading Accent 2" w:uiPriority="60"/>
+    <w:lsdException w:name="Light List Accent 2" w:uiPriority="61"/>
+    <w:lsdException w:name="Light Grid Accent 2" w:uiPriority="62"/>
+    <w:lsdException w:name="Medium Shading 1 Accent 2" w:uiPriority="63"/>
+    <w:lsdException w:name="Medium Shading 2 Accent 2" w:uiPriority="64"/>
+    <w:lsdException w:name="Medium List 1 Accent 2" w:uiPriority="65"/>
+    <w:lsdException w:name="Medium List 2 Accent 2" w:uiPriority="66"/>
+    <w:lsdException w:name="Medium Grid 1 Accent 2" w:uiPriority="67"/>
+    <w:lsdException w:name="Medium Grid 2 Accent 2" w:uiPriority="68"/>
+    <w:lsdException w:name="Medium Grid 3 Accent 2" w:uiPriority="69"/>
+    <w:lsdException w:name="Dark List Accent 2" w:uiPriority="70"/>
+    <w:lsdException w:name="Colorful Shading Accent 2" w:uiPriority="71"/>
+    <w:lsdException w:name="Colorful List Accent 2" w:uiPriority="72"/>
+    <w:lsdException w:name="Colorful Grid Accent 2" w:uiPriority="73"/>
+    <w:lsdException w:name="Light Shading Accent 3" w:uiPriority="60"/>
+    <w:lsdException w:name="Light List Accent 3" w:uiPriority="61"/>
+    <w:lsdException w:name="Light Grid Accent 3" w:uiPriority="62"/>
+    <w:lsdException w:name="Medium Shading 1 Accent 3" w:uiPriority="63"/>
+    <w:lsdException w:name="Medium Shading 2 Accent 3" w:uiPriority="64"/>
+    <w:lsdException w:name="Medium List 1 Accent 3" w:uiPriority="65"/>
+    <w:lsdException w:name="Medium List 2 Accent 3" w:uiPriority="66"/>
+    <w:lsdException w:name="Medium Grid 1 Accent 3" w:uiPriority="67"/>
+    <w:lsdException w:name="Medium Grid 2 Accent 3" w:uiPriority="68"/>
+    <w:lsdException w:name="Medium Grid 3 Accent 3" w:uiPriority="69"/>
+    <w:lsdException w:name="Dark List Accent 3" w:uiPriority="70"/>
+    <w:lsdException w:name="Colorful Shading Accent 3" w:uiPriority="71"/>
+    <w:lsdException w:name="Colorful List Accent 3" w:uiPriority="72"/>
+    <w:lsdException w:name="Colorful Grid Accent 3" w:uiPriority="73"/>
+    <w:lsdException w:name="Light Shading Accent 4" w:uiPriority="60"/>
+    <w:lsdException w:name="Light List Accent 4" w:uiPriority="61"/>
+    <w:lsdException w:name="Light Grid Accent 4" w:uiPriority="62"/>
+    <w:lsdException w:name="Medium Shading 1 Accent 4" w:uiPriority="63"/>
+    <w:lsdException w:name="Medium Shading 2 Accent 4" w:uiPriority="64"/>
+    <w:lsdException w:name="Medium List 1 Accent 4" w:uiPriority="65"/>
+    <w:lsdException w:name="Medium List 2 Accent 4" w:uiPriority="66"/>
+    <w:lsdException w:name="Medium Grid 1 Accent 4" w:uiPriority="67"/>
+    <w:lsdException w:name="Medium Grid 2 Accent 4" w:uiPriority="68"/>
+    <w:lsdException w:name="Medium Grid 3 Accent 4" w:uiPriority="69"/>
+    <w:lsdException w:name="Dark List Accent 4" w:uiPriority="70"/>
+    <w:lsdException w:name="Colorful Shading Accent 4" w:uiPriority="71"/>
+    <w:lsdException w:name="Colorful List Accent 4" w:uiPriority="72"/>
+    <w:lsdException w:name="Colorful Grid Accent 4" w:uiPriority="73"/>
+    <w:lsdException w:name="Light Shading Accent 5" w:uiPriority="60"/>
+    <w:lsdException w:name="Light List Accent 5" w:uiPriority="61"/>
+    <w:lsdException w:name="Light Grid Accent 5" w:uiPriority="62"/>
+    <w:lsdException w:name="Medium Shading 1 Accent 5" w:uiPriority="63"/>
+    <w:lsdException w:name="Medium Shading 2 Accent 5" w:uiPriority="64"/>
+    <w:lsdException w:name="Medium List 1 Accent 5" w:uiPriority="65"/>
+    <w:lsdException w:name="Medium List 2 Accent 5" w:uiPriority="66"/>
+    <w:lsdException w:name="Medium Grid 1 Accent 5" w:uiPriority="67"/>
+    <w:lsdException w:name="Medium Grid 2 Accent 5" w:uiPriority="68"/>
+    <w:lsdException w:name="Medium Grid 3 Accent 5" w:uiPriority="69"/>
+    <w:lsdException w:name="Dark List Accent 5" w:uiPriority="70"/>
+    <w:lsdException w:name="Colorful Shading Accent 5" w:uiPriority="71"/>
+    <w:lsdException w:name="Colorful List Accent 5" w:uiPriority="72"/>
+    <w:lsdException w:name="Colorful Grid Accent 5" w:uiPriority="73"/>
+    <w:lsdException w:name="Light Shading Accent 6" w:uiPriority="60"/>
+    <w:lsdException w:name="Light List Accent 6" w:uiPriority="61"/>
+    <w:lsdException w:name="Light Grid Accent 6" w:uiPriority="62"/>
+    <w:lsdException w:name="Medium Shading 1 Accent 6" w:uiPriority="63"/>
+    <w:lsdException w:name="Medium Shading 2 Accent 6" w:uiPriority="64"/>
+    <w:lsdException w:name="Medium List 1 Accent 6" w:uiPriority="65"/>
+    <w:lsdException w:name="Medium List 2 Accent 6" w:uiPriority="66"/>
+    <w:lsdException w:name="Medium Grid 1 Accent 6" w:uiPriority="67"/>
+    <w:lsdException w:name="Medium Grid 2 Accent 6" w:uiPriority="68"/>
+    <w:lsdException w:name="Medium Grid 3 Accent 6" w:uiPriority="69"/>
+    <w:lsdException w:name="Dark List Accent 6" w:uiPriority="70"/>
+    <w:lsdException w:name="Colorful Shading Accent 6" w:uiPriority="71"/>
+    <w:lsdException w:name="Colorful List Accent 6" w:uiPriority="72"/>
+    <w:lsdException w:name="Colorful Grid Accent 6" w:uiPriority="73"/>
+    <w:lsdException w:name="Subtle Emphasis" w:uiPriority="19" w:qFormat="1"/>
+    <w:lsdException w:name="Intense Emphasis" w:uiPriority="21" w:qFormat="1"/>
+    <w:lsdException w:name="Subtle Reference" w:uiPriority="31" w:qFormat="1"/>
+    <w:lsdException w:name="Intense Reference" w:uiPriority="32" w:qFormat="1"/>
+    <w:lsdException w:name="Book Title" w:uiPriority="33" w:qFormat="1"/>
+    <w:lsdException w:name="Bibliography" w:semiHidden="1" w:uiPriority="37" w:unhideWhenUsed="1"/>
+    <w:lsdException w:name="TOC Heading" w:semiHidden="1" w:uiPriority="39" w:unhideWhenUsed="1" w:qFormat="1"/>
+    <w:lsdException w:name="Plain Table 1" w:uiPriority="41"/>
+    <w:lsdException w:name="Plain Table 2" w:uiPriority="42"/>
+    <w:lsdException w:name="Plain Table 3" w:uiPriority="43"/>
+    <w:lsdException w:name="Plain Table 4" w:uiPriority="44"/>
+    <w:lsdException w:name="Plain Table 5" w:uiPriority="45"/>
+    <w:lsdException w:name="Grid Table Light" w:uiPriority="40"/>
+    <w:lsdException w:name="Grid Table 1 Light" w:uiPriority="46"/>
+    <w:lsdException w:name="Grid Table 2" w:uiPriority="47"/>
+    <w:lsdException w:name="Grid Table 3" w:uiPriority="48"/>
+    <w:lsdException w:name="Grid Table 4" w:uiPriority="49"/>
+    <w:lsdException w:name="Grid Table 5 Dark" w:uiPriority="50"/>
+    <w:lsdException w:name="Grid Table 6 Colorful" w:uiPriority="51"/>
+    <w:lsdException w:name="Grid Table 7 Colorful" w:uiPriority="52"/>
+    <w:lsdException w:name="Grid Table 1 Light Accent 1" w:uiPriority="46"/>
+    <w:lsdException w:name="Grid Table 2 Accent 1" w:uiPriority="47"/>
+    <w:lsdException w:name="Grid Table 3 Accent 1" w:uiPriority="48"/>
+    <w:lsdException w:name="Grid Table 4 Accent 1" w:uiPriority="49"/>
+    <w:lsdException w:name="Grid Table 5 Dark Accent 1" w:uiPriority="50"/>
+    <w:lsdException w:name="Grid Table 6 Colorful Accent 1" w:uiPriority="51"/>
+    <w:lsdException w:name="Grid Table 7 Colorful Accent 1" w:uiPriority="52"/>
+    <w:lsdException w:name="Grid Table 1 Light Accent 2" w:uiPriority="46"/>
+    <w:lsdException w:name="Grid Table 2 Accent 2" w:uiPriority="47"/>
+    <w:lsdException w:name="Grid Table 3 Accent 2" w:uiPriority="48"/>
+    <w:lsdException w:name="Grid Table 4 Accent 2" w:uiPriority="49"/>
+    <w:lsdException w:name="Grid Table 5 Dark Accent 2" w:uiPriority="50"/>
+    <w:lsdException w:name="Grid Table 6 Colorful Accent 2" w:uiPriority="51"/>
+    <w:lsdException w:name="Grid Table 7 Colorful Accent 2" w:uiPriority="52"/>
+    <w:lsdException w:name="Grid Table 1 Light Accent 3" w:uiPriority="46"/>
+    <w:lsdException w:name="Grid Table 2 Accent 3" w:uiPriority="47"/>
+    <w:lsdException w:name="Grid Table 3 Accent 3" w:uiPriority="48"/>
+    <w:lsdException w:name="Grid Table 4 Accent 3" w:uiPriority="49"/>
+    <w:lsdException w:name="Grid Table 5 Dark Accent 3" w:uiPriority="50"/>
+    <w:lsdException w:name="Grid Table 6 Colorful Accent 3" w:uiPriority="51"/>
+    <w:lsdException w:name="Grid Table 7 Colorful Accent 3" w:uiPriority="52"/>
+    <w:lsdException w:name="Grid Table 1 Light Accent 4" w:uiPriority="46"/>
+    <w:lsdException w:name="Grid Table 2 Accent 4" w:uiPriority="47"/>
+    <w:lsdException w:name="Grid Table 3 Accent 4" w:uiPriority="48"/>
+    <w:lsdException w:name="Grid Table 4 Accent 4" w:uiPriority="49"/>
+    <w:lsdException w:name="Grid Table 5 Dark Accent 4" w:uiPriority="50"/>
+    <w:lsdException w:name="Grid Table 6 Colorful Accent 4" w:uiPriority="51"/>
+    <w:lsdException w:name="Grid Table 7 Colorful Accent 4" w:uiPriority="52"/>
+    <w:lsdException w:name="Grid Table 1 Light Accent 5" w:uiPriority="46"/>
+    <w:lsdException w:name="Grid Table 2 Accent 5" w:uiPriority="47"/>
+    <w:lsdException w:name="Grid Table 3 Accent 5" w:uiPriority="48"/>
+    <w:lsdException w:name="Grid Table 4 Accent 5" w:uiPriority="49"/>
+    <w:lsdException w:name="Grid Table 5 Dark Accent 5" w:uiPriority="50"/>
+    <w:lsdException w:name="Grid Table 6 Colorful Accent 5" w:uiPriority="51"/>
+    <w:lsdException w:name="Grid Table 7 Colorful Accent 5" w:uiPriority="52"/>
+    <w:lsdException w:name="Grid Table 1 Light Accent 6" w:uiPriority="46"/>
+    <w:lsdException w:name="Grid Table 2 Accent 6" w:uiPriority="47"/>
+    <w:lsdException w:name="Grid Table 3 Accent 6" w:uiPriority="48"/>
+    <w:lsdException w:name="Grid Table 4 Accent 6" w:uiPriority="49"/>
+    <w:lsdException w:name="Grid Table 5 Dark Accent 6" w:uiPriority="50"/>
+    <w:lsdException w:name="Grid Table 6 Colorful Accent 6" w:uiPriority="51"/>
+    <w:lsdException w:name="Grid Table 7 Colorful Accent 6" w:uiPriority="52"/>
+    <w:lsdException w:name="List Table 1 Light" w:uiPriority="46"/>
+    <w:lsdException w:name="List Table 2" w:uiPriority="47"/>
+    <w:lsdException w:name="List Table 3" w:uiPriority="48"/>
+    <w:lsdException w:name="List Table 4" w:uiPriority="49"/>
+    <w:lsdException w:name="List Table 5 Dark" w:uiPriority="50"/>
+    <w:lsdException w:name="List Table 6 Colorful" w:uiPriority="51"/>
+    <w:lsdException w:name="List Table 7 Colorful" w:uiPriority="52"/>
+    <w:lsdException w:name="List Table 1 Light Accent 1" w:uiPriority="46"/>
+    <w:lsdException w:name="List Table 2 Accent 1" w:uiPriority="47"/>
+    <w:lsdException w:name="List Table 3 Accent 1" w:uiPriority="48"/>
+    <w:lsdException w:name="List Table 4 Accent 1" w:uiPriority="49"/>
+    <w:lsdException w:name="List Table 5 Dark Accent 1" w:uiPriority="50"/>
+    <w:lsdException w:name="List Table 6 Colorful Accent 1" w:uiPriority="51"/>
+    <w:lsdException w:name="List Table 7 Colorful Accent 1" w:uiPriority="52"/>
+    <w:lsdException w:name="List Table 1 Light Accent 2" w:uiPriority="46"/>
+    <w:lsdException w:name="List Table 2 Accent 2" w:uiPriority="47"/>
+    <w:lsdException w:name="List Table 3 Accent 2" w:uiPriority="48"/>
+    <w:lsdException w:name="List Table 4 Accent 2" w:uiPriority="49"/>
+    <w:lsdException w:name="List Table 5 Dark Accent 2" w:uiPriority="50"/>
+    <w:lsdException w:name="List Table 6 Colorful Accent 2" w:uiPriority="51"/>
+    <w:lsdException w:name="List Table 7 Colorful Accent 2" w:uiPriority="52"/>
+    <w:lsdException w:name="List Table 1 Light Accent 3" w:uiPriority="46"/>
+    <w:lsdException w:name="List Table 2 Accent 3" w:uiPriority="47"/>
+    <w:lsdException w:name="List Table 3 Accent 3" w:uiPriority="48"/>
+    <w:lsdException w:name="List Table 4 Accent 3" w:uiPriority="49"/>
+    <w:lsdException w:name="List Table 5 Dark Accent 3" w:uiPriority="50"/>
+    <w:lsdException w:name="List Table 6 Colorful Accent 3" w:uiPriority="51"/>
+    <w:lsdException w:name="List Table 7 Colorful Accent 3" w:uiPriority="52"/>
+    <w:lsdException w:name="List Table 1 Light Accent 4" w:uiPriority="46"/>
+    <w:lsdException w:name="List Table 2 Accent 4" w:uiPriority="47"/>
+    <w:lsdException w:name="List Table 3 Accent 4" w:uiPriority="48"/>
+    <w:lsdException w:name="List Table 4 Accent 4" w:uiPriority="49"/>
+    <w:lsdException w:name="List Table 5 Dark Accent 4" w:uiPriority="50"/>
+    <w:lsdException w:name="List Table 6 Colorful Accent 4" w:uiPriority="51"/>
+    <w:lsdException w:name="List Table 7 Colorful Accent 4" w:uiPriority="52"/>
+    <w:lsdException w:name="List Table 1 Light Accent 5" w:uiPriority="46"/>
+    <w:lsdException w:name="List Table 2 Accent 5" w:uiPriority="47"/>
+    <w:lsdException w:name="List Table 3 Accent 5" w:uiPriority="48"/>
+    <w:lsdException w:name="List Table 4 Accent 5" w:uiPriority="49"/>
+    <w:lsdException w:name="List Table 5 Dark Accent 5" w:uiPriority="50"/>
+    <w:lsdException w:name="List Table 6 Colorful Accent 5" w:uiPriority="51"/>
+    <w:lsdException w:name="List Table 7 Colorful Accent 5" w:uiPriority="52"/>
+    <w:lsdException w:name="List Table 1 Light Accent 6" w:uiPriority="46"/>
+    <w:lsdException w:name="List Table 2 Accent 6" w:uiPriority="47"/>
+    <w:lsdException w:name="List Table 3 Accent 6" w:uiPriority="48"/>
+    <w:lsdException w:name="List Table 4 Accent 6" w:uiPriority="49"/>
+    <w:lsdException w:name="List Table 5 Dark Accent 6" w:uiPriority="50"/>
+    <w:lsdException w:name="List Table 6 Colorful Accent 6" w:uiPriority="51"/>
+    <w:lsdException w:name="List Table 7 Colorful Accent 6" w:uiPriority="52"/>
+    <w:lsdException w:name="Mention" w:semiHidden="1" w:unhideWhenUsed="1"/>
+    <w:lsdException w:name="Smart Hyperlink" w:semiHidden="1" w:unhideWhenUsed="1"/>
+    <w:lsdException w:name="Hashtag" w:semiHidden="1" w:unhideWhenUsed="1"/>
+    <w:lsdException w:name="Unresolved Mention" w:semiHidden="1" w:unhideWhenUsed="1"/>
   </w:latentStyles>
   <w:style w:type="paragraph" w:default="1" w:styleId="Standard">
     <w:name w:val="Normal"/>
@@ -2980,7 +3202,7 @@
   <a:extraClrSchemeLst/>
   <a:extLst>
     <a:ext uri="{05A4C25C-085E-4340-85A3-A5531E510DB2}">
-      <thm15:themeFamily xmlns:thm15="http://schemas.microsoft.com/office/thememl/2012/main" xmlns="" name="Office Theme" id="{62F939B6-93AF-4DB8-9C6B-D6C7DFDC589F}" vid="{4A3C46E8-61CC-4603-A589-7422A47A8E4A}"/>
+      <thm15:themeFamily xmlns:thm15="http://schemas.microsoft.com/office/thememl/2012/main" name="Office Theme" id="{62F939B6-93AF-4DB8-9C6B-D6C7DFDC589F}" vid="{4A3C46E8-61CC-4603-A589-7422A47A8E4A}"/>
     </a:ext>
   </a:extLst>
 </a:theme>
@@ -2991,7 +3213,7 @@
 </file>
 
 <file path=customXml/itemProps1.xml><?xml version="1.0" encoding="utf-8"?>
-<ds:datastoreItem xmlns:ds="http://schemas.openxmlformats.org/officeDocument/2006/customXml" ds:itemID="{484627CA-7FD0-46C7-8C27-0D48F6690C74}">
+<ds:datastoreItem xmlns:ds="http://schemas.openxmlformats.org/officeDocument/2006/customXml" ds:itemID="{38C3E737-3F6F-4058-8513-82CC4901B2AC}">
   <ds:schemaRefs>
     <ds:schemaRef ds:uri="http://schemas.openxmlformats.org/officeDocument/2006/bibliography"/>
   </ds:schemaRefs>

</xml_diff>